<commit_message>
added cover page and updated some information in the doc for spiral 1
</commit_message>
<xml_diff>
--- a/Testing Report/Testing Report.docx
+++ b/Testing Report/Testing Report.docx
@@ -2,63 +2,827 @@
 <file path=word/document.xml><?xml version="1.0" encoding="utf-8"?>
 <w:document xmlns:wpc="http://schemas.microsoft.com/office/word/2010/wordprocessingCanvas" xmlns:mc="http://schemas.openxmlformats.org/markup-compatibility/2006" xmlns:o="urn:schemas-microsoft-com:office:office" xmlns:r="http://schemas.openxmlformats.org/officeDocument/2006/relationships" xmlns:m="http://schemas.openxmlformats.org/officeDocument/2006/math" xmlns:v="urn:schemas-microsoft-com:vml" xmlns:wp14="http://schemas.microsoft.com/office/word/2010/wordprocessingDrawing" xmlns:wp="http://schemas.openxmlformats.org/drawingml/2006/wordprocessingDrawing" xmlns:w10="urn:schemas-microsoft-com:office:word" xmlns:w="http://schemas.openxmlformats.org/wordprocessingml/2006/main" xmlns:w14="http://schemas.microsoft.com/office/word/2010/wordml" xmlns:wpg="http://schemas.microsoft.com/office/word/2010/wordprocessingGroup" xmlns:wpi="http://schemas.microsoft.com/office/word/2010/wordprocessingInk" xmlns:wne="http://schemas.microsoft.com/office/word/2006/wordml" xmlns:wps="http://schemas.microsoft.com/office/word/2010/wordprocessingShape" mc:Ignorable="w14 wp14">
   <w:body>
+    <w:sdt>
+      <w:sdtPr>
+        <w:id w:val="360257410"/>
+        <w:docPartObj>
+          <w:docPartGallery w:val="Cover Pages"/>
+          <w:docPartUnique/>
+        </w:docPartObj>
+      </w:sdtPr>
+      <w:sdtEndPr>
+        <w:rPr>
+          <w:b/>
+          <w:bCs/>
+        </w:rPr>
+      </w:sdtEndPr>
+      <w:sdtContent>
+        <w:bookmarkStart w:id="0" w:name="_GoBack" w:displacedByCustomXml="prev"/>
+        <w:bookmarkEnd w:id="0" w:displacedByCustomXml="prev"/>
+        <w:p>
+          <w:r>
+            <w:rPr>
+              <w:noProof/>
+            </w:rPr>
+            <mc:AlternateContent>
+              <mc:Choice Requires="wps">
+                <w:drawing>
+                  <wp:anchor distT="0" distB="0" distL="114300" distR="114300" simplePos="0" relativeHeight="251659264" behindDoc="0" locked="0" layoutInCell="1" allowOverlap="1" wp14:anchorId="5446748A" wp14:editId="2DF1C034">
+                    <wp:simplePos x="0" y="0"/>
+                    <wp:positionH relativeFrom="margin">
+                      <wp:posOffset>5295900</wp:posOffset>
+                    </wp:positionH>
+                    <wp:positionV relativeFrom="page">
+                      <wp:posOffset>228600</wp:posOffset>
+                    </wp:positionV>
+                    <wp:extent cx="695325" cy="987425"/>
+                    <wp:effectExtent l="0" t="0" r="9525" b="5080"/>
+                    <wp:wrapNone/>
+                    <wp:docPr id="132" name="Rectangle 132"/>
+                    <wp:cNvGraphicFramePr>
+                      <a:graphicFrameLocks xmlns:a="http://schemas.openxmlformats.org/drawingml/2006/main" noChangeAspect="1"/>
+                    </wp:cNvGraphicFramePr>
+                    <a:graphic xmlns:a="http://schemas.openxmlformats.org/drawingml/2006/main">
+                      <a:graphicData uri="http://schemas.microsoft.com/office/word/2010/wordprocessingShape">
+                        <wps:wsp>
+                          <wps:cNvSpPr>
+                            <a:spLocks noChangeAspect="1"/>
+                          </wps:cNvSpPr>
+                          <wps:spPr>
+                            <a:xfrm>
+                              <a:off x="0" y="0"/>
+                              <a:ext cx="695325" cy="987425"/>
+                            </a:xfrm>
+                            <a:prstGeom prst="rect">
+                              <a:avLst/>
+                            </a:prstGeom>
+                            <a:ln>
+                              <a:noFill/>
+                            </a:ln>
+                          </wps:spPr>
+                          <wps:style>
+                            <a:lnRef idx="2">
+                              <a:schemeClr val="accent1">
+                                <a:shade val="50000"/>
+                              </a:schemeClr>
+                            </a:lnRef>
+                            <a:fillRef idx="1">
+                              <a:schemeClr val="accent1"/>
+                            </a:fillRef>
+                            <a:effectRef idx="0">
+                              <a:schemeClr val="accent1"/>
+                            </a:effectRef>
+                            <a:fontRef idx="minor">
+                              <a:schemeClr val="lt1"/>
+                            </a:fontRef>
+                          </wps:style>
+                          <wps:txbx>
+                            <w:txbxContent>
+                              <w:sdt>
+                                <w:sdtPr>
+                                  <w:rPr>
+                                    <w:color w:val="FFFFFF" w:themeColor="background1"/>
+                                    <w:sz w:val="24"/>
+                                    <w:szCs w:val="24"/>
+                                  </w:rPr>
+                                  <w:alias w:val="Year"/>
+                                  <w:tag w:val=""/>
+                                  <w:id w:val="-785116381"/>
+                                  <w:dataBinding w:prefixMappings="xmlns:ns0='http://schemas.microsoft.com/office/2006/coverPageProps' " w:xpath="/ns0:CoverPageProperties[1]/ns0:PublishDate[1]" w:storeItemID="{55AF091B-3C7A-41E3-B477-F2FDAA23CFDA}"/>
+                                  <w:date w:fullDate="2016-03-09T00:00:00Z">
+                                    <w:dateFormat w:val="yyyy"/>
+                                    <w:lid w:val="en-US"/>
+                                    <w:storeMappedDataAs w:val="dateTime"/>
+                                    <w:calendar w:val="gregorian"/>
+                                  </w:date>
+                                </w:sdtPr>
+                                <w:sdtContent>
+                                  <w:p>
+                                    <w:pPr>
+                                      <w:pStyle w:val="NoSpacing"/>
+                                      <w:jc w:val="right"/>
+                                      <w:rPr>
+                                        <w:color w:val="FFFFFF" w:themeColor="background1"/>
+                                        <w:sz w:val="24"/>
+                                        <w:szCs w:val="24"/>
+                                      </w:rPr>
+                                    </w:pPr>
+                                    <w:r>
+                                      <w:rPr>
+                                        <w:color w:val="FFFFFF" w:themeColor="background1"/>
+                                        <w:sz w:val="24"/>
+                                        <w:szCs w:val="24"/>
+                                      </w:rPr>
+                                      <w:t>2016</w:t>
+                                    </w:r>
+                                  </w:p>
+                                </w:sdtContent>
+                              </w:sdt>
+                            </w:txbxContent>
+                          </wps:txbx>
+                          <wps:bodyPr rot="0" spcFirstLastPara="0" vertOverflow="overflow" horzOverflow="overflow" vert="horz" wrap="square" lIns="45720" tIns="45720" rIns="45720" bIns="45720" numCol="1" spcCol="0" rtlCol="0" fromWordArt="0" anchor="b" anchorCtr="0" forceAA="0" compatLnSpc="1">
+                            <a:prstTxWarp prst="textNoShape">
+                              <a:avLst/>
+                            </a:prstTxWarp>
+                            <a:noAutofit/>
+                          </wps:bodyPr>
+                        </wps:wsp>
+                      </a:graphicData>
+                    </a:graphic>
+                    <wp14:sizeRelH relativeFrom="page">
+                      <wp14:pctWidth>0</wp14:pctWidth>
+                    </wp14:sizeRelH>
+                    <wp14:sizeRelV relativeFrom="page">
+                      <wp14:pctHeight>9800</wp14:pctHeight>
+                    </wp14:sizeRelV>
+                  </wp:anchor>
+                </w:drawing>
+              </mc:Choice>
+              <mc:Fallback>
+                <w:pict>
+                  <v:rect id="Rectangle 132" o:spid="_x0000_s1026" style="position:absolute;margin-left:417pt;margin-top:18pt;width:54.75pt;height:77.75pt;z-index:251659264;visibility:visible;mso-wrap-style:square;mso-width-percent:0;mso-height-percent:98;mso-wrap-distance-left:9pt;mso-wrap-distance-top:0;mso-wrap-distance-right:9pt;mso-wrap-distance-bottom:0;mso-position-horizontal:absolute;mso-position-horizontal-relative:margin;mso-position-vertical:absolute;mso-position-vertical-relative:page;mso-width-percent:0;mso-height-percent:98;mso-width-relative:page;mso-height-relative:page;v-text-anchor:bottom" o:gfxdata="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" fillcolor="#5b9bd5 [3204]" stroked="f" strokeweight="1pt">
+                    <v:path arrowok="t"/>
+                    <o:lock v:ext="edit" aspectratio="t"/>
+                    <v:textbox inset="3.6pt,,3.6pt">
+                      <w:txbxContent>
+                        <w:sdt>
+                          <w:sdtPr>
+                            <w:rPr>
+                              <w:color w:val="FFFFFF" w:themeColor="background1"/>
+                              <w:sz w:val="24"/>
+                              <w:szCs w:val="24"/>
+                            </w:rPr>
+                            <w:alias w:val="Year"/>
+                            <w:tag w:val=""/>
+                            <w:id w:val="-785116381"/>
+                            <w:dataBinding w:prefixMappings="xmlns:ns0='http://schemas.microsoft.com/office/2006/coverPageProps' " w:xpath="/ns0:CoverPageProperties[1]/ns0:PublishDate[1]" w:storeItemID="{55AF091B-3C7A-41E3-B477-F2FDAA23CFDA}"/>
+                            <w:date w:fullDate="2016-03-09T00:00:00Z">
+                              <w:dateFormat w:val="yyyy"/>
+                              <w:lid w:val="en-US"/>
+                              <w:storeMappedDataAs w:val="dateTime"/>
+                              <w:calendar w:val="gregorian"/>
+                            </w:date>
+                          </w:sdtPr>
+                          <w:sdtContent>
+                            <w:p>
+                              <w:pPr>
+                                <w:pStyle w:val="NoSpacing"/>
+                                <w:jc w:val="right"/>
+                                <w:rPr>
+                                  <w:color w:val="FFFFFF" w:themeColor="background1"/>
+                                  <w:sz w:val="24"/>
+                                  <w:szCs w:val="24"/>
+                                </w:rPr>
+                              </w:pPr>
+                              <w:r>
+                                <w:rPr>
+                                  <w:color w:val="FFFFFF" w:themeColor="background1"/>
+                                  <w:sz w:val="24"/>
+                                  <w:szCs w:val="24"/>
+                                </w:rPr>
+                                <w:t>2016</w:t>
+                              </w:r>
+                            </w:p>
+                          </w:sdtContent>
+                        </w:sdt>
+                      </w:txbxContent>
+                    </v:textbox>
+                    <w10:wrap anchorx="margin" anchory="page"/>
+                  </v:rect>
+                </w:pict>
+              </mc:Fallback>
+            </mc:AlternateContent>
+          </w:r>
+        </w:p>
+        <w:p>
+          <w:pPr>
+            <w:rPr>
+              <w:b/>
+              <w:bCs/>
+            </w:rPr>
+          </w:pPr>
+          <w:r>
+            <w:rPr>
+              <w:noProof/>
+            </w:rPr>
+            <mc:AlternateContent>
+              <mc:Choice Requires="wps">
+                <w:drawing>
+                  <wp:anchor distT="0" distB="0" distL="182880" distR="182880" simplePos="0" relativeHeight="251660288" behindDoc="0" locked="0" layoutInCell="1" allowOverlap="1" wp14:anchorId="250EBB0E" wp14:editId="412AC694">
+                    <wp:simplePos x="0" y="0"/>
+                    <wp:positionH relativeFrom="margin">
+                      <wp:posOffset>457200</wp:posOffset>
+                    </wp:positionH>
+                    <wp:positionV relativeFrom="page">
+                      <wp:posOffset>1714500</wp:posOffset>
+                    </wp:positionV>
+                    <wp:extent cx="4686300" cy="3619500"/>
+                    <wp:effectExtent l="0" t="0" r="10160" b="0"/>
+                    <wp:wrapSquare wrapText="bothSides"/>
+                    <wp:docPr id="131" name="Text Box 131"/>
+                    <wp:cNvGraphicFramePr/>
+                    <a:graphic xmlns:a="http://schemas.openxmlformats.org/drawingml/2006/main">
+                      <a:graphicData uri="http://schemas.microsoft.com/office/word/2010/wordprocessingShape">
+                        <wps:wsp>
+                          <wps:cNvSpPr txBox="1"/>
+                          <wps:spPr>
+                            <a:xfrm>
+                              <a:off x="0" y="0"/>
+                              <a:ext cx="4686300" cy="3619500"/>
+                            </a:xfrm>
+                            <a:prstGeom prst="rect">
+                              <a:avLst/>
+                            </a:prstGeom>
+                            <a:noFill/>
+                            <a:ln w="6350">
+                              <a:noFill/>
+                            </a:ln>
+                            <a:effectLst/>
+                          </wps:spPr>
+                          <wps:style>
+                            <a:lnRef idx="0">
+                              <a:schemeClr val="accent1"/>
+                            </a:lnRef>
+                            <a:fillRef idx="0">
+                              <a:schemeClr val="accent1"/>
+                            </a:fillRef>
+                            <a:effectRef idx="0">
+                              <a:schemeClr val="accent1"/>
+                            </a:effectRef>
+                            <a:fontRef idx="minor">
+                              <a:schemeClr val="dk1"/>
+                            </a:fontRef>
+                          </wps:style>
+                          <wps:txbx>
+                            <w:txbxContent>
+                              <w:p>
+                                <w:pPr>
+                                  <w:pStyle w:val="NoSpacing"/>
+                                  <w:spacing w:before="40" w:after="560" w:line="216" w:lineRule="auto"/>
+                                  <w:rPr>
+                                    <w:rFonts w:ascii="Cambria" w:hAnsi="Cambria"/>
+                                    <w:color w:val="5B9BD5" w:themeColor="accent1"/>
+                                    <w:sz w:val="72"/>
+                                    <w:szCs w:val="72"/>
+                                  </w:rPr>
+                                </w:pPr>
+                                <w:sdt>
+                                  <w:sdtPr>
+                                    <w:rPr>
+                                      <w:rFonts w:ascii="Cambria" w:hAnsi="Cambria"/>
+                                      <w:color w:val="5B9BD5" w:themeColor="accent1"/>
+                                      <w:sz w:val="72"/>
+                                      <w:szCs w:val="72"/>
+                                    </w:rPr>
+                                    <w:alias w:val="Title"/>
+                                    <w:tag w:val=""/>
+                                    <w:id w:val="151731938"/>
+                                    <w:dataBinding w:prefixMappings="xmlns:ns0='http://purl.org/dc/elements/1.1/' xmlns:ns1='http://schemas.openxmlformats.org/package/2006/metadata/core-properties' " w:xpath="/ns1:coreProperties[1]/ns0:title[1]" w:storeItemID="{6C3C8BC8-F283-45AE-878A-BAB7291924A1}"/>
+                                    <w:text/>
+                                  </w:sdtPr>
+                                  <w:sdtContent>
+                                    <w:proofErr w:type="spellStart"/>
+                                    <w:r>
+                                      <w:rPr>
+                                        <w:rFonts w:ascii="Cambria" w:hAnsi="Cambria"/>
+                                        <w:color w:val="5B9BD5" w:themeColor="accent1"/>
+                                        <w:sz w:val="72"/>
+                                        <w:szCs w:val="72"/>
+                                      </w:rPr>
+                                      <w:t>VeriHandy</w:t>
+                                    </w:r>
+                                    <w:proofErr w:type="spellEnd"/>
+                                    <w:r>
+                                      <w:rPr>
+                                        <w:rFonts w:ascii="Cambria" w:hAnsi="Cambria"/>
+                                        <w:color w:val="5B9BD5" w:themeColor="accent1"/>
+                                        <w:sz w:val="72"/>
+                                        <w:szCs w:val="72"/>
+                                      </w:rPr>
+                                      <w:t xml:space="preserve"> Testing Report</w:t>
+                                    </w:r>
+                                  </w:sdtContent>
+                                </w:sdt>
+                              </w:p>
+                              <w:sdt>
+                                <w:sdtPr>
+                                  <w:rPr>
+                                    <w:rFonts w:ascii="Cambria" w:hAnsi="Cambria"/>
+                                    <w:caps/>
+                                    <w:color w:val="1F3864" w:themeColor="accent5" w:themeShade="80"/>
+                                    <w:sz w:val="28"/>
+                                    <w:szCs w:val="28"/>
+                                  </w:rPr>
+                                  <w:alias w:val="Subtitle"/>
+                                  <w:tag w:val=""/>
+                                  <w:id w:val="-2090151685"/>
+                                  <w:dataBinding w:prefixMappings="xmlns:ns0='http://purl.org/dc/elements/1.1/' xmlns:ns1='http://schemas.openxmlformats.org/package/2006/metadata/core-properties' " w:xpath="/ns1:coreProperties[1]/ns0:subject[1]" w:storeItemID="{6C3C8BC8-F283-45AE-878A-BAB7291924A1}"/>
+                                  <w:text/>
+                                </w:sdtPr>
+                                <w:sdtContent>
+                                  <w:p>
+                                    <w:pPr>
+                                      <w:pStyle w:val="NoSpacing"/>
+                                      <w:spacing w:before="40" w:after="40"/>
+                                      <w:rPr>
+                                        <w:rFonts w:ascii="Cambria" w:hAnsi="Cambria"/>
+                                        <w:caps/>
+                                        <w:color w:val="1F3864" w:themeColor="accent5" w:themeShade="80"/>
+                                        <w:sz w:val="28"/>
+                                        <w:szCs w:val="28"/>
+                                      </w:rPr>
+                                    </w:pPr>
+                                    <w:r>
+                                      <w:rPr>
+                                        <w:rFonts w:ascii="Cambria" w:hAnsi="Cambria"/>
+                                        <w:caps/>
+                                        <w:color w:val="1F3864" w:themeColor="accent5" w:themeShade="80"/>
+                                        <w:sz w:val="28"/>
+                                        <w:szCs w:val="28"/>
+                                      </w:rPr>
+                                      <w:t>BUILT FOR SHAWN SQUIRE</w:t>
+                                    </w:r>
+                                  </w:p>
+                                </w:sdtContent>
+                              </w:sdt>
+                              <w:sdt>
+                                <w:sdtPr>
+                                  <w:rPr>
+                                    <w:rFonts w:ascii="Cambria" w:hAnsi="Cambria"/>
+                                    <w:caps/>
+                                    <w:color w:val="2E74B5" w:themeColor="accent1" w:themeShade="BF"/>
+                                    <w:sz w:val="24"/>
+                                    <w:szCs w:val="24"/>
+                                  </w:rPr>
+                                  <w:alias w:val="Author"/>
+                                  <w:tag w:val=""/>
+                                  <w:id w:val="-1536112409"/>
+                                  <w:dataBinding w:prefixMappings="xmlns:ns0='http://purl.org/dc/elements/1.1/' xmlns:ns1='http://schemas.openxmlformats.org/package/2006/metadata/core-properties' " w:xpath="/ns1:coreProperties[1]/ns0:creator[1]" w:storeItemID="{6C3C8BC8-F283-45AE-878A-BAB7291924A1}"/>
+                                  <w:text/>
+                                </w:sdtPr>
+                                <w:sdtContent>
+                                  <w:p>
+                                    <w:pPr>
+                                      <w:pStyle w:val="NoSpacing"/>
+                                      <w:spacing w:before="80" w:after="40"/>
+                                      <w:rPr>
+                                        <w:rFonts w:ascii="Cambria" w:hAnsi="Cambria"/>
+                                        <w:caps/>
+                                        <w:color w:val="2E74B5" w:themeColor="accent1" w:themeShade="BF"/>
+                                        <w:sz w:val="24"/>
+                                        <w:szCs w:val="24"/>
+                                      </w:rPr>
+                                    </w:pPr>
+                                    <w:r>
+                                      <w:rPr>
+                                        <w:rFonts w:ascii="Cambria" w:hAnsi="Cambria"/>
+                                        <w:caps/>
+                                        <w:color w:val="2E74B5" w:themeColor="accent1" w:themeShade="BF"/>
+                                        <w:sz w:val="24"/>
+                                        <w:szCs w:val="24"/>
+                                      </w:rPr>
+                                      <w:t>VeriHandy Development team</w:t>
+                                    </w:r>
+                                  </w:p>
+                                </w:sdtContent>
+                              </w:sdt>
+                              <w:p>
+                                <w:pPr>
+                                  <w:pStyle w:val="NoSpacing"/>
+                                  <w:spacing w:before="80" w:after="40"/>
+                                  <w:rPr>
+                                    <w:rFonts w:ascii="Cambria" w:hAnsi="Cambria"/>
+                                    <w:caps/>
+                                    <w:color w:val="4472C4" w:themeColor="accent5"/>
+                                    <w:sz w:val="24"/>
+                                    <w:szCs w:val="24"/>
+                                  </w:rPr>
+                                </w:pPr>
+                                <w:r>
+                                  <w:rPr>
+                                    <w:rFonts w:ascii="Cambria" w:hAnsi="Cambria"/>
+                                    <w:caps/>
+                                    <w:color w:val="4472C4" w:themeColor="accent5"/>
+                                    <w:sz w:val="24"/>
+                                    <w:szCs w:val="24"/>
+                                  </w:rPr>
+                                  <w:t>Anil Kendir – Team Facilitator</w:t>
+                                </w:r>
+                              </w:p>
+                              <w:p>
+                                <w:pPr>
+                                  <w:pStyle w:val="NoSpacing"/>
+                                  <w:spacing w:before="80" w:after="40"/>
+                                  <w:rPr>
+                                    <w:rFonts w:ascii="Cambria" w:hAnsi="Cambria"/>
+                                    <w:caps/>
+                                    <w:color w:val="4472C4" w:themeColor="accent5"/>
+                                    <w:sz w:val="24"/>
+                                    <w:szCs w:val="24"/>
+                                  </w:rPr>
+                                </w:pPr>
+                                <w:r>
+                                  <w:rPr>
+                                    <w:rFonts w:ascii="Cambria" w:hAnsi="Cambria"/>
+                                    <w:caps/>
+                                    <w:color w:val="4472C4" w:themeColor="accent5"/>
+                                    <w:sz w:val="24"/>
+                                    <w:szCs w:val="24"/>
+                                  </w:rPr>
+                                  <w:t>Matthew Wheeler – Requirements Leader</w:t>
+                                </w:r>
+                              </w:p>
+                              <w:p>
+                                <w:pPr>
+                                  <w:pStyle w:val="NoSpacing"/>
+                                  <w:spacing w:before="80" w:after="40"/>
+                                  <w:rPr>
+                                    <w:rFonts w:ascii="Cambria" w:hAnsi="Cambria"/>
+                                    <w:caps/>
+                                    <w:color w:val="4472C4" w:themeColor="accent5"/>
+                                    <w:sz w:val="24"/>
+                                    <w:szCs w:val="24"/>
+                                  </w:rPr>
+                                </w:pPr>
+                                <w:r>
+                                  <w:rPr>
+                                    <w:rFonts w:ascii="Cambria" w:hAnsi="Cambria"/>
+                                    <w:caps/>
+                                    <w:color w:val="4472C4" w:themeColor="accent5"/>
+                                    <w:sz w:val="24"/>
+                                    <w:szCs w:val="24"/>
+                                  </w:rPr>
+                                  <w:t>Justus Jackson – Implementation and Testing Leader</w:t>
+                                </w:r>
+                              </w:p>
+                              <w:p>
+                                <w:pPr>
+                                  <w:pStyle w:val="NoSpacing"/>
+                                  <w:spacing w:before="80" w:after="40"/>
+                                  <w:rPr>
+                                    <w:rFonts w:ascii="Cambria" w:hAnsi="Cambria"/>
+                                    <w:caps/>
+                                    <w:color w:val="4472C4" w:themeColor="accent5"/>
+                                    <w:sz w:val="24"/>
+                                    <w:szCs w:val="24"/>
+                                  </w:rPr>
+                                </w:pPr>
+                                <w:r>
+                                  <w:rPr>
+                                    <w:rFonts w:ascii="Cambria" w:hAnsi="Cambria"/>
+                                    <w:caps/>
+                                    <w:color w:val="4472C4" w:themeColor="accent5"/>
+                                    <w:sz w:val="24"/>
+                                    <w:szCs w:val="24"/>
+                                  </w:rPr>
+                                  <w:t>Dean Fleming – Design Leader</w:t>
+                                </w:r>
+                              </w:p>
+                              <w:p>
+                                <w:pPr>
+                                  <w:pStyle w:val="NoSpacing"/>
+                                  <w:spacing w:before="80" w:after="40"/>
+                                  <w:rPr>
+                                    <w:rFonts w:ascii="Cambria" w:hAnsi="Cambria"/>
+                                    <w:caps/>
+                                    <w:color w:val="4472C4" w:themeColor="accent5"/>
+                                    <w:sz w:val="24"/>
+                                    <w:szCs w:val="24"/>
+                                  </w:rPr>
+                                </w:pPr>
+                                <w:r>
+                                  <w:rPr>
+                                    <w:rFonts w:ascii="Cambria" w:hAnsi="Cambria"/>
+                                    <w:caps/>
+                                    <w:color w:val="4472C4" w:themeColor="accent5"/>
+                                    <w:sz w:val="24"/>
+                                    <w:szCs w:val="24"/>
+                                  </w:rPr>
+                                  <w:t>Tristan Adams – Delivery Leader</w:t>
+                                </w:r>
+                              </w:p>
+                            </w:txbxContent>
+                          </wps:txbx>
+                          <wps:bodyPr rot="0" spcFirstLastPara="0" vertOverflow="overflow" horzOverflow="overflow" vert="horz" wrap="square" lIns="0" tIns="0" rIns="0" bIns="0" numCol="1" spcCol="0" rtlCol="0" fromWordArt="0" anchor="t" anchorCtr="0" forceAA="0" compatLnSpc="1">
+                            <a:prstTxWarp prst="textNoShape">
+                              <a:avLst/>
+                            </a:prstTxWarp>
+                            <a:noAutofit/>
+                          </wps:bodyPr>
+                        </wps:wsp>
+                      </a:graphicData>
+                    </a:graphic>
+                    <wp14:sizeRelH relativeFrom="margin">
+                      <wp14:pctWidth>79000</wp14:pctWidth>
+                    </wp14:sizeRelH>
+                    <wp14:sizeRelV relativeFrom="page">
+                      <wp14:pctHeight>0</wp14:pctHeight>
+                    </wp14:sizeRelV>
+                  </wp:anchor>
+                </w:drawing>
+              </mc:Choice>
+              <mc:Fallback>
+                <w:pict>
+                  <v:shapetype id="_x0000_t202" coordsize="21600,21600" o:spt="202" path="m,l,21600r21600,l21600,xe">
+                    <v:stroke joinstyle="miter"/>
+                    <v:path gradientshapeok="t" o:connecttype="rect"/>
+                  </v:shapetype>
+                  <v:shape id="Text Box 131" o:spid="_x0000_s1027" type="#_x0000_t202" style="position:absolute;margin-left:36pt;margin-top:135pt;width:369pt;height:285pt;z-index:251660288;visibility:visible;mso-wrap-style:square;mso-width-percent:790;mso-height-percent:0;mso-wrap-distance-left:14.4pt;mso-wrap-distance-top:0;mso-wrap-distance-right:14.4pt;mso-wrap-distance-bottom:0;mso-position-horizontal:absolute;mso-position-horizontal-relative:margin;mso-position-vertical:absolute;mso-position-vertical-relative:page;mso-width-percent:790;mso-height-percent:0;mso-width-relative:margin;mso-height-relative:page;v-text-anchor:top" o:gfxdata="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" filled="f" stroked="f" strokeweight=".5pt">
+                    <v:textbox inset="0,0,0,0">
+                      <w:txbxContent>
+                        <w:p>
+                          <w:pPr>
+                            <w:pStyle w:val="NoSpacing"/>
+                            <w:spacing w:before="40" w:after="560" w:line="216" w:lineRule="auto"/>
+                            <w:rPr>
+                              <w:rFonts w:ascii="Cambria" w:hAnsi="Cambria"/>
+                              <w:color w:val="5B9BD5" w:themeColor="accent1"/>
+                              <w:sz w:val="72"/>
+                              <w:szCs w:val="72"/>
+                            </w:rPr>
+                          </w:pPr>
+                          <w:sdt>
+                            <w:sdtPr>
+                              <w:rPr>
+                                <w:rFonts w:ascii="Cambria" w:hAnsi="Cambria"/>
+                                <w:color w:val="5B9BD5" w:themeColor="accent1"/>
+                                <w:sz w:val="72"/>
+                                <w:szCs w:val="72"/>
+                              </w:rPr>
+                              <w:alias w:val="Title"/>
+                              <w:tag w:val=""/>
+                              <w:id w:val="151731938"/>
+                              <w:dataBinding w:prefixMappings="xmlns:ns0='http://purl.org/dc/elements/1.1/' xmlns:ns1='http://schemas.openxmlformats.org/package/2006/metadata/core-properties' " w:xpath="/ns1:coreProperties[1]/ns0:title[1]" w:storeItemID="{6C3C8BC8-F283-45AE-878A-BAB7291924A1}"/>
+                              <w:text/>
+                            </w:sdtPr>
+                            <w:sdtContent>
+                              <w:proofErr w:type="spellStart"/>
+                              <w:r>
+                                <w:rPr>
+                                  <w:rFonts w:ascii="Cambria" w:hAnsi="Cambria"/>
+                                  <w:color w:val="5B9BD5" w:themeColor="accent1"/>
+                                  <w:sz w:val="72"/>
+                                  <w:szCs w:val="72"/>
+                                </w:rPr>
+                                <w:t>VeriHandy</w:t>
+                              </w:r>
+                              <w:proofErr w:type="spellEnd"/>
+                              <w:r>
+                                <w:rPr>
+                                  <w:rFonts w:ascii="Cambria" w:hAnsi="Cambria"/>
+                                  <w:color w:val="5B9BD5" w:themeColor="accent1"/>
+                                  <w:sz w:val="72"/>
+                                  <w:szCs w:val="72"/>
+                                </w:rPr>
+                                <w:t xml:space="preserve"> Testing Report</w:t>
+                              </w:r>
+                            </w:sdtContent>
+                          </w:sdt>
+                        </w:p>
+                        <w:sdt>
+                          <w:sdtPr>
+                            <w:rPr>
+                              <w:rFonts w:ascii="Cambria" w:hAnsi="Cambria"/>
+                              <w:caps/>
+                              <w:color w:val="1F3864" w:themeColor="accent5" w:themeShade="80"/>
+                              <w:sz w:val="28"/>
+                              <w:szCs w:val="28"/>
+                            </w:rPr>
+                            <w:alias w:val="Subtitle"/>
+                            <w:tag w:val=""/>
+                            <w:id w:val="-2090151685"/>
+                            <w:dataBinding w:prefixMappings="xmlns:ns0='http://purl.org/dc/elements/1.1/' xmlns:ns1='http://schemas.openxmlformats.org/package/2006/metadata/core-properties' " w:xpath="/ns1:coreProperties[1]/ns0:subject[1]" w:storeItemID="{6C3C8BC8-F283-45AE-878A-BAB7291924A1}"/>
+                            <w:text/>
+                          </w:sdtPr>
+                          <w:sdtContent>
+                            <w:p>
+                              <w:pPr>
+                                <w:pStyle w:val="NoSpacing"/>
+                                <w:spacing w:before="40" w:after="40"/>
+                                <w:rPr>
+                                  <w:rFonts w:ascii="Cambria" w:hAnsi="Cambria"/>
+                                  <w:caps/>
+                                  <w:color w:val="1F3864" w:themeColor="accent5" w:themeShade="80"/>
+                                  <w:sz w:val="28"/>
+                                  <w:szCs w:val="28"/>
+                                </w:rPr>
+                              </w:pPr>
+                              <w:r>
+                                <w:rPr>
+                                  <w:rFonts w:ascii="Cambria" w:hAnsi="Cambria"/>
+                                  <w:caps/>
+                                  <w:color w:val="1F3864" w:themeColor="accent5" w:themeShade="80"/>
+                                  <w:sz w:val="28"/>
+                                  <w:szCs w:val="28"/>
+                                </w:rPr>
+                                <w:t>BUILT FOR SHAWN SQUIRE</w:t>
+                              </w:r>
+                            </w:p>
+                          </w:sdtContent>
+                        </w:sdt>
+                        <w:sdt>
+                          <w:sdtPr>
+                            <w:rPr>
+                              <w:rFonts w:ascii="Cambria" w:hAnsi="Cambria"/>
+                              <w:caps/>
+                              <w:color w:val="2E74B5" w:themeColor="accent1" w:themeShade="BF"/>
+                              <w:sz w:val="24"/>
+                              <w:szCs w:val="24"/>
+                            </w:rPr>
+                            <w:alias w:val="Author"/>
+                            <w:tag w:val=""/>
+                            <w:id w:val="-1536112409"/>
+                            <w:dataBinding w:prefixMappings="xmlns:ns0='http://purl.org/dc/elements/1.1/' xmlns:ns1='http://schemas.openxmlformats.org/package/2006/metadata/core-properties' " w:xpath="/ns1:coreProperties[1]/ns0:creator[1]" w:storeItemID="{6C3C8BC8-F283-45AE-878A-BAB7291924A1}"/>
+                            <w:text/>
+                          </w:sdtPr>
+                          <w:sdtContent>
+                            <w:p>
+                              <w:pPr>
+                                <w:pStyle w:val="NoSpacing"/>
+                                <w:spacing w:before="80" w:after="40"/>
+                                <w:rPr>
+                                  <w:rFonts w:ascii="Cambria" w:hAnsi="Cambria"/>
+                                  <w:caps/>
+                                  <w:color w:val="2E74B5" w:themeColor="accent1" w:themeShade="BF"/>
+                                  <w:sz w:val="24"/>
+                                  <w:szCs w:val="24"/>
+                                </w:rPr>
+                              </w:pPr>
+                              <w:r>
+                                <w:rPr>
+                                  <w:rFonts w:ascii="Cambria" w:hAnsi="Cambria"/>
+                                  <w:caps/>
+                                  <w:color w:val="2E74B5" w:themeColor="accent1" w:themeShade="BF"/>
+                                  <w:sz w:val="24"/>
+                                  <w:szCs w:val="24"/>
+                                </w:rPr>
+                                <w:t>VeriHandy Development team</w:t>
+                              </w:r>
+                            </w:p>
+                          </w:sdtContent>
+                        </w:sdt>
+                        <w:p>
+                          <w:pPr>
+                            <w:pStyle w:val="NoSpacing"/>
+                            <w:spacing w:before="80" w:after="40"/>
+                            <w:rPr>
+                              <w:rFonts w:ascii="Cambria" w:hAnsi="Cambria"/>
+                              <w:caps/>
+                              <w:color w:val="4472C4" w:themeColor="accent5"/>
+                              <w:sz w:val="24"/>
+                              <w:szCs w:val="24"/>
+                            </w:rPr>
+                          </w:pPr>
+                          <w:r>
+                            <w:rPr>
+                              <w:rFonts w:ascii="Cambria" w:hAnsi="Cambria"/>
+                              <w:caps/>
+                              <w:color w:val="4472C4" w:themeColor="accent5"/>
+                              <w:sz w:val="24"/>
+                              <w:szCs w:val="24"/>
+                            </w:rPr>
+                            <w:t>Anil Kendir – Team Facilitator</w:t>
+                          </w:r>
+                        </w:p>
+                        <w:p>
+                          <w:pPr>
+                            <w:pStyle w:val="NoSpacing"/>
+                            <w:spacing w:before="80" w:after="40"/>
+                            <w:rPr>
+                              <w:rFonts w:ascii="Cambria" w:hAnsi="Cambria"/>
+                              <w:caps/>
+                              <w:color w:val="4472C4" w:themeColor="accent5"/>
+                              <w:sz w:val="24"/>
+                              <w:szCs w:val="24"/>
+                            </w:rPr>
+                          </w:pPr>
+                          <w:r>
+                            <w:rPr>
+                              <w:rFonts w:ascii="Cambria" w:hAnsi="Cambria"/>
+                              <w:caps/>
+                              <w:color w:val="4472C4" w:themeColor="accent5"/>
+                              <w:sz w:val="24"/>
+                              <w:szCs w:val="24"/>
+                            </w:rPr>
+                            <w:t>Matthew Wheeler – Requirements Leader</w:t>
+                          </w:r>
+                        </w:p>
+                        <w:p>
+                          <w:pPr>
+                            <w:pStyle w:val="NoSpacing"/>
+                            <w:spacing w:before="80" w:after="40"/>
+                            <w:rPr>
+                              <w:rFonts w:ascii="Cambria" w:hAnsi="Cambria"/>
+                              <w:caps/>
+                              <w:color w:val="4472C4" w:themeColor="accent5"/>
+                              <w:sz w:val="24"/>
+                              <w:szCs w:val="24"/>
+                            </w:rPr>
+                          </w:pPr>
+                          <w:r>
+                            <w:rPr>
+                              <w:rFonts w:ascii="Cambria" w:hAnsi="Cambria"/>
+                              <w:caps/>
+                              <w:color w:val="4472C4" w:themeColor="accent5"/>
+                              <w:sz w:val="24"/>
+                              <w:szCs w:val="24"/>
+                            </w:rPr>
+                            <w:t>Justus Jackson – Implementation and Testing Leader</w:t>
+                          </w:r>
+                        </w:p>
+                        <w:p>
+                          <w:pPr>
+                            <w:pStyle w:val="NoSpacing"/>
+                            <w:spacing w:before="80" w:after="40"/>
+                            <w:rPr>
+                              <w:rFonts w:ascii="Cambria" w:hAnsi="Cambria"/>
+                              <w:caps/>
+                              <w:color w:val="4472C4" w:themeColor="accent5"/>
+                              <w:sz w:val="24"/>
+                              <w:szCs w:val="24"/>
+                            </w:rPr>
+                          </w:pPr>
+                          <w:r>
+                            <w:rPr>
+                              <w:rFonts w:ascii="Cambria" w:hAnsi="Cambria"/>
+                              <w:caps/>
+                              <w:color w:val="4472C4" w:themeColor="accent5"/>
+                              <w:sz w:val="24"/>
+                              <w:szCs w:val="24"/>
+                            </w:rPr>
+                            <w:t>Dean Fleming – Design Leader</w:t>
+                          </w:r>
+                        </w:p>
+                        <w:p>
+                          <w:pPr>
+                            <w:pStyle w:val="NoSpacing"/>
+                            <w:spacing w:before="80" w:after="40"/>
+                            <w:rPr>
+                              <w:rFonts w:ascii="Cambria" w:hAnsi="Cambria"/>
+                              <w:caps/>
+                              <w:color w:val="4472C4" w:themeColor="accent5"/>
+                              <w:sz w:val="24"/>
+                              <w:szCs w:val="24"/>
+                            </w:rPr>
+                          </w:pPr>
+                          <w:r>
+                            <w:rPr>
+                              <w:rFonts w:ascii="Cambria" w:hAnsi="Cambria"/>
+                              <w:caps/>
+                              <w:color w:val="4472C4" w:themeColor="accent5"/>
+                              <w:sz w:val="24"/>
+                              <w:szCs w:val="24"/>
+                            </w:rPr>
+                            <w:t>Tristan Adams – Delivery Leader</w:t>
+                          </w:r>
+                        </w:p>
+                      </w:txbxContent>
+                    </v:textbox>
+                    <w10:wrap type="square" anchorx="margin" anchory="page"/>
+                  </v:shape>
+                </w:pict>
+              </mc:Fallback>
+            </mc:AlternateContent>
+          </w:r>
+        </w:p>
+      </w:sdtContent>
+    </w:sdt>
+    <w:p>
+      <w:r>
+        <w:br w:type="page"/>
+      </w:r>
+    </w:p>
+    <w:p>
+      <w:proofErr w:type="spellStart"/>
+      <w:r>
+        <w:lastRenderedPageBreak/>
+        <w:t>VeriHandy</w:t>
+      </w:r>
+      <w:proofErr w:type="spellEnd"/>
+    </w:p>
     <w:p>
       <w:pPr>
         <w:jc w:val="center"/>
-        <w:rPr>
-          <w:rFonts w:ascii="Arial" w:hAnsi="Arial" w:cs="Arial"/>
-        </w:rPr>
-      </w:pPr>
-      <w:proofErr w:type="spellStart"/>
-      <w:r>
-        <w:rPr>
-          <w:rFonts w:ascii="Arial" w:hAnsi="Arial" w:cs="Arial"/>
-        </w:rPr>
-        <w:t>VeriHandy</w:t>
-      </w:r>
-      <w:proofErr w:type="spellEnd"/>
-    </w:p>
-    <w:p>
-      <w:pPr>
+      </w:pPr>
+      <w:r>
+        <w:t>Testing Report</w:t>
+      </w:r>
+    </w:p>
+    <w:p/>
+    <w:p/>
+    <w:p/>
+    <w:p>
+      <w:pPr>
+        <w:pStyle w:val="Heading4"/>
+        <w:spacing w:before="0" w:after="0"/>
         <w:jc w:val="center"/>
         <w:rPr>
-          <w:rFonts w:ascii="Arial" w:hAnsi="Arial" w:cs="Arial"/>
-        </w:rPr>
-      </w:pPr>
-      <w:r>
-        <w:rPr>
-          <w:rFonts w:ascii="Arial" w:hAnsi="Arial" w:cs="Arial"/>
-        </w:rPr>
-        <w:t>Testing Report</w:t>
-      </w:r>
-    </w:p>
-    <w:p>
-      <w:pPr>
-        <w:rPr>
-          <w:rFonts w:ascii="Arial" w:hAnsi="Arial" w:cs="Arial"/>
-        </w:rPr>
-      </w:pPr>
-    </w:p>
-    <w:p>
-      <w:pPr>
-        <w:rPr>
-          <w:rFonts w:ascii="Arial" w:hAnsi="Arial" w:cs="Arial"/>
-        </w:rPr>
-      </w:pPr>
-    </w:p>
-    <w:p>
-      <w:pPr>
-        <w:pStyle w:val="Heading4"/>
-        <w:jc w:val="center"/>
-        <w:rPr>
-          <w:rFonts w:ascii="Arial" w:hAnsi="Arial" w:cs="Arial"/>
           <w:sz w:val="24"/>
           <w:szCs w:val="24"/>
         </w:rPr>
       </w:pPr>
       <w:r>
         <w:rPr>
-          <w:rFonts w:ascii="Arial" w:hAnsi="Arial" w:cs="Arial"/>
           <w:sz w:val="24"/>
           <w:szCs w:val="24"/>
         </w:rPr>
@@ -68,7 +832,9 @@
     <w:p>
       <w:pPr>
         <w:pStyle w:val="Heading2"/>
-        <w:rPr>
+        <w:spacing w:before="0" w:after="0"/>
+        <w:rPr>
+          <w:rFonts w:ascii="Times New Roman" w:hAnsi="Times New Roman" w:cs="Times New Roman"/>
           <w:i w:val="0"/>
         </w:rPr>
       </w:pPr>
@@ -77,22 +843,23 @@
       <w:pPr>
         <w:ind w:left="7920"/>
         <w:rPr>
-          <w:rFonts w:ascii="Arial" w:hAnsi="Arial" w:cs="Arial"/>
-        </w:rPr>
-      </w:pPr>
-      <w:r>
-        <w:rPr>
-          <w:rFonts w:ascii="Arial" w:hAnsi="Arial" w:cs="Arial"/>
-        </w:rPr>
+          <w:u w:val="single"/>
+        </w:rPr>
+      </w:pPr>
+      <w:r>
         <w:t xml:space="preserve">                                                                                                                                               </w:t>
       </w:r>
       <w:r>
         <w:rPr>
-          <w:rFonts w:ascii="Arial" w:hAnsi="Arial" w:cs="Arial"/>
           <w:u w:val="single"/>
         </w:rPr>
         <w:t>Page</w:t>
       </w:r>
+    </w:p>
+    <w:p>
+      <w:pPr>
+        <w:ind w:left="7920"/>
+      </w:pPr>
     </w:p>
     <w:p>
       <w:pPr>
@@ -100,14 +867,8 @@
           <w:ilvl w:val="0"/>
           <w:numId w:val="6"/>
         </w:numPr>
-        <w:rPr>
-          <w:rFonts w:ascii="Arial" w:hAnsi="Arial" w:cs="Arial"/>
-        </w:rPr>
-      </w:pPr>
-      <w:r>
-        <w:rPr>
-          <w:rFonts w:ascii="Arial" w:hAnsi="Arial" w:cs="Arial"/>
-        </w:rPr>
+      </w:pPr>
+      <w:r>
         <w:t>Introduction</w:t>
       </w:r>
     </w:p>
@@ -116,304 +877,159 @@
         <w:tabs>
           <w:tab w:val="left" w:pos="8460"/>
         </w:tabs>
-        <w:rPr>
-          <w:rFonts w:ascii="Arial" w:hAnsi="Arial" w:cs="Arial"/>
-        </w:rPr>
-      </w:pPr>
-      <w:r>
-        <w:rPr>
-          <w:rFonts w:ascii="Arial" w:hAnsi="Arial" w:cs="Arial"/>
-        </w:rPr>
+      </w:pPr>
+      <w:r>
         <w:tab/>
       </w:r>
     </w:p>
     <w:p>
       <w:pPr>
         <w:ind w:left="360" w:firstLine="360"/>
-        <w:rPr>
-          <w:rFonts w:ascii="Arial" w:hAnsi="Arial" w:cs="Arial"/>
-        </w:rPr>
-      </w:pPr>
-      <w:r>
-        <w:rPr>
-          <w:rFonts w:ascii="Arial" w:hAnsi="Arial" w:cs="Arial"/>
-        </w:rPr>
+      </w:pPr>
+      <w:r>
         <w:t xml:space="preserve">1.1 </w:t>
       </w:r>
       <w:r>
-        <w:rPr>
-          <w:rFonts w:ascii="Arial" w:hAnsi="Arial" w:cs="Arial"/>
-        </w:rPr>
         <w:t>Purpose of This Document</w:t>
       </w:r>
     </w:p>
     <w:p>
       <w:pPr>
         <w:ind w:left="360" w:firstLine="360"/>
-        <w:rPr>
-          <w:rFonts w:ascii="Arial" w:hAnsi="Arial" w:cs="Arial"/>
-        </w:rPr>
-      </w:pPr>
-      <w:r>
-        <w:rPr>
-          <w:rFonts w:ascii="Arial" w:hAnsi="Arial" w:cs="Arial"/>
-        </w:rPr>
+      </w:pPr>
+      <w:r>
         <w:t xml:space="preserve">1.2 </w:t>
       </w:r>
       <w:r>
-        <w:rPr>
-          <w:rFonts w:ascii="Arial" w:hAnsi="Arial" w:cs="Arial"/>
-        </w:rPr>
         <w:t>References</w:t>
       </w:r>
     </w:p>
-    <w:p>
-      <w:pPr>
-        <w:rPr>
-          <w:rFonts w:ascii="Arial" w:hAnsi="Arial" w:cs="Arial"/>
-        </w:rPr>
-      </w:pPr>
-    </w:p>
-    <w:p>
-      <w:pPr>
-        <w:rPr>
-          <w:rFonts w:ascii="Arial" w:hAnsi="Arial" w:cs="Arial"/>
-        </w:rPr>
-      </w:pPr>
-    </w:p>
+    <w:p/>
+    <w:p/>
     <w:p>
       <w:pPr>
         <w:numPr>
           <w:ilvl w:val="0"/>
           <w:numId w:val="6"/>
         </w:numPr>
-        <w:rPr>
-          <w:rFonts w:ascii="Arial" w:hAnsi="Arial" w:cs="Arial"/>
-        </w:rPr>
-      </w:pPr>
-      <w:r>
-        <w:rPr>
-          <w:rFonts w:ascii="Arial" w:hAnsi="Arial" w:cs="Arial"/>
-        </w:rPr>
+      </w:pPr>
+      <w:r>
         <w:t>Testing Process</w:t>
       </w:r>
     </w:p>
-    <w:p>
-      <w:pPr>
-        <w:rPr>
-          <w:rFonts w:ascii="Arial" w:hAnsi="Arial" w:cs="Arial"/>
-        </w:rPr>
-      </w:pPr>
-    </w:p>
+    <w:p/>
     <w:p>
       <w:pPr>
         <w:ind w:firstLine="720"/>
-        <w:rPr>
-          <w:rFonts w:ascii="Arial" w:hAnsi="Arial" w:cs="Arial"/>
-        </w:rPr>
-      </w:pPr>
-      <w:r>
-        <w:rPr>
-          <w:rFonts w:ascii="Arial" w:hAnsi="Arial" w:cs="Arial"/>
-        </w:rPr>
+      </w:pPr>
+      <w:r>
         <w:t xml:space="preserve">2.1 </w:t>
       </w:r>
       <w:r>
-        <w:rPr>
-          <w:rFonts w:ascii="Arial" w:hAnsi="Arial" w:cs="Arial"/>
-        </w:rPr>
         <w:t>Description</w:t>
       </w:r>
     </w:p>
     <w:p>
       <w:pPr>
         <w:ind w:left="360" w:firstLine="360"/>
-        <w:rPr>
-          <w:rFonts w:ascii="Arial" w:hAnsi="Arial" w:cs="Arial"/>
-        </w:rPr>
-      </w:pPr>
-      <w:r>
-        <w:rPr>
-          <w:rFonts w:ascii="Arial" w:hAnsi="Arial" w:cs="Arial"/>
-        </w:rPr>
-        <w:t xml:space="preserve">2.2 </w:t>
-      </w:r>
-      <w:r>
-        <w:rPr>
-          <w:rFonts w:ascii="Arial" w:hAnsi="Arial" w:cs="Arial"/>
-        </w:rPr>
-        <w:t xml:space="preserve">Testing </w:t>
-      </w:r>
-      <w:r>
-        <w:rPr>
-          <w:rFonts w:ascii="Arial" w:hAnsi="Arial" w:cs="Arial"/>
-        </w:rPr>
-        <w:t>Sessions</w:t>
+      </w:pPr>
+      <w:r>
+        <w:t>2.2 Testing Sessions</w:t>
       </w:r>
     </w:p>
     <w:p>
       <w:pPr>
         <w:ind w:left="360" w:firstLine="360"/>
-        <w:rPr>
-          <w:rFonts w:ascii="Arial" w:hAnsi="Arial" w:cs="Arial"/>
-        </w:rPr>
-      </w:pPr>
-      <w:r>
-        <w:rPr>
-          <w:rFonts w:ascii="Arial" w:hAnsi="Arial" w:cs="Arial"/>
-        </w:rPr>
+      </w:pPr>
+      <w:r>
         <w:t>2.3</w:t>
       </w:r>
       <w:r>
-        <w:rPr>
-          <w:rFonts w:ascii="Arial" w:hAnsi="Arial" w:cs="Arial"/>
-        </w:rPr>
         <w:t xml:space="preserve"> </w:t>
       </w:r>
       <w:r>
-        <w:rPr>
-          <w:rFonts w:ascii="Arial" w:hAnsi="Arial" w:cs="Arial"/>
-        </w:rPr>
         <w:t>Impressions of the Process</w:t>
       </w:r>
     </w:p>
-    <w:p>
-      <w:pPr>
-        <w:rPr>
-          <w:rFonts w:ascii="Arial" w:hAnsi="Arial" w:cs="Arial"/>
-        </w:rPr>
-      </w:pPr>
-    </w:p>
-    <w:p>
-      <w:pPr>
-        <w:rPr>
-          <w:rFonts w:ascii="Arial" w:hAnsi="Arial" w:cs="Arial"/>
-        </w:rPr>
-      </w:pPr>
-    </w:p>
+    <w:p/>
+    <w:p/>
     <w:p>
       <w:pPr>
         <w:numPr>
           <w:ilvl w:val="0"/>
           <w:numId w:val="6"/>
         </w:numPr>
-        <w:rPr>
-          <w:rFonts w:ascii="Arial" w:hAnsi="Arial" w:cs="Arial"/>
-        </w:rPr>
-      </w:pPr>
-      <w:r>
-        <w:rPr>
-          <w:rFonts w:ascii="Arial" w:hAnsi="Arial" w:cs="Arial"/>
-        </w:rPr>
+      </w:pPr>
+      <w:r>
         <w:t>Test Results</w:t>
       </w:r>
     </w:p>
-    <w:p>
-      <w:pPr>
-        <w:rPr>
-          <w:rFonts w:ascii="Arial" w:hAnsi="Arial" w:cs="Arial"/>
-        </w:rPr>
-      </w:pPr>
-    </w:p>
-    <w:p>
-      <w:pPr>
-        <w:rPr>
-          <w:rFonts w:ascii="Arial" w:hAnsi="Arial" w:cs="Arial"/>
-        </w:rPr>
-      </w:pPr>
-    </w:p>
+    <w:p/>
+    <w:p/>
     <w:p>
       <w:pPr>
         <w:ind w:left="360"/>
-        <w:rPr>
-          <w:rFonts w:ascii="Arial" w:hAnsi="Arial" w:cs="Arial"/>
-        </w:rPr>
-      </w:pPr>
-      <w:r>
-        <w:rPr>
-          <w:rFonts w:ascii="Arial" w:hAnsi="Arial" w:cs="Arial"/>
-        </w:rPr>
+      </w:pPr>
+      <w:r>
         <w:t>Appendix A - Peer Review Sign-off</w:t>
       </w:r>
     </w:p>
     <w:p>
       <w:pPr>
         <w:ind w:left="360"/>
-        <w:rPr>
-          <w:rFonts w:ascii="Arial" w:hAnsi="Arial" w:cs="Arial"/>
-        </w:rPr>
       </w:pPr>
     </w:p>
     <w:p>
       <w:pPr>
         <w:pStyle w:val="BodyTextIndent"/>
         <w:ind w:left="0" w:firstLine="360"/>
-        <w:rPr>
-          <w:rFonts w:ascii="Arial" w:hAnsi="Arial" w:cs="Arial"/>
-        </w:rPr>
-      </w:pPr>
-      <w:r>
-        <w:rPr>
-          <w:rFonts w:ascii="Arial" w:hAnsi="Arial" w:cs="Arial"/>
-        </w:rPr>
+      </w:pPr>
+      <w:r>
         <w:t>Appendix B – Document Contributions</w:t>
       </w:r>
     </w:p>
     <w:p>
       <w:pPr>
         <w:ind w:left="360"/>
-        <w:rPr>
-          <w:rFonts w:ascii="Arial" w:hAnsi="Arial" w:cs="Arial"/>
-        </w:rPr>
-      </w:pPr>
-    </w:p>
-    <w:p>
-      <w:pPr>
-        <w:rPr>
-          <w:rFonts w:ascii="Arial" w:hAnsi="Arial" w:cs="Arial"/>
-        </w:rPr>
-      </w:pPr>
-    </w:p>
+      </w:pPr>
+    </w:p>
+    <w:p/>
     <w:p>
       <w:pPr>
         <w:pStyle w:val="Heading3"/>
         <w:jc w:val="left"/>
         <w:rPr>
+          <w:rFonts w:ascii="Times New Roman" w:hAnsi="Times New Roman" w:cs="Times New Roman"/>
+          <w:b/>
           <w:sz w:val="24"/>
           <w:szCs w:val="24"/>
         </w:rPr>
       </w:pPr>
       <w:r>
         <w:rPr>
-          <w:rFonts w:eastAsia="MS Mincho"/>
+          <w:rFonts w:ascii="Times New Roman" w:eastAsia="MS Mincho" w:hAnsi="Times New Roman" w:cs="Times New Roman"/>
           <w:sz w:val="24"/>
         </w:rPr>
         <w:br w:type="page"/>
       </w:r>
       <w:r>
         <w:rPr>
+          <w:rFonts w:ascii="Times New Roman" w:hAnsi="Times New Roman" w:cs="Times New Roman"/>
+          <w:b/>
           <w:sz w:val="24"/>
           <w:szCs w:val="24"/>
         </w:rPr>
         <w:lastRenderedPageBreak/>
-        <w:t xml:space="preserve">1. </w:t>
-      </w:r>
-      <w:r>
-        <w:rPr>
-          <w:b/>
-          <w:sz w:val="24"/>
-          <w:szCs w:val="24"/>
-        </w:rPr>
-        <w:t>Introduction</w:t>
-      </w:r>
-    </w:p>
-    <w:p>
-      <w:pPr>
-        <w:rPr>
-          <w:rFonts w:ascii="Arial" w:hAnsi="Arial" w:cs="Arial"/>
-        </w:rPr>
-      </w:pPr>
-    </w:p>
+        <w:t>1. Introduction</w:t>
+      </w:r>
+    </w:p>
+    <w:p/>
+    <w:p>
+      <w:r>
+        <w:t>Testing is a vital requirement for delivering a consistent and accurate product.</w:t>
+      </w:r>
+    </w:p>
+    <w:p/>
     <w:p>
       <w:pPr>
         <w:numPr>
@@ -421,50 +1037,24 @@
           <w:numId w:val="8"/>
         </w:numPr>
         <w:rPr>
-          <w:rFonts w:ascii="Arial" w:hAnsi="Arial" w:cs="Arial"/>
-        </w:rPr>
-      </w:pPr>
-      <w:r>
-        <w:rPr>
-          <w:rFonts w:ascii="Arial" w:hAnsi="Arial" w:cs="Arial"/>
+          <w:b/>
+        </w:rPr>
+      </w:pPr>
+      <w:r>
+        <w:rPr>
+          <w:b/>
         </w:rPr>
         <w:t>Purpose of This Document</w:t>
       </w:r>
     </w:p>
-    <w:p>
-      <w:pPr>
-        <w:rPr>
-          <w:rFonts w:ascii="Arial" w:hAnsi="Arial" w:cs="Arial"/>
-        </w:rPr>
-      </w:pPr>
-    </w:p>
-    <w:p>
-      <w:pPr>
-        <w:rPr>
-          <w:rFonts w:ascii="Arial" w:hAnsi="Arial" w:cs="Arial"/>
-        </w:rPr>
-      </w:pPr>
-      <w:r>
-        <w:rPr>
-          <w:rFonts w:ascii="Arial" w:hAnsi="Arial" w:cs="Arial"/>
-        </w:rPr>
+    <w:p/>
+    <w:p>
+      <w:r>
         <w:t>This document records data obtained from an experiment of evaluations in an organized manner. It will measure the results against the requirements and document the difference between the expected and actual results. Finally it will assist in resolving those differences by providing the proper debug aids.</w:t>
       </w:r>
     </w:p>
-    <w:p>
-      <w:pPr>
-        <w:rPr>
-          <w:rFonts w:ascii="Arial" w:hAnsi="Arial" w:cs="Arial"/>
-        </w:rPr>
-      </w:pPr>
-    </w:p>
-    <w:p>
-      <w:pPr>
-        <w:rPr>
-          <w:rFonts w:ascii="Arial" w:hAnsi="Arial" w:cs="Arial"/>
-        </w:rPr>
-      </w:pPr>
-    </w:p>
+    <w:p/>
+    <w:p/>
     <w:p>
       <w:pPr>
         <w:numPr>
@@ -472,50 +1062,31 @@
           <w:numId w:val="8"/>
         </w:numPr>
         <w:rPr>
-          <w:rFonts w:ascii="Arial" w:hAnsi="Arial" w:cs="Arial"/>
-        </w:rPr>
-      </w:pPr>
-      <w:r>
-        <w:rPr>
-          <w:rFonts w:ascii="Arial" w:hAnsi="Arial" w:cs="Arial"/>
+          <w:b/>
+        </w:rPr>
+      </w:pPr>
+      <w:r>
+        <w:rPr>
+          <w:b/>
         </w:rPr>
         <w:t>References</w:t>
       </w:r>
     </w:p>
-    <w:p>
-      <w:pPr>
-        <w:rPr>
-          <w:rFonts w:ascii="Arial" w:hAnsi="Arial" w:cs="Arial"/>
-        </w:rPr>
-      </w:pPr>
-    </w:p>
-    <w:p>
-      <w:pPr>
-        <w:rPr>
-          <w:rFonts w:ascii="Arial" w:eastAsia="MS Mincho" w:hAnsi="Arial" w:cs="Arial"/>
-        </w:rPr>
-      </w:pPr>
-      <w:hyperlink r:id="rId6" w:history="1">
-        <w:r>
-          <w:rPr>
-            <w:rStyle w:val="Hyperlink"/>
-            <w:rFonts w:ascii="Arial" w:eastAsia="MS Mincho" w:hAnsi="Arial" w:cs="Arial"/>
-          </w:rPr>
-          <w:t>https://github.com/UMBC-CMSC447/General/wiki/Document-descriptions</w:t>
-        </w:r>
-      </w:hyperlink>
-    </w:p>
-    <w:p>
-      <w:pPr>
-        <w:rPr>
-          <w:rFonts w:ascii="Arial" w:eastAsia="MS Mincho" w:hAnsi="Arial" w:cs="Arial"/>
-        </w:rPr>
-      </w:pPr>
-      <w:bookmarkStart w:id="0" w:name="_GoBack"/>
-      <w:bookmarkEnd w:id="0"/>
-      <w:r>
-        <w:rPr>
-          <w:rFonts w:ascii="Arial" w:eastAsia="MS Mincho" w:hAnsi="Arial" w:cs="Arial"/>
+    <w:p/>
+    <w:p>
+      <w:r>
+        <w:t>Use cases from the System Requirements Specification (SRS) documentation.</w:t>
+      </w:r>
+    </w:p>
+    <w:p>
+      <w:pPr>
+        <w:rPr>
+          <w:rFonts w:eastAsia="MS Mincho"/>
+        </w:rPr>
+      </w:pPr>
+      <w:r>
+        <w:rPr>
+          <w:rFonts w:eastAsia="MS Mincho"/>
         </w:rPr>
         <w:br w:type="page"/>
       </w:r>
@@ -524,13 +1095,13 @@
       <w:pPr>
         <w:pStyle w:val="PlainText"/>
         <w:rPr>
-          <w:rFonts w:ascii="Arial" w:eastAsia="MS Mincho" w:hAnsi="Arial" w:cs="Arial"/>
+          <w:rFonts w:ascii="Times New Roman" w:eastAsia="MS Mincho" w:hAnsi="Times New Roman" w:cs="Times New Roman"/>
           <w:sz w:val="24"/>
         </w:rPr>
       </w:pPr>
       <w:r>
         <w:rPr>
-          <w:rFonts w:ascii="Arial" w:eastAsia="MS Mincho" w:hAnsi="Arial" w:cs="Arial"/>
+          <w:rFonts w:ascii="Times New Roman" w:eastAsia="MS Mincho" w:hAnsi="Times New Roman" w:cs="Times New Roman"/>
           <w:sz w:val="24"/>
         </w:rPr>
         <w:lastRenderedPageBreak/>
@@ -538,7 +1109,7 @@
       </w:r>
       <w:r>
         <w:rPr>
-          <w:rFonts w:ascii="Arial" w:eastAsia="MS Mincho" w:hAnsi="Arial" w:cs="Arial"/>
+          <w:rFonts w:ascii="Times New Roman" w:eastAsia="MS Mincho" w:hAnsi="Times New Roman" w:cs="Times New Roman"/>
           <w:b/>
           <w:bCs/>
           <w:sz w:val="24"/>
@@ -550,7 +1121,8 @@
       <w:pPr>
         <w:pStyle w:val="PlainText"/>
         <w:rPr>
-          <w:rFonts w:ascii="Arial" w:eastAsia="MS Mincho" w:hAnsi="Arial" w:cs="Arial"/>
+          <w:rFonts w:ascii="Times New Roman" w:eastAsia="MS Mincho" w:hAnsi="Times New Roman" w:cs="Times New Roman"/>
+          <w:b/>
           <w:sz w:val="24"/>
         </w:rPr>
       </w:pPr>
@@ -563,13 +1135,15 @@
           <w:numId w:val="11"/>
         </w:numPr>
         <w:rPr>
-          <w:rFonts w:ascii="Arial" w:eastAsia="MS Mincho" w:hAnsi="Arial" w:cs="Arial"/>
+          <w:rFonts w:ascii="Times New Roman" w:eastAsia="MS Mincho" w:hAnsi="Times New Roman" w:cs="Times New Roman"/>
+          <w:b/>
           <w:sz w:val="24"/>
         </w:rPr>
       </w:pPr>
       <w:r>
         <w:rPr>
-          <w:rFonts w:ascii="Arial" w:eastAsia="MS Mincho" w:hAnsi="Arial" w:cs="Arial"/>
+          <w:rFonts w:ascii="Times New Roman" w:eastAsia="MS Mincho" w:hAnsi="Times New Roman" w:cs="Times New Roman"/>
+          <w:b/>
           <w:sz w:val="24"/>
         </w:rPr>
         <w:t>Description</w:t>
@@ -579,7 +1153,8 @@
       <w:pPr>
         <w:pStyle w:val="PlainText"/>
         <w:rPr>
-          <w:rFonts w:ascii="Arial" w:eastAsia="MS Mincho" w:hAnsi="Arial" w:cs="Arial"/>
+          <w:rFonts w:ascii="Times New Roman" w:eastAsia="MS Mincho" w:hAnsi="Times New Roman" w:cs="Times New Roman"/>
+          <w:b/>
           <w:sz w:val="24"/>
         </w:rPr>
       </w:pPr>
@@ -588,7 +1163,8 @@
       <w:pPr>
         <w:pStyle w:val="PlainText"/>
         <w:rPr>
-          <w:rFonts w:ascii="Arial" w:eastAsia="MS Mincho" w:hAnsi="Arial" w:cs="Arial"/>
+          <w:rFonts w:ascii="Times New Roman" w:eastAsia="MS Mincho" w:hAnsi="Times New Roman" w:cs="Times New Roman"/>
+          <w:b/>
           <w:sz w:val="24"/>
         </w:rPr>
       </w:pPr>
@@ -597,7 +1173,8 @@
       <w:pPr>
         <w:pStyle w:val="PlainText"/>
         <w:rPr>
-          <w:rFonts w:ascii="Arial" w:eastAsia="MS Mincho" w:hAnsi="Arial" w:cs="Arial"/>
+          <w:rFonts w:ascii="Times New Roman" w:eastAsia="MS Mincho" w:hAnsi="Times New Roman" w:cs="Times New Roman"/>
+          <w:b/>
           <w:sz w:val="24"/>
         </w:rPr>
       </w:pPr>
@@ -606,107 +1183,94 @@
       <w:pPr>
         <w:pStyle w:val="PlainText"/>
         <w:rPr>
-          <w:rFonts w:ascii="Arial" w:eastAsia="MS Mincho" w:hAnsi="Arial" w:cs="Arial"/>
+          <w:rFonts w:ascii="Times New Roman" w:eastAsia="MS Mincho" w:hAnsi="Times New Roman" w:cs="Times New Roman"/>
+          <w:b/>
           <w:sz w:val="24"/>
         </w:rPr>
       </w:pPr>
       <w:r>
         <w:rPr>
-          <w:rFonts w:ascii="Arial" w:eastAsia="MS Mincho" w:hAnsi="Arial" w:cs="Arial"/>
+          <w:rFonts w:ascii="Times New Roman" w:eastAsia="MS Mincho" w:hAnsi="Times New Roman" w:cs="Times New Roman"/>
+          <w:b/>
           <w:sz w:val="24"/>
         </w:rPr>
-        <w:t xml:space="preserve">      2.2</w:t>
-      </w:r>
-      <w:r>
-        <w:rPr>
-          <w:rFonts w:ascii="Arial" w:eastAsia="MS Mincho" w:hAnsi="Arial" w:cs="Arial"/>
+        <w:t xml:space="preserve">      2.2 Testing Sessions </w:t>
+      </w:r>
+    </w:p>
+    <w:p>
+      <w:pPr>
+        <w:pStyle w:val="PlainText"/>
+        <w:rPr>
+          <w:rFonts w:ascii="Times New Roman" w:eastAsia="MS Mincho" w:hAnsi="Times New Roman" w:cs="Times New Roman"/>
+          <w:b/>
           <w:sz w:val="24"/>
         </w:rPr>
-        <w:t xml:space="preserve"> Testing </w:t>
-      </w:r>
-      <w:r>
-        <w:rPr>
-          <w:rFonts w:ascii="Arial" w:eastAsia="MS Mincho" w:hAnsi="Arial" w:cs="Arial"/>
+      </w:pPr>
+    </w:p>
+    <w:p>
+      <w:pPr>
+        <w:pStyle w:val="PlainText"/>
+        <w:rPr>
+          <w:rFonts w:ascii="Times New Roman" w:eastAsia="MS Mincho" w:hAnsi="Times New Roman" w:cs="Times New Roman"/>
+          <w:b/>
           <w:sz w:val="24"/>
         </w:rPr>
-        <w:t>Sessions</w:t>
-      </w:r>
-      <w:r>
-        <w:rPr>
-          <w:rFonts w:ascii="Arial" w:eastAsia="MS Mincho" w:hAnsi="Arial" w:cs="Arial"/>
+      </w:pPr>
+    </w:p>
+    <w:p>
+      <w:pPr>
+        <w:pStyle w:val="PlainText"/>
+        <w:rPr>
+          <w:rFonts w:ascii="Times New Roman" w:eastAsia="MS Mincho" w:hAnsi="Times New Roman" w:cs="Times New Roman"/>
+          <w:b/>
           <w:sz w:val="24"/>
         </w:rPr>
-        <w:t xml:space="preserve"> </w:t>
-      </w:r>
+      </w:pPr>
     </w:p>
     <w:p>
       <w:pPr>
         <w:pStyle w:val="PlainText"/>
         <w:rPr>
-          <w:rFonts w:ascii="Arial" w:eastAsia="MS Mincho" w:hAnsi="Arial" w:cs="Arial"/>
+          <w:rFonts w:ascii="Times New Roman" w:eastAsia="MS Mincho" w:hAnsi="Times New Roman" w:cs="Times New Roman"/>
+          <w:b/>
           <w:sz w:val="24"/>
         </w:rPr>
       </w:pPr>
+      <w:r>
+        <w:rPr>
+          <w:rFonts w:ascii="Times New Roman" w:eastAsia="MS Mincho" w:hAnsi="Times New Roman" w:cs="Times New Roman"/>
+          <w:b/>
+          <w:sz w:val="24"/>
+        </w:rPr>
+        <w:t xml:space="preserve">      2.3</w:t>
+      </w:r>
+      <w:r>
+        <w:rPr>
+          <w:rFonts w:ascii="Times New Roman" w:eastAsia="MS Mincho" w:hAnsi="Times New Roman" w:cs="Times New Roman"/>
+          <w:b/>
+          <w:sz w:val="24"/>
+        </w:rPr>
+        <w:t xml:space="preserve"> Impressions of the Process </w:t>
+      </w:r>
     </w:p>
     <w:p>
       <w:pPr>
         <w:pStyle w:val="PlainText"/>
         <w:rPr>
-          <w:rFonts w:ascii="Arial" w:eastAsia="MS Mincho" w:hAnsi="Arial" w:cs="Arial"/>
+          <w:rFonts w:ascii="Times New Roman" w:eastAsia="MS Mincho" w:hAnsi="Times New Roman" w:cs="Times New Roman"/>
           <w:sz w:val="24"/>
         </w:rPr>
       </w:pPr>
     </w:p>
     <w:p>
       <w:pPr>
-        <w:pStyle w:val="PlainText"/>
-        <w:rPr>
-          <w:rFonts w:ascii="Arial" w:eastAsia="MS Mincho" w:hAnsi="Arial" w:cs="Arial"/>
-          <w:sz w:val="24"/>
-        </w:rPr>
-      </w:pPr>
-    </w:p>
-    <w:p>
-      <w:pPr>
-        <w:pStyle w:val="PlainText"/>
-        <w:rPr>
-          <w:rFonts w:ascii="Arial" w:eastAsia="MS Mincho" w:hAnsi="Arial" w:cs="Arial"/>
-          <w:sz w:val="24"/>
-        </w:rPr>
-      </w:pPr>
-      <w:r>
-        <w:rPr>
-          <w:rFonts w:ascii="Arial" w:eastAsia="MS Mincho" w:hAnsi="Arial" w:cs="Arial"/>
-          <w:sz w:val="24"/>
-        </w:rPr>
-        <w:t xml:space="preserve">      2.3</w:t>
-      </w:r>
-      <w:r>
-        <w:rPr>
-          <w:rFonts w:ascii="Arial" w:eastAsia="MS Mincho" w:hAnsi="Arial" w:cs="Arial"/>
-          <w:sz w:val="24"/>
-        </w:rPr>
-        <w:t xml:space="preserve"> Impressions of the Process </w:t>
-      </w:r>
-    </w:p>
-    <w:p>
-      <w:pPr>
-        <w:pStyle w:val="PlainText"/>
-        <w:rPr>
-          <w:rFonts w:ascii="Arial" w:eastAsia="MS Mincho" w:hAnsi="Arial" w:cs="Arial"/>
-          <w:sz w:val="24"/>
-        </w:rPr>
-      </w:pPr>
-    </w:p>
-    <w:p>
-      <w:pPr>
-        <w:rPr>
-          <w:rFonts w:ascii="Arial" w:eastAsia="MS Mincho" w:hAnsi="Arial" w:cs="Arial"/>
-        </w:rPr>
-      </w:pPr>
-      <w:r>
-        <w:rPr>
-          <w:rFonts w:ascii="Arial" w:eastAsia="MS Mincho" w:hAnsi="Arial" w:cs="Arial"/>
+        <w:rPr>
+          <w:rFonts w:eastAsia="MS Mincho"/>
+        </w:rPr>
+      </w:pPr>
+      <w:r>
+        <w:rPr>
+          <w:rFonts w:eastAsia="MS Mincho"/>
         </w:rPr>
         <w:br w:type="page"/>
       </w:r>
@@ -714,20 +1278,20 @@
     <w:p>
       <w:pPr>
         <w:rPr>
-          <w:rFonts w:ascii="Arial" w:eastAsia="MS Mincho" w:hAnsi="Arial" w:cs="Arial"/>
+          <w:rFonts w:eastAsia="MS Mincho"/>
           <w:szCs w:val="20"/>
         </w:rPr>
       </w:pPr>
       <w:r>
         <w:rPr>
-          <w:rFonts w:ascii="Arial" w:eastAsia="MS Mincho" w:hAnsi="Arial" w:cs="Arial"/>
+          <w:rFonts w:eastAsia="MS Mincho"/>
         </w:rPr>
         <w:lastRenderedPageBreak/>
         <w:t xml:space="preserve">3. </w:t>
       </w:r>
       <w:r>
         <w:rPr>
-          <w:rFonts w:ascii="Arial" w:eastAsia="MS Mincho" w:hAnsi="Arial" w:cs="Arial"/>
+          <w:rFonts w:eastAsia="MS Mincho"/>
           <w:b/>
           <w:bCs/>
         </w:rPr>
@@ -738,7 +1302,7 @@
       <w:pPr>
         <w:pStyle w:val="PlainText"/>
         <w:rPr>
-          <w:rFonts w:ascii="Arial" w:eastAsia="MS Mincho" w:hAnsi="Arial" w:cs="Arial"/>
+          <w:rFonts w:ascii="Times New Roman" w:eastAsia="MS Mincho" w:hAnsi="Times New Roman" w:cs="Times New Roman"/>
           <w:sz w:val="24"/>
         </w:rPr>
       </w:pPr>
@@ -746,13 +1310,11 @@
     <w:p>
       <w:pPr>
         <w:rPr>
-          <w:rFonts w:ascii="Arial" w:hAnsi="Arial" w:cs="Arial"/>
-          <w:b/>
-        </w:rPr>
-      </w:pPr>
-      <w:r>
-        <w:rPr>
-          <w:rFonts w:ascii="Arial" w:hAnsi="Arial" w:cs="Arial"/>
+          <w:b/>
+        </w:rPr>
+      </w:pPr>
+      <w:r>
+        <w:rPr>
           <w:b/>
         </w:rPr>
         <w:br w:type="page"/>
@@ -763,13 +1325,455 @@
         <w:pStyle w:val="BodyTextIndent"/>
         <w:ind w:left="0"/>
         <w:rPr>
-          <w:rFonts w:ascii="Arial" w:hAnsi="Arial" w:cs="Arial"/>
-          <w:b/>
-        </w:rPr>
-      </w:pPr>
-      <w:r>
-        <w:rPr>
-          <w:rFonts w:ascii="Arial" w:hAnsi="Arial" w:cs="Arial"/>
+          <w:b/>
+        </w:rPr>
+      </w:pPr>
+      <w:r>
+        <w:rPr>
+          <w:b/>
+        </w:rPr>
+        <w:lastRenderedPageBreak/>
+        <w:t>Appendix A</w:t>
+      </w:r>
+      <w:r>
+        <w:rPr>
+          <w:b/>
+        </w:rPr>
+        <w:t xml:space="preserve"> – Team Review Sign-off</w:t>
+      </w:r>
+    </w:p>
+    <w:p>
+      <w:pPr>
+        <w:pStyle w:val="BodyTextIndent"/>
+        <w:ind w:left="0"/>
+        <w:rPr>
+          <w:b/>
+        </w:rPr>
+      </w:pPr>
+    </w:p>
+    <w:p>
+      <w:pPr>
+        <w:pStyle w:val="BodyTextIndent"/>
+        <w:ind w:left="0"/>
+      </w:pPr>
+      <w:r>
+        <w:t>Signatures here indicate that a</w:t>
+      </w:r>
+      <w:r>
+        <w:t>ll members of the team</w:t>
+      </w:r>
+      <w:r>
+        <w:t xml:space="preserve"> have reviewed and agreed upon the document’s content and format.</w:t>
+      </w:r>
+    </w:p>
+    <w:p>
+      <w:pPr>
+        <w:pStyle w:val="BodyTextIndent"/>
+        <w:ind w:left="0"/>
+      </w:pPr>
+    </w:p>
+    <w:p>
+      <w:pPr>
+        <w:pStyle w:val="BodyTextIndent"/>
+        <w:ind w:left="0"/>
+      </w:pPr>
+    </w:p>
+    <w:p>
+      <w:pPr>
+        <w:pStyle w:val="BodyTextIndent"/>
+        <w:ind w:left="0"/>
+      </w:pPr>
+    </w:p>
+    <w:p>
+      <w:pPr>
+        <w:pStyle w:val="BodyTextIndent"/>
+        <w:ind w:left="0"/>
+      </w:pPr>
+    </w:p>
+    <w:p>
+      <w:pPr>
+        <w:pStyle w:val="BodyTextIndent"/>
+        <w:ind w:left="0"/>
+        <w:jc w:val="center"/>
+      </w:pPr>
+      <w:r>
+        <w:t>Team Comments:</w:t>
+      </w:r>
+    </w:p>
+    <w:p>
+      <w:pPr>
+        <w:pStyle w:val="BodyTextIndent"/>
+        <w:ind w:left="0"/>
+      </w:pPr>
+    </w:p>
+    <w:p>
+      <w:pPr>
+        <w:pStyle w:val="BodyTextIndent"/>
+        <w:ind w:left="0"/>
+        <w:rPr>
+          <w:b/>
+        </w:rPr>
+      </w:pPr>
+    </w:p>
+    <w:p>
+      <w:pPr>
+        <w:pStyle w:val="BodyTextIndent"/>
+        <w:ind w:left="0"/>
+        <w:rPr>
+          <w:b/>
+        </w:rPr>
+      </w:pPr>
+    </w:p>
+    <w:p>
+      <w:pPr>
+        <w:pStyle w:val="BodyTextIndent"/>
+        <w:ind w:left="0"/>
+        <w:rPr>
+          <w:b/>
+        </w:rPr>
+      </w:pPr>
+    </w:p>
+    <w:p>
+      <w:pPr>
+        <w:pStyle w:val="BodyTextIndent"/>
+        <w:ind w:left="0"/>
+        <w:rPr>
+          <w:b/>
+        </w:rPr>
+      </w:pPr>
+    </w:p>
+    <w:p>
+      <w:pPr>
+        <w:pStyle w:val="BodyTextIndent"/>
+        <w:ind w:left="0"/>
+        <w:rPr>
+          <w:b/>
+        </w:rPr>
+      </w:pPr>
+    </w:p>
+    <w:p>
+      <w:pPr>
+        <w:pStyle w:val="BodyTextIndent"/>
+        <w:ind w:left="0"/>
+        <w:rPr>
+          <w:b/>
+        </w:rPr>
+      </w:pPr>
+    </w:p>
+    <w:p>
+      <w:pPr>
+        <w:pStyle w:val="BodyTextIndent"/>
+        <w:ind w:left="0"/>
+        <w:rPr>
+          <w:b/>
+        </w:rPr>
+      </w:pPr>
+    </w:p>
+    <w:p>
+      <w:pPr>
+        <w:pStyle w:val="BodyTextIndent"/>
+        <w:ind w:left="0"/>
+        <w:rPr>
+          <w:b/>
+        </w:rPr>
+      </w:pPr>
+    </w:p>
+    <w:p>
+      <w:pPr>
+        <w:pStyle w:val="BodyTextIndent"/>
+        <w:ind w:left="0"/>
+        <w:rPr>
+          <w:b/>
+        </w:rPr>
+      </w:pPr>
+    </w:p>
+    <w:p>
+      <w:pPr>
+        <w:pStyle w:val="BodyTextIndent"/>
+        <w:ind w:left="0"/>
+        <w:rPr>
+          <w:b/>
+        </w:rPr>
+      </w:pPr>
+    </w:p>
+    <w:p>
+      <w:pPr>
+        <w:pStyle w:val="BodyTextIndent"/>
+        <w:ind w:left="0"/>
+        <w:rPr>
+          <w:b/>
+        </w:rPr>
+      </w:pPr>
+    </w:p>
+    <w:p>
+      <w:pPr>
+        <w:pStyle w:val="BodyTextIndent"/>
+        <w:ind w:left="0"/>
+        <w:rPr>
+          <w:b/>
+        </w:rPr>
+      </w:pPr>
+    </w:p>
+    <w:p>
+      <w:pPr>
+        <w:pStyle w:val="BodyTextIndent"/>
+        <w:ind w:left="0"/>
+        <w:rPr>
+          <w:b/>
+        </w:rPr>
+      </w:pPr>
+    </w:p>
+    <w:p>
+      <w:pPr>
+        <w:pStyle w:val="BodyTextIndent"/>
+        <w:ind w:left="0"/>
+        <w:rPr>
+          <w:b/>
+        </w:rPr>
+      </w:pPr>
+    </w:p>
+    <w:p>
+      <w:pPr>
+        <w:pStyle w:val="BodyTextIndent"/>
+        <w:ind w:left="0"/>
+        <w:rPr>
+          <w:b/>
+        </w:rPr>
+      </w:pPr>
+    </w:p>
+    <w:p>
+      <w:pPr>
+        <w:pStyle w:val="BodyTextIndent"/>
+        <w:ind w:left="0"/>
+        <w:rPr>
+          <w:b/>
+        </w:rPr>
+      </w:pPr>
+    </w:p>
+    <w:p>
+      <w:pPr>
+        <w:pStyle w:val="BodyTextIndent"/>
+        <w:ind w:left="0"/>
+        <w:rPr>
+          <w:b/>
+        </w:rPr>
+      </w:pPr>
+    </w:p>
+    <w:p>
+      <w:pPr>
+        <w:pStyle w:val="BodyTextIndent"/>
+        <w:ind w:left="0"/>
+        <w:rPr>
+          <w:b/>
+        </w:rPr>
+      </w:pPr>
+    </w:p>
+    <w:p>
+      <w:pPr>
+        <w:pStyle w:val="BodyTextIndent"/>
+        <w:ind w:left="0"/>
+        <w:rPr>
+          <w:b/>
+        </w:rPr>
+      </w:pPr>
+    </w:p>
+    <w:p>
+      <w:pPr>
+        <w:pStyle w:val="BodyTextIndent"/>
+        <w:ind w:left="0"/>
+        <w:rPr>
+          <w:b/>
+        </w:rPr>
+      </w:pPr>
+    </w:p>
+    <w:p>
+      <w:pPr>
+        <w:pStyle w:val="BodyTextIndent"/>
+        <w:ind w:left="0"/>
+        <w:rPr>
+          <w:b/>
+        </w:rPr>
+      </w:pPr>
+    </w:p>
+    <w:p>
+      <w:pPr>
+        <w:pStyle w:val="BodyTextIndent"/>
+        <w:ind w:left="0"/>
+        <w:rPr>
+          <w:b/>
+        </w:rPr>
+      </w:pPr>
+    </w:p>
+    <w:p>
+      <w:pPr>
+        <w:pStyle w:val="BodyTextIndent"/>
+        <w:ind w:left="0"/>
+      </w:pPr>
+      <w:r>
+        <w:t>---------------------------------------------------------------------------------------------------------------------</w:t>
+      </w:r>
+    </w:p>
+    <w:p>
+      <w:pPr>
+        <w:pStyle w:val="BodyTextIndent"/>
+        <w:ind w:left="0"/>
+        <w:jc w:val="center"/>
+      </w:pPr>
+      <w:r>
+        <w:t>Signatures:</w:t>
+      </w:r>
+    </w:p>
+    <w:p>
+      <w:pPr>
+        <w:pStyle w:val="BodyTextIndent"/>
+        <w:ind w:left="0"/>
+        <w:jc w:val="center"/>
+      </w:pPr>
+    </w:p>
+    <w:p>
+      <w:pPr>
+        <w:pStyle w:val="BodyTextIndent"/>
+        <w:ind w:left="0"/>
+      </w:pPr>
+      <w:r>
+        <w:t>Shawn Squire: _____________________________________</w:t>
+      </w:r>
+      <w:r>
+        <w:tab/>
+        <w:t>Date: ___________________</w:t>
+      </w:r>
+    </w:p>
+    <w:p>
+      <w:pPr>
+        <w:pStyle w:val="BodyTextIndent"/>
+        <w:ind w:left="0"/>
+      </w:pPr>
+    </w:p>
+    <w:p>
+      <w:pPr>
+        <w:pStyle w:val="BodyTextIndent"/>
+        <w:ind w:left="0"/>
+      </w:pPr>
+      <w:r>
+        <w:t xml:space="preserve">Anil </w:t>
+      </w:r>
+      <w:proofErr w:type="spellStart"/>
+      <w:r>
+        <w:t>Kendir</w:t>
+      </w:r>
+      <w:proofErr w:type="spellEnd"/>
+      <w:r>
+        <w:t>: _______________________________________</w:t>
+      </w:r>
+      <w:r>
+        <w:t xml:space="preserve"> </w:t>
+      </w:r>
+      <w:r>
+        <w:tab/>
+        <w:t>Date: ___________________</w:t>
+      </w:r>
+      <w:r>
+        <w:t xml:space="preserve"> </w:t>
+      </w:r>
+    </w:p>
+    <w:p>
+      <w:pPr>
+        <w:pStyle w:val="BodyTextIndent"/>
+        <w:ind w:left="0"/>
+      </w:pPr>
+    </w:p>
+    <w:p>
+      <w:pPr>
+        <w:pStyle w:val="BodyTextIndent"/>
+        <w:ind w:left="0"/>
+      </w:pPr>
+      <w:r>
+        <w:t>Matt Wheeler: _____________________________________</w:t>
+      </w:r>
+      <w:r>
+        <w:t xml:space="preserve"> </w:t>
+      </w:r>
+      <w:r>
+        <w:tab/>
+        <w:t>Date: ___________________</w:t>
+      </w:r>
+    </w:p>
+    <w:p>
+      <w:pPr>
+        <w:pStyle w:val="BodyTextIndent"/>
+        <w:ind w:left="0"/>
+      </w:pPr>
+    </w:p>
+    <w:p>
+      <w:pPr>
+        <w:pStyle w:val="BodyTextIndent"/>
+        <w:ind w:left="0"/>
+      </w:pPr>
+      <w:r>
+        <w:t>Justus Jackson: ______________________________________</w:t>
+      </w:r>
+      <w:r>
+        <w:t xml:space="preserve"> </w:t>
+      </w:r>
+      <w:r>
+        <w:tab/>
+        <w:t>Date: ___________________</w:t>
+      </w:r>
+    </w:p>
+    <w:p>
+      <w:pPr>
+        <w:pStyle w:val="BodyTextIndent"/>
+        <w:ind w:left="0"/>
+      </w:pPr>
+    </w:p>
+    <w:p>
+      <w:pPr>
+        <w:pStyle w:val="BodyTextIndent"/>
+        <w:ind w:left="0"/>
+      </w:pPr>
+      <w:r>
+        <w:t>Dean Fleming: ______________________________________</w:t>
+      </w:r>
+      <w:r>
+        <w:t xml:space="preserve"> </w:t>
+      </w:r>
+      <w:r>
+        <w:tab/>
+        <w:t>Date: ___________________</w:t>
+      </w:r>
+    </w:p>
+    <w:p>
+      <w:pPr>
+        <w:pStyle w:val="BodyTextIndent"/>
+        <w:ind w:left="0"/>
+      </w:pPr>
+    </w:p>
+    <w:p>
+      <w:pPr>
+        <w:pStyle w:val="BodyTextIndent"/>
+        <w:ind w:left="0"/>
+      </w:pPr>
+      <w:r>
+        <w:t>Tristan Adams: ______________________________________</w:t>
+      </w:r>
+      <w:r>
+        <w:t xml:space="preserve"> </w:t>
+      </w:r>
+      <w:r>
+        <w:tab/>
+        <w:t>Date: ___________________</w:t>
+      </w:r>
+    </w:p>
+    <w:p>
+      <w:pPr>
+        <w:pStyle w:val="BodyTextIndent"/>
+        <w:ind w:left="0"/>
+        <w:rPr>
+          <w:b/>
+        </w:rPr>
+      </w:pPr>
+      <w:r>
+        <w:rPr>
           <w:b/>
         </w:rPr>
         <w:lastRenderedPageBreak/>
@@ -777,711 +1781,6 @@
       </w:r>
       <w:r>
         <w:rPr>
-          <w:rFonts w:ascii="Arial" w:hAnsi="Arial" w:cs="Arial"/>
-          <w:b/>
-        </w:rPr>
-        <w:t xml:space="preserve"> – </w:t>
-      </w:r>
-      <w:r>
-        <w:rPr>
-          <w:rFonts w:ascii="Arial" w:hAnsi="Arial" w:cs="Arial"/>
-          <w:b/>
-        </w:rPr>
-        <w:t>Team</w:t>
-      </w:r>
-      <w:r>
-        <w:rPr>
-          <w:rFonts w:ascii="Arial" w:hAnsi="Arial" w:cs="Arial"/>
-          <w:b/>
-        </w:rPr>
-        <w:t xml:space="preserve"> Review Sign-off</w:t>
-      </w:r>
-    </w:p>
-    <w:p>
-      <w:pPr>
-        <w:pStyle w:val="BodyTextIndent"/>
-        <w:ind w:left="0"/>
-        <w:rPr>
-          <w:rFonts w:ascii="Arial" w:hAnsi="Arial" w:cs="Arial"/>
-        </w:rPr>
-      </w:pPr>
-    </w:p>
-    <w:p>
-      <w:pPr>
-        <w:pStyle w:val="BodyTextIndent"/>
-        <w:ind w:left="0"/>
-        <w:rPr>
-          <w:rFonts w:ascii="Arial" w:hAnsi="Arial" w:cs="Arial"/>
-        </w:rPr>
-      </w:pPr>
-      <w:r>
-        <w:rPr>
-          <w:rFonts w:ascii="Arial" w:hAnsi="Arial" w:cs="Arial"/>
-        </w:rPr>
-        <w:t xml:space="preserve">All members acknowledge they have individually reviewed this testing report and agree on its content and format. </w:t>
-      </w:r>
-    </w:p>
-    <w:p>
-      <w:pPr>
-        <w:pStyle w:val="BodyTextIndent"/>
-        <w:ind w:left="0"/>
-        <w:rPr>
-          <w:rFonts w:ascii="Arial" w:hAnsi="Arial" w:cs="Arial"/>
-        </w:rPr>
-      </w:pPr>
-    </w:p>
-    <w:p>
-      <w:pPr>
-        <w:pStyle w:val="BodyTextIndent"/>
-        <w:ind w:left="0"/>
-        <w:rPr>
-          <w:rFonts w:ascii="Arial" w:hAnsi="Arial" w:cs="Arial"/>
-        </w:rPr>
-      </w:pPr>
-    </w:p>
-    <w:p>
-      <w:pPr>
-        <w:pStyle w:val="BodyTextIndent"/>
-        <w:ind w:left="0"/>
-        <w:rPr>
-          <w:rFonts w:ascii="Arial" w:hAnsi="Arial" w:cs="Arial"/>
-        </w:rPr>
-      </w:pPr>
-      <w:proofErr w:type="gramStart"/>
-      <w:r>
-        <w:rPr>
-          <w:rFonts w:ascii="Arial" w:hAnsi="Arial" w:cs="Arial"/>
-        </w:rPr>
-        <w:t>Name(</w:t>
-      </w:r>
-      <w:proofErr w:type="gramEnd"/>
-      <w:r>
-        <w:rPr>
-          <w:rFonts w:ascii="Arial" w:hAnsi="Arial" w:cs="Arial"/>
-        </w:rPr>
-        <w:t>print):______________________________________</w:t>
-      </w:r>
-      <w:r>
-        <w:rPr>
-          <w:rFonts w:ascii="Arial" w:hAnsi="Arial" w:cs="Arial"/>
-        </w:rPr>
-        <w:tab/>
-      </w:r>
-      <w:r>
-        <w:rPr>
-          <w:rFonts w:ascii="Arial" w:hAnsi="Arial" w:cs="Arial"/>
-        </w:rPr>
-        <w:tab/>
-      </w:r>
-    </w:p>
-    <w:p>
-      <w:pPr>
-        <w:pStyle w:val="BodyTextIndent"/>
-        <w:ind w:left="0"/>
-        <w:rPr>
-          <w:rFonts w:ascii="Arial" w:hAnsi="Arial" w:cs="Arial"/>
-        </w:rPr>
-      </w:pPr>
-    </w:p>
-    <w:p>
-      <w:pPr>
-        <w:pStyle w:val="BodyTextIndent"/>
-        <w:ind w:left="0"/>
-        <w:rPr>
-          <w:rFonts w:ascii="Arial" w:hAnsi="Arial" w:cs="Arial"/>
-        </w:rPr>
-      </w:pPr>
-      <w:r>
-        <w:rPr>
-          <w:rFonts w:ascii="Arial" w:hAnsi="Arial" w:cs="Arial"/>
-        </w:rPr>
-        <w:t>Signature</w:t>
-      </w:r>
-      <w:proofErr w:type="gramStart"/>
-      <w:r>
-        <w:rPr>
-          <w:rFonts w:ascii="Arial" w:hAnsi="Arial" w:cs="Arial"/>
-        </w:rPr>
-        <w:t>:_</w:t>
-      </w:r>
-      <w:proofErr w:type="gramEnd"/>
-      <w:r>
-        <w:rPr>
-          <w:rFonts w:ascii="Arial" w:hAnsi="Arial" w:cs="Arial"/>
-        </w:rPr>
-        <w:t>_______________________________________</w:t>
-      </w:r>
-      <w:r>
-        <w:rPr>
-          <w:rFonts w:ascii="Arial" w:hAnsi="Arial" w:cs="Arial"/>
-        </w:rPr>
-        <w:tab/>
-      </w:r>
-      <w:r>
-        <w:rPr>
-          <w:rFonts w:ascii="Arial" w:hAnsi="Arial" w:cs="Arial"/>
-        </w:rPr>
-        <w:tab/>
-        <w:t>Date:___________</w:t>
-      </w:r>
-    </w:p>
-    <w:p>
-      <w:pPr>
-        <w:pStyle w:val="BodyTextIndent"/>
-        <w:ind w:left="0"/>
-        <w:rPr>
-          <w:rFonts w:ascii="Arial" w:hAnsi="Arial" w:cs="Arial"/>
-        </w:rPr>
-      </w:pPr>
-      <w:r>
-        <w:rPr>
-          <w:rFonts w:ascii="Arial" w:hAnsi="Arial" w:cs="Arial"/>
-        </w:rPr>
-        <w:t>Comments:</w:t>
-      </w:r>
-    </w:p>
-    <w:p>
-      <w:pPr>
-        <w:rPr>
-          <w:rFonts w:ascii="Arial" w:hAnsi="Arial" w:cs="Arial"/>
-        </w:rPr>
-      </w:pPr>
-    </w:p>
-    <w:p>
-      <w:pPr>
-        <w:rPr>
-          <w:rFonts w:ascii="Arial" w:hAnsi="Arial" w:cs="Arial"/>
-        </w:rPr>
-      </w:pPr>
-    </w:p>
-    <w:p>
-      <w:pPr>
-        <w:rPr>
-          <w:rFonts w:ascii="Arial" w:hAnsi="Arial" w:cs="Arial"/>
-        </w:rPr>
-      </w:pPr>
-    </w:p>
-    <w:p>
-      <w:pPr>
-        <w:rPr>
-          <w:rFonts w:ascii="Arial" w:hAnsi="Arial" w:cs="Arial"/>
-        </w:rPr>
-      </w:pPr>
-    </w:p>
-    <w:p>
-      <w:pPr>
-        <w:pStyle w:val="BodyTextIndent"/>
-        <w:ind w:left="0"/>
-        <w:rPr>
-          <w:rFonts w:ascii="Arial" w:hAnsi="Arial" w:cs="Arial"/>
-        </w:rPr>
-      </w:pPr>
-      <w:proofErr w:type="gramStart"/>
-      <w:r>
-        <w:rPr>
-          <w:rFonts w:ascii="Arial" w:hAnsi="Arial" w:cs="Arial"/>
-        </w:rPr>
-        <w:t>Name(</w:t>
-      </w:r>
-      <w:proofErr w:type="gramEnd"/>
-      <w:r>
-        <w:rPr>
-          <w:rFonts w:ascii="Arial" w:hAnsi="Arial" w:cs="Arial"/>
-        </w:rPr>
-        <w:t>print):______________________________________</w:t>
-      </w:r>
-      <w:r>
-        <w:rPr>
-          <w:rFonts w:ascii="Arial" w:hAnsi="Arial" w:cs="Arial"/>
-        </w:rPr>
-        <w:tab/>
-      </w:r>
-      <w:r>
-        <w:rPr>
-          <w:rFonts w:ascii="Arial" w:hAnsi="Arial" w:cs="Arial"/>
-        </w:rPr>
-        <w:tab/>
-      </w:r>
-    </w:p>
-    <w:p>
-      <w:pPr>
-        <w:pStyle w:val="BodyTextIndent"/>
-        <w:ind w:left="0"/>
-        <w:rPr>
-          <w:rFonts w:ascii="Arial" w:hAnsi="Arial" w:cs="Arial"/>
-        </w:rPr>
-      </w:pPr>
-    </w:p>
-    <w:p>
-      <w:pPr>
-        <w:pStyle w:val="BodyTextIndent"/>
-        <w:ind w:left="0"/>
-        <w:rPr>
-          <w:rFonts w:ascii="Arial" w:hAnsi="Arial" w:cs="Arial"/>
-        </w:rPr>
-      </w:pPr>
-      <w:r>
-        <w:rPr>
-          <w:rFonts w:ascii="Arial" w:hAnsi="Arial" w:cs="Arial"/>
-        </w:rPr>
-        <w:t>Signature</w:t>
-      </w:r>
-      <w:proofErr w:type="gramStart"/>
-      <w:r>
-        <w:rPr>
-          <w:rFonts w:ascii="Arial" w:hAnsi="Arial" w:cs="Arial"/>
-        </w:rPr>
-        <w:t>:_</w:t>
-      </w:r>
-      <w:proofErr w:type="gramEnd"/>
-      <w:r>
-        <w:rPr>
-          <w:rFonts w:ascii="Arial" w:hAnsi="Arial" w:cs="Arial"/>
-        </w:rPr>
-        <w:t>_______________________________________</w:t>
-      </w:r>
-      <w:r>
-        <w:rPr>
-          <w:rFonts w:ascii="Arial" w:hAnsi="Arial" w:cs="Arial"/>
-        </w:rPr>
-        <w:tab/>
-      </w:r>
-      <w:r>
-        <w:rPr>
-          <w:rFonts w:ascii="Arial" w:hAnsi="Arial" w:cs="Arial"/>
-        </w:rPr>
-        <w:tab/>
-        <w:t>Date:___________</w:t>
-      </w:r>
-    </w:p>
-    <w:p>
-      <w:pPr>
-        <w:pStyle w:val="BodyTextIndent"/>
-        <w:ind w:left="0"/>
-        <w:rPr>
-          <w:rFonts w:ascii="Arial" w:hAnsi="Arial" w:cs="Arial"/>
-        </w:rPr>
-      </w:pPr>
-      <w:r>
-        <w:rPr>
-          <w:rFonts w:ascii="Arial" w:hAnsi="Arial" w:cs="Arial"/>
-        </w:rPr>
-        <w:t>Comments:</w:t>
-      </w:r>
-    </w:p>
-    <w:p>
-      <w:pPr>
-        <w:rPr>
-          <w:rFonts w:ascii="Arial" w:hAnsi="Arial" w:cs="Arial"/>
-        </w:rPr>
-      </w:pPr>
-    </w:p>
-    <w:p>
-      <w:pPr>
-        <w:rPr>
-          <w:rFonts w:ascii="Arial" w:hAnsi="Arial" w:cs="Arial"/>
-        </w:rPr>
-      </w:pPr>
-    </w:p>
-    <w:p>
-      <w:pPr>
-        <w:rPr>
-          <w:rFonts w:ascii="Arial" w:hAnsi="Arial" w:cs="Arial"/>
-        </w:rPr>
-      </w:pPr>
-    </w:p>
-    <w:p>
-      <w:pPr>
-        <w:rPr>
-          <w:rFonts w:ascii="Arial" w:hAnsi="Arial" w:cs="Arial"/>
-        </w:rPr>
-      </w:pPr>
-    </w:p>
-    <w:p>
-      <w:pPr>
-        <w:pStyle w:val="BodyTextIndent"/>
-        <w:ind w:left="0"/>
-        <w:rPr>
-          <w:rFonts w:ascii="Arial" w:hAnsi="Arial" w:cs="Arial"/>
-        </w:rPr>
-      </w:pPr>
-      <w:proofErr w:type="gramStart"/>
-      <w:r>
-        <w:rPr>
-          <w:rFonts w:ascii="Arial" w:hAnsi="Arial" w:cs="Arial"/>
-        </w:rPr>
-        <w:t>Name(</w:t>
-      </w:r>
-      <w:proofErr w:type="gramEnd"/>
-      <w:r>
-        <w:rPr>
-          <w:rFonts w:ascii="Arial" w:hAnsi="Arial" w:cs="Arial"/>
-        </w:rPr>
-        <w:t>print):______________________________________</w:t>
-      </w:r>
-      <w:r>
-        <w:rPr>
-          <w:rFonts w:ascii="Arial" w:hAnsi="Arial" w:cs="Arial"/>
-        </w:rPr>
-        <w:tab/>
-      </w:r>
-      <w:r>
-        <w:rPr>
-          <w:rFonts w:ascii="Arial" w:hAnsi="Arial" w:cs="Arial"/>
-        </w:rPr>
-        <w:tab/>
-      </w:r>
-    </w:p>
-    <w:p>
-      <w:pPr>
-        <w:pStyle w:val="BodyTextIndent"/>
-        <w:ind w:left="0"/>
-        <w:rPr>
-          <w:rFonts w:ascii="Arial" w:hAnsi="Arial" w:cs="Arial"/>
-        </w:rPr>
-      </w:pPr>
-    </w:p>
-    <w:p>
-      <w:pPr>
-        <w:pStyle w:val="BodyTextIndent"/>
-        <w:ind w:left="0"/>
-        <w:rPr>
-          <w:rFonts w:ascii="Arial" w:hAnsi="Arial" w:cs="Arial"/>
-        </w:rPr>
-      </w:pPr>
-      <w:r>
-        <w:rPr>
-          <w:rFonts w:ascii="Arial" w:hAnsi="Arial" w:cs="Arial"/>
-        </w:rPr>
-        <w:t>Signature</w:t>
-      </w:r>
-      <w:proofErr w:type="gramStart"/>
-      <w:r>
-        <w:rPr>
-          <w:rFonts w:ascii="Arial" w:hAnsi="Arial" w:cs="Arial"/>
-        </w:rPr>
-        <w:t>:_</w:t>
-      </w:r>
-      <w:proofErr w:type="gramEnd"/>
-      <w:r>
-        <w:rPr>
-          <w:rFonts w:ascii="Arial" w:hAnsi="Arial" w:cs="Arial"/>
-        </w:rPr>
-        <w:t>_______________________________________</w:t>
-      </w:r>
-      <w:r>
-        <w:rPr>
-          <w:rFonts w:ascii="Arial" w:hAnsi="Arial" w:cs="Arial"/>
-        </w:rPr>
-        <w:tab/>
-      </w:r>
-      <w:r>
-        <w:rPr>
-          <w:rFonts w:ascii="Arial" w:hAnsi="Arial" w:cs="Arial"/>
-        </w:rPr>
-        <w:tab/>
-        <w:t>Date:___________</w:t>
-      </w:r>
-    </w:p>
-    <w:p>
-      <w:pPr>
-        <w:pStyle w:val="BodyTextIndent"/>
-        <w:ind w:left="0"/>
-        <w:rPr>
-          <w:rFonts w:ascii="Arial" w:hAnsi="Arial" w:cs="Arial"/>
-        </w:rPr>
-      </w:pPr>
-      <w:r>
-        <w:rPr>
-          <w:rFonts w:ascii="Arial" w:hAnsi="Arial" w:cs="Arial"/>
-        </w:rPr>
-        <w:t>Comments:</w:t>
-      </w:r>
-    </w:p>
-    <w:p>
-      <w:pPr>
-        <w:rPr>
-          <w:rFonts w:ascii="Arial" w:hAnsi="Arial" w:cs="Arial"/>
-        </w:rPr>
-      </w:pPr>
-    </w:p>
-    <w:p>
-      <w:pPr>
-        <w:rPr>
-          <w:rFonts w:ascii="Arial" w:hAnsi="Arial" w:cs="Arial"/>
-        </w:rPr>
-      </w:pPr>
-    </w:p>
-    <w:p>
-      <w:pPr>
-        <w:rPr>
-          <w:rFonts w:ascii="Arial" w:hAnsi="Arial" w:cs="Arial"/>
-        </w:rPr>
-      </w:pPr>
-    </w:p>
-    <w:p>
-      <w:pPr>
-        <w:rPr>
-          <w:rFonts w:ascii="Arial" w:hAnsi="Arial" w:cs="Arial"/>
-        </w:rPr>
-      </w:pPr>
-    </w:p>
-    <w:p>
-      <w:pPr>
-        <w:pStyle w:val="BodyTextIndent"/>
-        <w:ind w:left="0"/>
-        <w:rPr>
-          <w:rFonts w:ascii="Arial" w:hAnsi="Arial" w:cs="Arial"/>
-        </w:rPr>
-      </w:pPr>
-      <w:proofErr w:type="gramStart"/>
-      <w:r>
-        <w:rPr>
-          <w:rFonts w:ascii="Arial" w:hAnsi="Arial" w:cs="Arial"/>
-        </w:rPr>
-        <w:t>Name(</w:t>
-      </w:r>
-      <w:proofErr w:type="gramEnd"/>
-      <w:r>
-        <w:rPr>
-          <w:rFonts w:ascii="Arial" w:hAnsi="Arial" w:cs="Arial"/>
-        </w:rPr>
-        <w:t>print):______________________________________</w:t>
-      </w:r>
-      <w:r>
-        <w:rPr>
-          <w:rFonts w:ascii="Arial" w:hAnsi="Arial" w:cs="Arial"/>
-        </w:rPr>
-        <w:tab/>
-      </w:r>
-      <w:r>
-        <w:rPr>
-          <w:rFonts w:ascii="Arial" w:hAnsi="Arial" w:cs="Arial"/>
-        </w:rPr>
-        <w:tab/>
-      </w:r>
-    </w:p>
-    <w:p>
-      <w:pPr>
-        <w:pStyle w:val="BodyTextIndent"/>
-        <w:ind w:left="0"/>
-        <w:rPr>
-          <w:rFonts w:ascii="Arial" w:hAnsi="Arial" w:cs="Arial"/>
-        </w:rPr>
-      </w:pPr>
-    </w:p>
-    <w:p>
-      <w:pPr>
-        <w:pStyle w:val="BodyTextIndent"/>
-        <w:ind w:left="0"/>
-        <w:rPr>
-          <w:rFonts w:ascii="Arial" w:hAnsi="Arial" w:cs="Arial"/>
-        </w:rPr>
-      </w:pPr>
-      <w:r>
-        <w:rPr>
-          <w:rFonts w:ascii="Arial" w:hAnsi="Arial" w:cs="Arial"/>
-        </w:rPr>
-        <w:t>Signature</w:t>
-      </w:r>
-      <w:proofErr w:type="gramStart"/>
-      <w:r>
-        <w:rPr>
-          <w:rFonts w:ascii="Arial" w:hAnsi="Arial" w:cs="Arial"/>
-        </w:rPr>
-        <w:t>:_</w:t>
-      </w:r>
-      <w:proofErr w:type="gramEnd"/>
-      <w:r>
-        <w:rPr>
-          <w:rFonts w:ascii="Arial" w:hAnsi="Arial" w:cs="Arial"/>
-        </w:rPr>
-        <w:t>_______________________________________</w:t>
-      </w:r>
-      <w:r>
-        <w:rPr>
-          <w:rFonts w:ascii="Arial" w:hAnsi="Arial" w:cs="Arial"/>
-        </w:rPr>
-        <w:tab/>
-      </w:r>
-      <w:r>
-        <w:rPr>
-          <w:rFonts w:ascii="Arial" w:hAnsi="Arial" w:cs="Arial"/>
-        </w:rPr>
-        <w:tab/>
-        <w:t>Date:___________</w:t>
-      </w:r>
-    </w:p>
-    <w:p>
-      <w:pPr>
-        <w:pStyle w:val="BodyTextIndent"/>
-        <w:ind w:left="0"/>
-        <w:rPr>
-          <w:rFonts w:ascii="Arial" w:hAnsi="Arial" w:cs="Arial"/>
-        </w:rPr>
-      </w:pPr>
-      <w:r>
-        <w:rPr>
-          <w:rFonts w:ascii="Arial" w:hAnsi="Arial" w:cs="Arial"/>
-        </w:rPr>
-        <w:t>Comments:</w:t>
-      </w:r>
-    </w:p>
-    <w:p>
-      <w:pPr>
-        <w:rPr>
-          <w:rFonts w:ascii="Arial" w:hAnsi="Arial" w:cs="Arial"/>
-        </w:rPr>
-      </w:pPr>
-    </w:p>
-    <w:p>
-      <w:pPr>
-        <w:rPr>
-          <w:rFonts w:ascii="Arial" w:hAnsi="Arial" w:cs="Arial"/>
-        </w:rPr>
-      </w:pPr>
-    </w:p>
-    <w:p>
-      <w:pPr>
-        <w:rPr>
-          <w:rFonts w:ascii="Arial" w:hAnsi="Arial" w:cs="Arial"/>
-        </w:rPr>
-      </w:pPr>
-    </w:p>
-    <w:p>
-      <w:pPr>
-        <w:rPr>
-          <w:rFonts w:ascii="Arial" w:hAnsi="Arial" w:cs="Arial"/>
-        </w:rPr>
-      </w:pPr>
-    </w:p>
-    <w:p>
-      <w:pPr>
-        <w:pStyle w:val="BodyTextIndent"/>
-        <w:ind w:left="0"/>
-        <w:rPr>
-          <w:rFonts w:ascii="Arial" w:hAnsi="Arial" w:cs="Arial"/>
-        </w:rPr>
-      </w:pPr>
-      <w:proofErr w:type="gramStart"/>
-      <w:r>
-        <w:rPr>
-          <w:rFonts w:ascii="Arial" w:hAnsi="Arial" w:cs="Arial"/>
-        </w:rPr>
-        <w:t>Name(</w:t>
-      </w:r>
-      <w:proofErr w:type="gramEnd"/>
-      <w:r>
-        <w:rPr>
-          <w:rFonts w:ascii="Arial" w:hAnsi="Arial" w:cs="Arial"/>
-        </w:rPr>
-        <w:t>print):______________________________________</w:t>
-      </w:r>
-      <w:r>
-        <w:rPr>
-          <w:rFonts w:ascii="Arial" w:hAnsi="Arial" w:cs="Arial"/>
-        </w:rPr>
-        <w:tab/>
-      </w:r>
-      <w:r>
-        <w:rPr>
-          <w:rFonts w:ascii="Arial" w:hAnsi="Arial" w:cs="Arial"/>
-        </w:rPr>
-        <w:tab/>
-      </w:r>
-    </w:p>
-    <w:p>
-      <w:pPr>
-        <w:pStyle w:val="BodyTextIndent"/>
-        <w:ind w:left="0"/>
-        <w:rPr>
-          <w:rFonts w:ascii="Arial" w:hAnsi="Arial" w:cs="Arial"/>
-        </w:rPr>
-      </w:pPr>
-    </w:p>
-    <w:p>
-      <w:pPr>
-        <w:pStyle w:val="BodyTextIndent"/>
-        <w:ind w:left="0"/>
-        <w:rPr>
-          <w:rFonts w:ascii="Arial" w:hAnsi="Arial" w:cs="Arial"/>
-        </w:rPr>
-      </w:pPr>
-      <w:r>
-        <w:rPr>
-          <w:rFonts w:ascii="Arial" w:hAnsi="Arial" w:cs="Arial"/>
-        </w:rPr>
-        <w:t>Signature</w:t>
-      </w:r>
-      <w:proofErr w:type="gramStart"/>
-      <w:r>
-        <w:rPr>
-          <w:rFonts w:ascii="Arial" w:hAnsi="Arial" w:cs="Arial"/>
-        </w:rPr>
-        <w:t>:_</w:t>
-      </w:r>
-      <w:proofErr w:type="gramEnd"/>
-      <w:r>
-        <w:rPr>
-          <w:rFonts w:ascii="Arial" w:hAnsi="Arial" w:cs="Arial"/>
-        </w:rPr>
-        <w:t>_______________________________________</w:t>
-      </w:r>
-      <w:r>
-        <w:rPr>
-          <w:rFonts w:ascii="Arial" w:hAnsi="Arial" w:cs="Arial"/>
-        </w:rPr>
-        <w:tab/>
-      </w:r>
-      <w:r>
-        <w:rPr>
-          <w:rFonts w:ascii="Arial" w:hAnsi="Arial" w:cs="Arial"/>
-        </w:rPr>
-        <w:tab/>
-        <w:t>Date:___________</w:t>
-      </w:r>
-    </w:p>
-    <w:p>
-      <w:pPr>
-        <w:pStyle w:val="BodyTextIndent"/>
-        <w:ind w:left="0"/>
-        <w:rPr>
-          <w:rFonts w:ascii="Arial" w:hAnsi="Arial" w:cs="Arial"/>
-        </w:rPr>
-      </w:pPr>
-      <w:r>
-        <w:rPr>
-          <w:rFonts w:ascii="Arial" w:hAnsi="Arial" w:cs="Arial"/>
-        </w:rPr>
-        <w:t>Comments:</w:t>
-      </w:r>
-      <w:r>
-        <w:rPr>
-          <w:rFonts w:ascii="Arial" w:hAnsi="Arial" w:cs="Arial"/>
-        </w:rPr>
-        <w:br w:type="page"/>
-      </w:r>
-    </w:p>
-    <w:p>
-      <w:pPr>
-        <w:pStyle w:val="BodyTextIndent"/>
-        <w:ind w:left="0"/>
-        <w:rPr>
-          <w:rFonts w:ascii="Arial" w:hAnsi="Arial" w:cs="Arial"/>
-          <w:b/>
-        </w:rPr>
-      </w:pPr>
-      <w:r>
-        <w:rPr>
-          <w:rFonts w:ascii="Arial" w:hAnsi="Arial" w:cs="Arial"/>
-          <w:b/>
-        </w:rPr>
-        <w:lastRenderedPageBreak/>
-        <w:t>Appendix C</w:t>
-      </w:r>
-      <w:r>
-        <w:rPr>
-          <w:rFonts w:ascii="Arial" w:hAnsi="Arial" w:cs="Arial"/>
           <w:b/>
         </w:rPr>
         <w:t xml:space="preserve"> – Document Contributions</w:t>
@@ -1491,42 +1790,126 @@
       <w:pPr>
         <w:pStyle w:val="BodyTextIndent"/>
         <w:ind w:left="0"/>
-        <w:rPr>
-          <w:rFonts w:ascii="Arial" w:hAnsi="Arial" w:cs="Arial"/>
-        </w:rPr>
-      </w:pPr>
-    </w:p>
-    <w:p>
-      <w:pPr>
-        <w:pStyle w:val="PlainText"/>
-        <w:rPr>
-          <w:rFonts w:ascii="Arial" w:eastAsia="MS Mincho" w:hAnsi="Arial" w:cs="Arial"/>
-          <w:sz w:val="24"/>
-        </w:rPr>
-      </w:pPr>
-      <w:r>
-        <w:rPr>
-          <w:rFonts w:ascii="Arial" w:eastAsia="MS Mincho" w:hAnsi="Arial" w:cs="Arial"/>
-          <w:sz w:val="24"/>
-        </w:rPr>
-        <w:t xml:space="preserve">Matthew </w:t>
-      </w:r>
-      <w:proofErr w:type="gramStart"/>
-      <w:r>
-        <w:rPr>
-          <w:rFonts w:ascii="Arial" w:eastAsia="MS Mincho" w:hAnsi="Arial" w:cs="Arial"/>
-          <w:sz w:val="24"/>
-        </w:rPr>
-        <w:t>Wheeler :</w:t>
-      </w:r>
-      <w:proofErr w:type="gramEnd"/>
-      <w:r>
-        <w:rPr>
-          <w:rFonts w:ascii="Arial" w:eastAsia="MS Mincho" w:hAnsi="Arial" w:cs="Arial"/>
-          <w:sz w:val="24"/>
-        </w:rPr>
-        <w:t xml:space="preserve"> Initial Layout of this document, Document description.</w:t>
-      </w:r>
+      </w:pPr>
+    </w:p>
+    <w:p>
+      <w:pPr>
+        <w:pStyle w:val="BodyTextIndent"/>
+        <w:ind w:left="0"/>
+      </w:pPr>
+      <w:r>
+        <w:t xml:space="preserve">Anil </w:t>
+      </w:r>
+      <w:proofErr w:type="spellStart"/>
+      <w:r>
+        <w:t>Kendir</w:t>
+      </w:r>
+      <w:proofErr w:type="spellEnd"/>
+    </w:p>
+    <w:p>
+      <w:pPr>
+        <w:pStyle w:val="BodyTextIndent"/>
+        <w:ind w:left="0"/>
+      </w:pPr>
+    </w:p>
+    <w:p>
+      <w:pPr>
+        <w:pStyle w:val="BodyTextIndent"/>
+        <w:ind w:left="0"/>
+      </w:pPr>
+      <w:r>
+        <w:t>Matt Wheeler</w:t>
+      </w:r>
+      <w:r>
+        <w:t xml:space="preserve"> </w:t>
+      </w:r>
+    </w:p>
+    <w:p>
+      <w:pPr>
+        <w:pStyle w:val="BodyTextIndent"/>
+        <w:numPr>
+          <w:ilvl w:val="0"/>
+          <w:numId w:val="15"/>
+        </w:numPr>
+      </w:pPr>
+      <w:r>
+        <w:t xml:space="preserve">Wrote the Introduction section </w:t>
+      </w:r>
+    </w:p>
+    <w:p>
+      <w:pPr>
+        <w:pStyle w:val="BodyTextIndent"/>
+        <w:numPr>
+          <w:ilvl w:val="0"/>
+          <w:numId w:val="15"/>
+        </w:numPr>
+      </w:pPr>
+      <w:r>
+        <w:t>Brought in initial template for document</w:t>
+      </w:r>
+    </w:p>
+    <w:p>
+      <w:pPr>
+        <w:pStyle w:val="BodyTextIndent"/>
+        <w:ind w:left="0"/>
+      </w:pPr>
+    </w:p>
+    <w:p>
+      <w:pPr>
+        <w:pStyle w:val="BodyTextIndent"/>
+        <w:ind w:left="0"/>
+      </w:pPr>
+      <w:r>
+        <w:t>Justus Jackson</w:t>
+      </w:r>
+      <w:r>
+        <w:t xml:space="preserve"> </w:t>
+      </w:r>
+    </w:p>
+    <w:p>
+      <w:pPr>
+        <w:pStyle w:val="BodyTextIndent"/>
+        <w:ind w:left="0"/>
+      </w:pPr>
+    </w:p>
+    <w:p>
+      <w:pPr>
+        <w:pStyle w:val="BodyTextIndent"/>
+        <w:ind w:left="0"/>
+      </w:pPr>
+      <w:r>
+        <w:t>Dean Fleming</w:t>
+      </w:r>
+      <w:r>
+        <w:t xml:space="preserve"> </w:t>
+      </w:r>
+    </w:p>
+    <w:p>
+      <w:pPr>
+        <w:pStyle w:val="BodyTextIndent"/>
+        <w:ind w:left="0"/>
+      </w:pPr>
+    </w:p>
+    <w:p>
+      <w:pPr>
+        <w:pStyle w:val="BodyTextIndent"/>
+        <w:ind w:left="0"/>
+      </w:pPr>
+      <w:r>
+        <w:t>Tristan Adams</w:t>
+      </w:r>
+      <w:r>
+        <w:t xml:space="preserve"> </w:t>
+      </w:r>
+    </w:p>
+    <w:p>
+      <w:pPr>
+        <w:pStyle w:val="BodyTextIndent"/>
+        <w:ind w:left="0"/>
+        <w:rPr>
+          <w:rFonts w:eastAsia="MS Mincho"/>
+        </w:rPr>
+      </w:pPr>
     </w:p>
     <w:sectPr>
       <w:pgSz w:w="12240" w:h="15840"/>
@@ -3063,6 +3446,119 @@
     </w:lvl>
   </w:abstractNum>
   <w:abstractNum w:abstractNumId="11">
+    <w:nsid w:val="76C94B6B"/>
+    <w:multiLevelType w:val="hybridMultilevel"/>
+    <w:tmpl w:val="12662A56"/>
+    <w:lvl w:ilvl="0" w:tplc="04090001">
+      <w:start w:val="1"/>
+      <w:numFmt w:val="bullet"/>
+      <w:lvlText w:val=""/>
+      <w:lvlJc w:val="left"/>
+      <w:pPr>
+        <w:ind w:left="720" w:hanging="360"/>
+      </w:pPr>
+      <w:rPr>
+        <w:rFonts w:ascii="Symbol" w:hAnsi="Symbol" w:hint="default"/>
+      </w:rPr>
+    </w:lvl>
+    <w:lvl w:ilvl="1" w:tplc="04090003" w:tentative="1">
+      <w:start w:val="1"/>
+      <w:numFmt w:val="bullet"/>
+      <w:lvlText w:val="o"/>
+      <w:lvlJc w:val="left"/>
+      <w:pPr>
+        <w:ind w:left="1440" w:hanging="360"/>
+      </w:pPr>
+      <w:rPr>
+        <w:rFonts w:ascii="Courier New" w:hAnsi="Courier New" w:cs="Courier New" w:hint="default"/>
+      </w:rPr>
+    </w:lvl>
+    <w:lvl w:ilvl="2" w:tplc="04090005" w:tentative="1">
+      <w:start w:val="1"/>
+      <w:numFmt w:val="bullet"/>
+      <w:lvlText w:val=""/>
+      <w:lvlJc w:val="left"/>
+      <w:pPr>
+        <w:ind w:left="2160" w:hanging="360"/>
+      </w:pPr>
+      <w:rPr>
+        <w:rFonts w:ascii="Wingdings" w:hAnsi="Wingdings" w:hint="default"/>
+      </w:rPr>
+    </w:lvl>
+    <w:lvl w:ilvl="3" w:tplc="04090001" w:tentative="1">
+      <w:start w:val="1"/>
+      <w:numFmt w:val="bullet"/>
+      <w:lvlText w:val=""/>
+      <w:lvlJc w:val="left"/>
+      <w:pPr>
+        <w:ind w:left="2880" w:hanging="360"/>
+      </w:pPr>
+      <w:rPr>
+        <w:rFonts w:ascii="Symbol" w:hAnsi="Symbol" w:hint="default"/>
+      </w:rPr>
+    </w:lvl>
+    <w:lvl w:ilvl="4" w:tplc="04090003" w:tentative="1">
+      <w:start w:val="1"/>
+      <w:numFmt w:val="bullet"/>
+      <w:lvlText w:val="o"/>
+      <w:lvlJc w:val="left"/>
+      <w:pPr>
+        <w:ind w:left="3600" w:hanging="360"/>
+      </w:pPr>
+      <w:rPr>
+        <w:rFonts w:ascii="Courier New" w:hAnsi="Courier New" w:cs="Courier New" w:hint="default"/>
+      </w:rPr>
+    </w:lvl>
+    <w:lvl w:ilvl="5" w:tplc="04090005" w:tentative="1">
+      <w:start w:val="1"/>
+      <w:numFmt w:val="bullet"/>
+      <w:lvlText w:val=""/>
+      <w:lvlJc w:val="left"/>
+      <w:pPr>
+        <w:ind w:left="4320" w:hanging="360"/>
+      </w:pPr>
+      <w:rPr>
+        <w:rFonts w:ascii="Wingdings" w:hAnsi="Wingdings" w:hint="default"/>
+      </w:rPr>
+    </w:lvl>
+    <w:lvl w:ilvl="6" w:tplc="04090001" w:tentative="1">
+      <w:start w:val="1"/>
+      <w:numFmt w:val="bullet"/>
+      <w:lvlText w:val=""/>
+      <w:lvlJc w:val="left"/>
+      <w:pPr>
+        <w:ind w:left="5040" w:hanging="360"/>
+      </w:pPr>
+      <w:rPr>
+        <w:rFonts w:ascii="Symbol" w:hAnsi="Symbol" w:hint="default"/>
+      </w:rPr>
+    </w:lvl>
+    <w:lvl w:ilvl="7" w:tplc="04090003" w:tentative="1">
+      <w:start w:val="1"/>
+      <w:numFmt w:val="bullet"/>
+      <w:lvlText w:val="o"/>
+      <w:lvlJc w:val="left"/>
+      <w:pPr>
+        <w:ind w:left="5760" w:hanging="360"/>
+      </w:pPr>
+      <w:rPr>
+        <w:rFonts w:ascii="Courier New" w:hAnsi="Courier New" w:cs="Courier New" w:hint="default"/>
+      </w:rPr>
+    </w:lvl>
+    <w:lvl w:ilvl="8" w:tplc="04090005" w:tentative="1">
+      <w:start w:val="1"/>
+      <w:numFmt w:val="bullet"/>
+      <w:lvlText w:val=""/>
+      <w:lvlJc w:val="left"/>
+      <w:pPr>
+        <w:ind w:left="6480" w:hanging="360"/>
+      </w:pPr>
+      <w:rPr>
+        <w:rFonts w:ascii="Wingdings" w:hAnsi="Wingdings" w:hint="default"/>
+      </w:rPr>
+    </w:lvl>
+  </w:abstractNum>
+  <w:abstractNum w:abstractNumId="12">
     <w:nsid w:val="78FA6B08"/>
     <w:multiLevelType w:val="hybridMultilevel"/>
     <w:tmpl w:val="DB888F90"/>
@@ -3202,7 +3698,7 @@
       </w:rPr>
     </w:lvl>
   </w:abstractNum>
-  <w:abstractNum w:abstractNumId="12">
+  <w:abstractNum w:abstractNumId="13">
     <w:nsid w:val="7BEA21A3"/>
     <w:multiLevelType w:val="multilevel"/>
     <w:tmpl w:val="C5F0FF40"/>
@@ -3351,7 +3847,7 @@
       </w:rPr>
     </w:lvl>
   </w:abstractNum>
-  <w:abstractNum w:abstractNumId="13">
+  <w:abstractNum w:abstractNumId="14">
     <w:nsid w:val="7F150AE2"/>
     <w:multiLevelType w:val="multilevel"/>
     <w:tmpl w:val="D73CB080"/>
@@ -3512,13 +4008,13 @@
     <w:abstractNumId w:val="5"/>
   </w:num>
   <w:num w:numId="5">
-    <w:abstractNumId w:val="11"/>
+    <w:abstractNumId w:val="12"/>
   </w:num>
   <w:num w:numId="6">
-    <w:abstractNumId w:val="13"/>
+    <w:abstractNumId w:val="14"/>
   </w:num>
   <w:num w:numId="7">
-    <w:abstractNumId w:val="12"/>
+    <w:abstractNumId w:val="13"/>
   </w:num>
   <w:num w:numId="8">
     <w:abstractNumId w:val="0"/>
@@ -3540,6 +4036,9 @@
   </w:num>
   <w:num w:numId="14">
     <w:abstractNumId w:val="10"/>
+  </w:num>
+  <w:num w:numId="15">
+    <w:abstractNumId w:val="11"/>
   </w:num>
 </w:numbering>
 </file>
@@ -3844,6 +4343,68 @@
       <w:u w:val="single"/>
     </w:rPr>
   </w:style>
+  <w:style w:type="paragraph" w:styleId="ListParagraph">
+    <w:name w:val="List Paragraph"/>
+    <w:basedOn w:val="Normal"/>
+    <w:uiPriority w:val="34"/>
+    <w:qFormat/>
+    <w:rsid w:val="002948E0"/>
+    <w:pPr>
+      <w:ind w:left="720"/>
+      <w:contextualSpacing/>
+    </w:pPr>
+  </w:style>
+  <w:style w:type="paragraph" w:styleId="NoSpacing">
+    <w:name w:val="No Spacing"/>
+    <w:link w:val="NoSpacingChar"/>
+    <w:uiPriority w:val="1"/>
+    <w:qFormat/>
+    <w:rsid w:val="00B314A6"/>
+    <w:rPr>
+      <w:rFonts w:asciiTheme="minorHAnsi" w:eastAsiaTheme="minorEastAsia" w:hAnsiTheme="minorHAnsi" w:cstheme="minorBidi"/>
+      <w:sz w:val="22"/>
+      <w:szCs w:val="22"/>
+    </w:rPr>
+  </w:style>
+  <w:style w:type="character" w:customStyle="1" w:styleId="NoSpacingChar">
+    <w:name w:val="No Spacing Char"/>
+    <w:basedOn w:val="DefaultParagraphFont"/>
+    <w:link w:val="NoSpacing"/>
+    <w:uiPriority w:val="1"/>
+    <w:rsid w:val="00B314A6"/>
+    <w:rPr>
+      <w:rFonts w:asciiTheme="minorHAnsi" w:eastAsiaTheme="minorEastAsia" w:hAnsiTheme="minorHAnsi" w:cstheme="minorBidi"/>
+      <w:sz w:val="22"/>
+      <w:szCs w:val="22"/>
+    </w:rPr>
+  </w:style>
+  <w:style w:type="paragraph" w:styleId="BalloonText">
+    <w:name w:val="Balloon Text"/>
+    <w:basedOn w:val="Normal"/>
+    <w:link w:val="BalloonTextChar"/>
+    <w:uiPriority w:val="99"/>
+    <w:semiHidden/>
+    <w:unhideWhenUsed/>
+    <w:rsid w:val="00B314A6"/>
+    <w:rPr>
+      <w:rFonts w:ascii="Tahoma" w:hAnsi="Tahoma" w:cs="Tahoma"/>
+      <w:sz w:val="16"/>
+      <w:szCs w:val="16"/>
+    </w:rPr>
+  </w:style>
+  <w:style w:type="character" w:customStyle="1" w:styleId="BalloonTextChar">
+    <w:name w:val="Balloon Text Char"/>
+    <w:basedOn w:val="DefaultParagraphFont"/>
+    <w:link w:val="BalloonText"/>
+    <w:uiPriority w:val="99"/>
+    <w:semiHidden/>
+    <w:rsid w:val="00B314A6"/>
+    <w:rPr>
+      <w:rFonts w:ascii="Tahoma" w:hAnsi="Tahoma" w:cs="Tahoma"/>
+      <w:sz w:val="16"/>
+      <w:szCs w:val="16"/>
+    </w:rPr>
+  </w:style>
 </w:styles>
 </file>
 
@@ -4147,6 +4708,68 @@
       <w:u w:val="single"/>
     </w:rPr>
   </w:style>
+  <w:style w:type="paragraph" w:styleId="ListParagraph">
+    <w:name w:val="List Paragraph"/>
+    <w:basedOn w:val="Normal"/>
+    <w:uiPriority w:val="34"/>
+    <w:qFormat/>
+    <w:rsid w:val="002948E0"/>
+    <w:pPr>
+      <w:ind w:left="720"/>
+      <w:contextualSpacing/>
+    </w:pPr>
+  </w:style>
+  <w:style w:type="paragraph" w:styleId="NoSpacing">
+    <w:name w:val="No Spacing"/>
+    <w:link w:val="NoSpacingChar"/>
+    <w:uiPriority w:val="1"/>
+    <w:qFormat/>
+    <w:rsid w:val="00B314A6"/>
+    <w:rPr>
+      <w:rFonts w:asciiTheme="minorHAnsi" w:eastAsiaTheme="minorEastAsia" w:hAnsiTheme="minorHAnsi" w:cstheme="minorBidi"/>
+      <w:sz w:val="22"/>
+      <w:szCs w:val="22"/>
+    </w:rPr>
+  </w:style>
+  <w:style w:type="character" w:customStyle="1" w:styleId="NoSpacingChar">
+    <w:name w:val="No Spacing Char"/>
+    <w:basedOn w:val="DefaultParagraphFont"/>
+    <w:link w:val="NoSpacing"/>
+    <w:uiPriority w:val="1"/>
+    <w:rsid w:val="00B314A6"/>
+    <w:rPr>
+      <w:rFonts w:asciiTheme="minorHAnsi" w:eastAsiaTheme="minorEastAsia" w:hAnsiTheme="minorHAnsi" w:cstheme="minorBidi"/>
+      <w:sz w:val="22"/>
+      <w:szCs w:val="22"/>
+    </w:rPr>
+  </w:style>
+  <w:style w:type="paragraph" w:styleId="BalloonText">
+    <w:name w:val="Balloon Text"/>
+    <w:basedOn w:val="Normal"/>
+    <w:link w:val="BalloonTextChar"/>
+    <w:uiPriority w:val="99"/>
+    <w:semiHidden/>
+    <w:unhideWhenUsed/>
+    <w:rsid w:val="00B314A6"/>
+    <w:rPr>
+      <w:rFonts w:ascii="Tahoma" w:hAnsi="Tahoma" w:cs="Tahoma"/>
+      <w:sz w:val="16"/>
+      <w:szCs w:val="16"/>
+    </w:rPr>
+  </w:style>
+  <w:style w:type="character" w:customStyle="1" w:styleId="BalloonTextChar">
+    <w:name w:val="Balloon Text Char"/>
+    <w:basedOn w:val="DefaultParagraphFont"/>
+    <w:link w:val="BalloonText"/>
+    <w:uiPriority w:val="99"/>
+    <w:semiHidden/>
+    <w:rsid w:val="00B314A6"/>
+    <w:rPr>
+      <w:rFonts w:ascii="Tahoma" w:hAnsi="Tahoma" w:cs="Tahoma"/>
+      <w:sz w:val="16"/>
+      <w:szCs w:val="16"/>
+    </w:rPr>
+  </w:style>
 </w:styles>
 </file>
 
@@ -4405,8 +5028,27 @@
   <a:extraClrSchemeLst/>
   <a:extLst>
     <a:ext uri="{05A4C25C-085E-4340-85A3-A5531E510DB2}">
-      <thm15:themeFamily xmlns:thm15="http://schemas.microsoft.com/office/thememl/2012/main" xmlns="" name="Office Theme" id="{62F939B6-93AF-4DB8-9C6B-D6C7DFDC589F}" vid="{4A3C46E8-61CC-4603-A589-7422A47A8E4A}"/>
+      <thm15:themeFamily xmlns="" xmlns:thm15="http://schemas.microsoft.com/office/thememl/2012/main" name="Office Theme" id="{62F939B6-93AF-4DB8-9C6B-D6C7DFDC589F}" vid="{4A3C46E8-61CC-4603-A589-7422A47A8E4A}"/>
     </a:ext>
   </a:extLst>
 </a:theme>
+</file>
+
+<file path=customXml/item1.xml><?xml version="1.0" encoding="utf-8"?>
+<CoverPageProperties xmlns="http://schemas.microsoft.com/office/2006/coverPageProps">
+  <PublishDate>2016-03-09T00:00:00</PublishDate>
+  <Abstract/>
+  <CompanyAddress/>
+  <CompanyPhone/>
+  <CompanyFax/>
+  <CompanyEmail/>
+</CoverPageProperties>
+</file>
+
+<file path=customXml/itemProps1.xml><?xml version="1.0" encoding="utf-8"?>
+<ds:datastoreItem xmlns:ds="http://schemas.openxmlformats.org/officeDocument/2006/customXml" ds:itemID="{55AF091B-3C7A-41E3-B477-F2FDAA23CFDA}">
+  <ds:schemaRefs>
+    <ds:schemaRef ds:uri="http://schemas.microsoft.com/office/2006/coverPageProps"/>
+  </ds:schemaRefs>
+</ds:datastoreItem>
 </file>
</xml_diff>

<commit_message>
Added Testing report description and testing session table
</commit_message>
<xml_diff>
--- a/Testing Report/Testing Report.docx
+++ b/Testing Report/Testing Report.docx
@@ -1,7 +1,9 @@
 
 <file path=word/document.xml><?xml version="1.0" encoding="utf-8"?>
-<w:document xmlns:wpc="http://schemas.microsoft.com/office/word/2010/wordprocessingCanvas" xmlns:mc="http://schemas.openxmlformats.org/markup-compatibility/2006" xmlns:o="urn:schemas-microsoft-com:office:office" xmlns:r="http://schemas.openxmlformats.org/officeDocument/2006/relationships" xmlns:m="http://schemas.openxmlformats.org/officeDocument/2006/math" xmlns:v="urn:schemas-microsoft-com:vml" xmlns:wp14="http://schemas.microsoft.com/office/word/2010/wordprocessingDrawing" xmlns:wp="http://schemas.openxmlformats.org/drawingml/2006/wordprocessingDrawing" xmlns:w10="urn:schemas-microsoft-com:office:word" xmlns:w="http://schemas.openxmlformats.org/wordprocessingml/2006/main" xmlns:w14="http://schemas.microsoft.com/office/word/2010/wordml" xmlns:wpg="http://schemas.microsoft.com/office/word/2010/wordprocessingGroup" xmlns:wpi="http://schemas.microsoft.com/office/word/2010/wordprocessingInk" xmlns:wne="http://schemas.microsoft.com/office/word/2006/wordml" xmlns:wps="http://schemas.microsoft.com/office/word/2010/wordprocessingShape" mc:Ignorable="w14 wp14">
+<w:document xmlns:wpc="http://schemas.microsoft.com/office/word/2010/wordprocessingCanvas" xmlns:mc="http://schemas.openxmlformats.org/markup-compatibility/2006" xmlns:o="urn:schemas-microsoft-com:office:office" xmlns:r="http://schemas.openxmlformats.org/officeDocument/2006/relationships" xmlns:m="http://schemas.openxmlformats.org/officeDocument/2006/math" xmlns:v="urn:schemas-microsoft-com:vml" xmlns:wp14="http://schemas.microsoft.com/office/word/2010/wordprocessingDrawing" xmlns:wp="http://schemas.openxmlformats.org/drawingml/2006/wordprocessingDrawing" xmlns:w10="urn:schemas-microsoft-com:office:word" xmlns:w="http://schemas.openxmlformats.org/wordprocessingml/2006/main" xmlns:w14="http://schemas.microsoft.com/office/word/2010/wordml" xmlns:w15="http://schemas.microsoft.com/office/word/2012/wordml" xmlns:wpg="http://schemas.microsoft.com/office/word/2010/wordprocessingGroup" xmlns:wpi="http://schemas.microsoft.com/office/word/2010/wordprocessingInk" xmlns:wne="http://schemas.microsoft.com/office/word/2006/wordml" xmlns:wps="http://schemas.microsoft.com/office/word/2010/wordprocessingShape" mc:Ignorable="w14 w15 wp14">
   <w:body>
+    <w:bookmarkStart w:id="0" w:name="_GoBack" w:displacedByCustomXml="next"/>
+    <w:bookmarkEnd w:id="0" w:displacedByCustomXml="next"/>
     <w:sdt>
       <w:sdtPr>
         <w:id w:val="360257410"/>
@@ -17,8 +19,6 @@
         </w:rPr>
       </w:sdtEndPr>
       <w:sdtContent>
-        <w:bookmarkStart w:id="0" w:name="_GoBack" w:displacedByCustomXml="prev"/>
-        <w:bookmarkEnd w:id="0" w:displacedByCustomXml="prev"/>
         <w:p>
           <w:r>
             <w:rPr>
@@ -96,6 +96,7 @@
                                     <w:calendar w:val="gregorian"/>
                                   </w:date>
                                 </w:sdtPr>
+                                <w:sdtEndPr/>
                                 <w:sdtContent>
                                   <w:p>
                                     <w:pPr>
@@ -140,7 +141,7 @@
               </mc:Choice>
               <mc:Fallback>
                 <w:pict>
-                  <v:rect id="Rectangle 132" o:spid="_x0000_s1026" style="position:absolute;margin-left:417pt;margin-top:18pt;width:54.75pt;height:77.75pt;z-index:251659264;visibility:visible;mso-wrap-style:square;mso-width-percent:0;mso-height-percent:98;mso-wrap-distance-left:9pt;mso-wrap-distance-top:0;mso-wrap-distance-right:9pt;mso-wrap-distance-bottom:0;mso-position-horizontal:absolute;mso-position-horizontal-relative:margin;mso-position-vertical:absolute;mso-position-vertical-relative:page;mso-width-percent:0;mso-height-percent:98;mso-width-relative:page;mso-height-relative:page;v-text-anchor:bottom" o:gfxdata="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" fillcolor="#5b9bd5 [3204]" stroked="f" strokeweight="1pt">
+                  <v:rect w14:anchorId="5446748A" id="Rectangle 132" o:spid="_x0000_s1026" style="position:absolute;margin-left:417pt;margin-top:18pt;width:54.75pt;height:77.75pt;z-index:251659264;visibility:visible;mso-wrap-style:square;mso-width-percent:0;mso-height-percent:98;mso-wrap-distance-left:9pt;mso-wrap-distance-top:0;mso-wrap-distance-right:9pt;mso-wrap-distance-bottom:0;mso-position-horizontal:absolute;mso-position-horizontal-relative:margin;mso-position-vertical:absolute;mso-position-vertical-relative:page;mso-width-percent:0;mso-height-percent:98;mso-width-relative:page;mso-height-relative:page;v-text-anchor:bottom" o:gfxdata="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" fillcolor="#5b9bd5 [3204]" stroked="f" strokeweight="1pt">
                     <v:path arrowok="t"/>
                     <o:lock v:ext="edit" aspectratio="t"/>
                     <v:textbox inset="3.6pt,,3.6pt">
@@ -163,6 +164,7 @@
                               <w:calendar w:val="gregorian"/>
                             </w:date>
                           </w:sdtPr>
+                          <w:sdtEndPr/>
                           <w:sdtContent>
                             <w:p>
                               <w:pPr>
@@ -280,6 +282,7 @@
                                     <w:dataBinding w:prefixMappings="xmlns:ns0='http://purl.org/dc/elements/1.1/' xmlns:ns1='http://schemas.openxmlformats.org/package/2006/metadata/core-properties' " w:xpath="/ns1:coreProperties[1]/ns0:title[1]" w:storeItemID="{6C3C8BC8-F283-45AE-878A-BAB7291924A1}"/>
                                     <w:text/>
                                   </w:sdtPr>
+                                  <w:sdtEndPr/>
                                   <w:sdtContent>
                                     <w:proofErr w:type="spellStart"/>
                                     <w:r>
@@ -319,6 +322,7 @@
                                   <w:dataBinding w:prefixMappings="xmlns:ns0='http://purl.org/dc/elements/1.1/' xmlns:ns1='http://schemas.openxmlformats.org/package/2006/metadata/core-properties' " w:xpath="/ns1:coreProperties[1]/ns0:subject[1]" w:storeItemID="{6C3C8BC8-F283-45AE-878A-BAB7291924A1}"/>
                                   <w:text/>
                                 </w:sdtPr>
+                                <w:sdtEndPr/>
                                 <w:sdtContent>
                                   <w:p>
                                     <w:pPr>
@@ -360,6 +364,7 @@
                                   <w:dataBinding w:prefixMappings="xmlns:ns0='http://purl.org/dc/elements/1.1/' xmlns:ns1='http://schemas.openxmlformats.org/package/2006/metadata/core-properties' " w:xpath="/ns1:coreProperties[1]/ns0:creator[1]" w:storeItemID="{6C3C8BC8-F283-45AE-878A-BAB7291924A1}"/>
                                   <w:text/>
                                 </w:sdtPr>
+                                <w:sdtEndPr/>
                                 <w:sdtContent>
                                   <w:p>
                                     <w:pPr>
@@ -523,7 +528,7 @@
               </mc:Choice>
               <mc:Fallback>
                 <w:pict>
-                  <v:shapetype id="_x0000_t202" coordsize="21600,21600" o:spt="202" path="m,l,21600r21600,l21600,xe">
+                  <v:shapetype w14:anchorId="250EBB0E" id="_x0000_t202" coordsize="21600,21600" o:spt="202" path="m,l,21600r21600,l21600,xe">
                     <v:stroke joinstyle="miter"/>
                     <v:path gradientshapeok="t" o:connecttype="rect"/>
                   </v:shapetype>
@@ -555,6 +560,7 @@
                               <w:dataBinding w:prefixMappings="xmlns:ns0='http://purl.org/dc/elements/1.1/' xmlns:ns1='http://schemas.openxmlformats.org/package/2006/metadata/core-properties' " w:xpath="/ns1:coreProperties[1]/ns0:title[1]" w:storeItemID="{6C3C8BC8-F283-45AE-878A-BAB7291924A1}"/>
                               <w:text/>
                             </w:sdtPr>
+                            <w:sdtEndPr/>
                             <w:sdtContent>
                               <w:proofErr w:type="spellStart"/>
                               <w:r>
@@ -594,6 +600,7 @@
                             <w:dataBinding w:prefixMappings="xmlns:ns0='http://purl.org/dc/elements/1.1/' xmlns:ns1='http://schemas.openxmlformats.org/package/2006/metadata/core-properties' " w:xpath="/ns1:coreProperties[1]/ns0:subject[1]" w:storeItemID="{6C3C8BC8-F283-45AE-878A-BAB7291924A1}"/>
                             <w:text/>
                           </w:sdtPr>
+                          <w:sdtEndPr/>
                           <w:sdtContent>
                             <w:p>
                               <w:pPr>
@@ -635,6 +642,7 @@
                             <w:dataBinding w:prefixMappings="xmlns:ns0='http://purl.org/dc/elements/1.1/' xmlns:ns1='http://schemas.openxmlformats.org/package/2006/metadata/core-properties' " w:xpath="/ns1:coreProperties[1]/ns0:creator[1]" w:storeItemID="{6C3C8BC8-F283-45AE-878A-BAB7291924A1}"/>
                             <w:text/>
                           </w:sdtPr>
+                          <w:sdtEndPr/>
                           <w:sdtContent>
                             <w:p>
                               <w:pPr>
@@ -1028,6 +1036,9 @@
       <w:r>
         <w:t>Testing is a vital requirement for delivering a consistent and accurate product.</w:t>
       </w:r>
+      <w:r>
+        <w:t xml:space="preserve"> Testing will consist of white box and black box testing at each stage of development and throughout the production of the product.</w:t>
+      </w:r>
     </w:p>
     <w:p/>
     <w:p>
@@ -1152,110 +1163,7 @@
     <w:p>
       <w:pPr>
         <w:pStyle w:val="PlainText"/>
-        <w:rPr>
-          <w:rFonts w:ascii="Times New Roman" w:eastAsia="MS Mincho" w:hAnsi="Times New Roman" w:cs="Times New Roman"/>
-          <w:b/>
-          <w:sz w:val="24"/>
-        </w:rPr>
-      </w:pPr>
-    </w:p>
-    <w:p>
-      <w:pPr>
-        <w:pStyle w:val="PlainText"/>
-        <w:rPr>
-          <w:rFonts w:ascii="Times New Roman" w:eastAsia="MS Mincho" w:hAnsi="Times New Roman" w:cs="Times New Roman"/>
-          <w:b/>
-          <w:sz w:val="24"/>
-        </w:rPr>
-      </w:pPr>
-    </w:p>
-    <w:p>
-      <w:pPr>
-        <w:pStyle w:val="PlainText"/>
-        <w:rPr>
-          <w:rFonts w:ascii="Times New Roman" w:eastAsia="MS Mincho" w:hAnsi="Times New Roman" w:cs="Times New Roman"/>
-          <w:b/>
-          <w:sz w:val="24"/>
-        </w:rPr>
-      </w:pPr>
-    </w:p>
-    <w:p>
-      <w:pPr>
-        <w:pStyle w:val="PlainText"/>
-        <w:rPr>
-          <w:rFonts w:ascii="Times New Roman" w:eastAsia="MS Mincho" w:hAnsi="Times New Roman" w:cs="Times New Roman"/>
-          <w:b/>
-          <w:sz w:val="24"/>
-        </w:rPr>
-      </w:pPr>
-      <w:r>
-        <w:rPr>
-          <w:rFonts w:ascii="Times New Roman" w:eastAsia="MS Mincho" w:hAnsi="Times New Roman" w:cs="Times New Roman"/>
-          <w:b/>
-          <w:sz w:val="24"/>
-        </w:rPr>
-        <w:t xml:space="preserve">      2.2 Testing Sessions </w:t>
-      </w:r>
-    </w:p>
-    <w:p>
-      <w:pPr>
-        <w:pStyle w:val="PlainText"/>
-        <w:rPr>
-          <w:rFonts w:ascii="Times New Roman" w:eastAsia="MS Mincho" w:hAnsi="Times New Roman" w:cs="Times New Roman"/>
-          <w:b/>
-          <w:sz w:val="24"/>
-        </w:rPr>
-      </w:pPr>
-    </w:p>
-    <w:p>
-      <w:pPr>
-        <w:pStyle w:val="PlainText"/>
-        <w:rPr>
-          <w:rFonts w:ascii="Times New Roman" w:eastAsia="MS Mincho" w:hAnsi="Times New Roman" w:cs="Times New Roman"/>
-          <w:b/>
-          <w:sz w:val="24"/>
-        </w:rPr>
-      </w:pPr>
-    </w:p>
-    <w:p>
-      <w:pPr>
-        <w:pStyle w:val="PlainText"/>
-        <w:rPr>
-          <w:rFonts w:ascii="Times New Roman" w:eastAsia="MS Mincho" w:hAnsi="Times New Roman" w:cs="Times New Roman"/>
-          <w:b/>
-          <w:sz w:val="24"/>
-        </w:rPr>
-      </w:pPr>
-    </w:p>
-    <w:p>
-      <w:pPr>
-        <w:pStyle w:val="PlainText"/>
-        <w:rPr>
-          <w:rFonts w:ascii="Times New Roman" w:eastAsia="MS Mincho" w:hAnsi="Times New Roman" w:cs="Times New Roman"/>
-          <w:b/>
-          <w:sz w:val="24"/>
-        </w:rPr>
-      </w:pPr>
-      <w:r>
-        <w:rPr>
-          <w:rFonts w:ascii="Times New Roman" w:eastAsia="MS Mincho" w:hAnsi="Times New Roman" w:cs="Times New Roman"/>
-          <w:b/>
-          <w:sz w:val="24"/>
-        </w:rPr>
-        <w:t xml:space="preserve">      2.3</w:t>
-      </w:r>
-      <w:r>
-        <w:rPr>
-          <w:rFonts w:ascii="Times New Roman" w:eastAsia="MS Mincho" w:hAnsi="Times New Roman" w:cs="Times New Roman"/>
-          <w:b/>
-          <w:sz w:val="24"/>
-        </w:rPr>
-        <w:t xml:space="preserve"> Impressions of the Process </w:t>
-      </w:r>
-    </w:p>
-    <w:p>
-      <w:pPr>
-        <w:pStyle w:val="PlainText"/>
+        <w:ind w:left="720"/>
         <w:rPr>
           <w:rFonts w:ascii="Times New Roman" w:eastAsia="MS Mincho" w:hAnsi="Times New Roman" w:cs="Times New Roman"/>
           <w:sz w:val="24"/>
@@ -1264,6 +1172,928 @@
     </w:p>
     <w:p>
       <w:pPr>
+        <w:pStyle w:val="PlainText"/>
+        <w:ind w:left="720"/>
+        <w:rPr>
+          <w:rFonts w:ascii="Times New Roman" w:eastAsia="MS Mincho" w:hAnsi="Times New Roman" w:cs="Times New Roman"/>
+          <w:sz w:val="24"/>
+        </w:rPr>
+      </w:pPr>
+      <w:r>
+        <w:rPr>
+          <w:rFonts w:ascii="Times New Roman" w:eastAsia="MS Mincho" w:hAnsi="Times New Roman" w:cs="Times New Roman"/>
+          <w:sz w:val="24"/>
+        </w:rPr>
+        <w:t>Testing will occur at every stage of development, including but not limited to the spiral deliveries and final product delivery. Testing will be done by each developer, and will encompass black box testing, white box testing, and unit testing.</w:t>
+      </w:r>
+    </w:p>
+    <w:p>
+      <w:pPr>
+        <w:pStyle w:val="PlainText"/>
+        <w:ind w:left="720"/>
+        <w:rPr>
+          <w:rFonts w:ascii="Times New Roman" w:eastAsia="MS Mincho" w:hAnsi="Times New Roman" w:cs="Times New Roman"/>
+          <w:sz w:val="24"/>
+        </w:rPr>
+      </w:pPr>
+    </w:p>
+    <w:p>
+      <w:pPr>
+        <w:pStyle w:val="PlainText"/>
+        <w:ind w:left="720"/>
+        <w:rPr>
+          <w:rFonts w:ascii="Times New Roman" w:eastAsia="MS Mincho" w:hAnsi="Times New Roman" w:cs="Times New Roman"/>
+          <w:sz w:val="24"/>
+        </w:rPr>
+      </w:pPr>
+      <w:r>
+        <w:rPr>
+          <w:rFonts w:ascii="Times New Roman" w:eastAsia="MS Mincho" w:hAnsi="Times New Roman" w:cs="Times New Roman"/>
+          <w:sz w:val="24"/>
+        </w:rPr>
+        <w:t xml:space="preserve">The tests will be based on the use cases provided in the SRS documentation. The development of our product is based on the satisfaction of these test conditions. </w:t>
+      </w:r>
+    </w:p>
+    <w:p>
+      <w:pPr>
+        <w:pStyle w:val="PlainText"/>
+        <w:ind w:left="720"/>
+        <w:rPr>
+          <w:rFonts w:ascii="Times New Roman" w:eastAsia="MS Mincho" w:hAnsi="Times New Roman" w:cs="Times New Roman"/>
+          <w:sz w:val="24"/>
+        </w:rPr>
+      </w:pPr>
+    </w:p>
+    <w:p>
+      <w:pPr>
+        <w:pStyle w:val="PlainText"/>
+        <w:ind w:left="720"/>
+        <w:rPr>
+          <w:rFonts w:ascii="Times New Roman" w:eastAsia="MS Mincho" w:hAnsi="Times New Roman" w:cs="Times New Roman"/>
+          <w:sz w:val="24"/>
+        </w:rPr>
+      </w:pPr>
+      <w:r>
+        <w:rPr>
+          <w:rFonts w:ascii="Times New Roman" w:eastAsia="MS Mincho" w:hAnsi="Times New Roman" w:cs="Times New Roman"/>
+          <w:sz w:val="24"/>
+        </w:rPr>
+        <w:t>The testing in this document will encompass all use case requirements requested by the customer.</w:t>
+      </w:r>
+    </w:p>
+    <w:p>
+      <w:pPr>
+        <w:pStyle w:val="PlainText"/>
+        <w:rPr>
+          <w:rFonts w:ascii="Times New Roman" w:eastAsia="MS Mincho" w:hAnsi="Times New Roman" w:cs="Times New Roman"/>
+          <w:b/>
+          <w:sz w:val="24"/>
+        </w:rPr>
+      </w:pPr>
+    </w:p>
+    <w:p>
+      <w:pPr>
+        <w:pStyle w:val="PlainText"/>
+        <w:rPr>
+          <w:rFonts w:ascii="Times New Roman" w:eastAsia="MS Mincho" w:hAnsi="Times New Roman" w:cs="Times New Roman"/>
+          <w:b/>
+          <w:sz w:val="24"/>
+        </w:rPr>
+      </w:pPr>
+    </w:p>
+    <w:p>
+      <w:pPr>
+        <w:pStyle w:val="PlainText"/>
+        <w:rPr>
+          <w:rFonts w:ascii="Times New Roman" w:eastAsia="MS Mincho" w:hAnsi="Times New Roman" w:cs="Times New Roman"/>
+          <w:b/>
+          <w:sz w:val="24"/>
+        </w:rPr>
+      </w:pPr>
+      <w:r>
+        <w:rPr>
+          <w:rFonts w:ascii="Times New Roman" w:eastAsia="MS Mincho" w:hAnsi="Times New Roman" w:cs="Times New Roman"/>
+          <w:b/>
+          <w:sz w:val="24"/>
+        </w:rPr>
+        <w:t xml:space="preserve">      2.2 Testing Sessions </w:t>
+      </w:r>
+    </w:p>
+    <w:p>
+      <w:pPr>
+        <w:pStyle w:val="PlainText"/>
+        <w:rPr>
+          <w:rFonts w:ascii="Times New Roman" w:eastAsia="MS Mincho" w:hAnsi="Times New Roman" w:cs="Times New Roman"/>
+          <w:b/>
+          <w:sz w:val="24"/>
+        </w:rPr>
+      </w:pPr>
+      <w:r>
+        <w:rPr>
+          <w:rFonts w:ascii="Times New Roman" w:eastAsia="MS Mincho" w:hAnsi="Times New Roman" w:cs="Times New Roman"/>
+          <w:b/>
+          <w:sz w:val="24"/>
+        </w:rPr>
+        <w:tab/>
+      </w:r>
+    </w:p>
+    <w:p>
+      <w:pPr>
+        <w:pStyle w:val="PlainText"/>
+        <w:rPr>
+          <w:rFonts w:ascii="Times New Roman" w:eastAsia="MS Mincho" w:hAnsi="Times New Roman" w:cs="Times New Roman"/>
+          <w:b/>
+          <w:sz w:val="24"/>
+        </w:rPr>
+      </w:pPr>
+      <w:r>
+        <w:rPr>
+          <w:rFonts w:ascii="Times New Roman" w:eastAsia="MS Mincho" w:hAnsi="Times New Roman" w:cs="Times New Roman"/>
+          <w:b/>
+          <w:sz w:val="24"/>
+        </w:rPr>
+        <w:tab/>
+      </w:r>
+    </w:p>
+    <w:tbl>
+      <w:tblPr>
+        <w:tblStyle w:val="TableGrid"/>
+        <w:tblW w:w="9891" w:type="dxa"/>
+        <w:tblLook w:val="04A0" w:firstRow="1" w:lastRow="0" w:firstColumn="1" w:lastColumn="0" w:noHBand="0" w:noVBand="1"/>
+      </w:tblPr>
+      <w:tblGrid>
+        <w:gridCol w:w="1978"/>
+        <w:gridCol w:w="1978"/>
+        <w:gridCol w:w="1978"/>
+        <w:gridCol w:w="1978"/>
+        <w:gridCol w:w="1979"/>
+      </w:tblGrid>
+      <w:tr>
+        <w:trPr>
+          <w:trHeight w:val="744"/>
+        </w:trPr>
+        <w:tc>
+          <w:tcPr>
+            <w:tcW w:w="1978" w:type="dxa"/>
+          </w:tcPr>
+          <w:p>
+            <w:pPr>
+              <w:pStyle w:val="PlainText"/>
+              <w:rPr>
+                <w:rFonts w:ascii="Times New Roman" w:eastAsia="MS Mincho" w:hAnsi="Times New Roman" w:cs="Times New Roman"/>
+                <w:b/>
+                <w:sz w:val="24"/>
+              </w:rPr>
+            </w:pPr>
+            <w:r>
+              <w:rPr>
+                <w:rFonts w:ascii="Times New Roman" w:eastAsia="MS Mincho" w:hAnsi="Times New Roman" w:cs="Times New Roman"/>
+                <w:b/>
+                <w:sz w:val="24"/>
+              </w:rPr>
+              <w:t>Date</w:t>
+            </w:r>
+          </w:p>
+        </w:tc>
+        <w:tc>
+          <w:tcPr>
+            <w:tcW w:w="1978" w:type="dxa"/>
+          </w:tcPr>
+          <w:p>
+            <w:pPr>
+              <w:pStyle w:val="PlainText"/>
+              <w:rPr>
+                <w:rFonts w:ascii="Times New Roman" w:eastAsia="MS Mincho" w:hAnsi="Times New Roman" w:cs="Times New Roman"/>
+                <w:b/>
+                <w:sz w:val="24"/>
+              </w:rPr>
+            </w:pPr>
+            <w:r>
+              <w:rPr>
+                <w:rFonts w:ascii="Times New Roman" w:eastAsia="MS Mincho" w:hAnsi="Times New Roman" w:cs="Times New Roman"/>
+                <w:b/>
+                <w:sz w:val="24"/>
+              </w:rPr>
+              <w:t>Location</w:t>
+            </w:r>
+          </w:p>
+        </w:tc>
+        <w:tc>
+          <w:tcPr>
+            <w:tcW w:w="1978" w:type="dxa"/>
+          </w:tcPr>
+          <w:p>
+            <w:pPr>
+              <w:pStyle w:val="PlainText"/>
+              <w:rPr>
+                <w:rFonts w:ascii="Times New Roman" w:eastAsia="MS Mincho" w:hAnsi="Times New Roman" w:cs="Times New Roman"/>
+                <w:b/>
+                <w:sz w:val="24"/>
+              </w:rPr>
+            </w:pPr>
+            <w:r>
+              <w:rPr>
+                <w:rFonts w:ascii="Times New Roman" w:eastAsia="MS Mincho" w:hAnsi="Times New Roman" w:cs="Times New Roman"/>
+                <w:b/>
+                <w:sz w:val="24"/>
+              </w:rPr>
+              <w:t>Time Ended</w:t>
+            </w:r>
+          </w:p>
+        </w:tc>
+        <w:tc>
+          <w:tcPr>
+            <w:tcW w:w="1978" w:type="dxa"/>
+          </w:tcPr>
+          <w:p>
+            <w:pPr>
+              <w:pStyle w:val="PlainText"/>
+              <w:rPr>
+                <w:rFonts w:ascii="Times New Roman" w:eastAsia="MS Mincho" w:hAnsi="Times New Roman" w:cs="Times New Roman"/>
+                <w:b/>
+                <w:sz w:val="24"/>
+              </w:rPr>
+            </w:pPr>
+            <w:r>
+              <w:rPr>
+                <w:rFonts w:ascii="Times New Roman" w:eastAsia="MS Mincho" w:hAnsi="Times New Roman" w:cs="Times New Roman"/>
+                <w:b/>
+                <w:sz w:val="24"/>
+              </w:rPr>
+              <w:t>Performed By</w:t>
+            </w:r>
+          </w:p>
+        </w:tc>
+        <w:tc>
+          <w:tcPr>
+            <w:tcW w:w="1979" w:type="dxa"/>
+          </w:tcPr>
+          <w:p>
+            <w:pPr>
+              <w:pStyle w:val="PlainText"/>
+              <w:rPr>
+                <w:rFonts w:ascii="Times New Roman" w:eastAsia="MS Mincho" w:hAnsi="Times New Roman" w:cs="Times New Roman"/>
+                <w:b/>
+                <w:sz w:val="24"/>
+              </w:rPr>
+            </w:pPr>
+            <w:r>
+              <w:rPr>
+                <w:rFonts w:ascii="Times New Roman" w:eastAsia="MS Mincho" w:hAnsi="Times New Roman" w:cs="Times New Roman"/>
+                <w:b/>
+                <w:sz w:val="24"/>
+              </w:rPr>
+              <w:t>Use cases</w:t>
+            </w:r>
+          </w:p>
+        </w:tc>
+      </w:tr>
+      <w:tr>
+        <w:trPr>
+          <w:trHeight w:val="744"/>
+        </w:trPr>
+        <w:tc>
+          <w:tcPr>
+            <w:tcW w:w="1978" w:type="dxa"/>
+          </w:tcPr>
+          <w:p>
+            <w:pPr>
+              <w:pStyle w:val="PlainText"/>
+              <w:rPr>
+                <w:rFonts w:ascii="Times New Roman" w:eastAsia="MS Mincho" w:hAnsi="Times New Roman" w:cs="Times New Roman"/>
+                <w:b/>
+                <w:sz w:val="24"/>
+              </w:rPr>
+            </w:pPr>
+          </w:p>
+        </w:tc>
+        <w:tc>
+          <w:tcPr>
+            <w:tcW w:w="1978" w:type="dxa"/>
+          </w:tcPr>
+          <w:p>
+            <w:pPr>
+              <w:pStyle w:val="PlainText"/>
+              <w:rPr>
+                <w:rFonts w:ascii="Times New Roman" w:eastAsia="MS Mincho" w:hAnsi="Times New Roman" w:cs="Times New Roman"/>
+                <w:b/>
+                <w:sz w:val="24"/>
+              </w:rPr>
+            </w:pPr>
+          </w:p>
+        </w:tc>
+        <w:tc>
+          <w:tcPr>
+            <w:tcW w:w="1978" w:type="dxa"/>
+          </w:tcPr>
+          <w:p>
+            <w:pPr>
+              <w:pStyle w:val="PlainText"/>
+              <w:rPr>
+                <w:rFonts w:ascii="Times New Roman" w:eastAsia="MS Mincho" w:hAnsi="Times New Roman" w:cs="Times New Roman"/>
+                <w:b/>
+                <w:sz w:val="24"/>
+              </w:rPr>
+            </w:pPr>
+          </w:p>
+        </w:tc>
+        <w:tc>
+          <w:tcPr>
+            <w:tcW w:w="1978" w:type="dxa"/>
+          </w:tcPr>
+          <w:p>
+            <w:pPr>
+              <w:pStyle w:val="PlainText"/>
+              <w:rPr>
+                <w:rFonts w:ascii="Times New Roman" w:eastAsia="MS Mincho" w:hAnsi="Times New Roman" w:cs="Times New Roman"/>
+                <w:b/>
+                <w:sz w:val="24"/>
+              </w:rPr>
+            </w:pPr>
+          </w:p>
+        </w:tc>
+        <w:tc>
+          <w:tcPr>
+            <w:tcW w:w="1979" w:type="dxa"/>
+          </w:tcPr>
+          <w:p>
+            <w:pPr>
+              <w:pStyle w:val="PlainText"/>
+              <w:rPr>
+                <w:rFonts w:ascii="Times New Roman" w:eastAsia="MS Mincho" w:hAnsi="Times New Roman" w:cs="Times New Roman"/>
+                <w:b/>
+                <w:sz w:val="24"/>
+              </w:rPr>
+            </w:pPr>
+          </w:p>
+        </w:tc>
+      </w:tr>
+      <w:tr>
+        <w:trPr>
+          <w:trHeight w:val="744"/>
+        </w:trPr>
+        <w:tc>
+          <w:tcPr>
+            <w:tcW w:w="1978" w:type="dxa"/>
+          </w:tcPr>
+          <w:p>
+            <w:pPr>
+              <w:pStyle w:val="PlainText"/>
+              <w:rPr>
+                <w:rFonts w:ascii="Times New Roman" w:eastAsia="MS Mincho" w:hAnsi="Times New Roman" w:cs="Times New Roman"/>
+                <w:b/>
+                <w:sz w:val="24"/>
+              </w:rPr>
+            </w:pPr>
+          </w:p>
+        </w:tc>
+        <w:tc>
+          <w:tcPr>
+            <w:tcW w:w="1978" w:type="dxa"/>
+          </w:tcPr>
+          <w:p>
+            <w:pPr>
+              <w:pStyle w:val="PlainText"/>
+              <w:rPr>
+                <w:rFonts w:ascii="Times New Roman" w:eastAsia="MS Mincho" w:hAnsi="Times New Roman" w:cs="Times New Roman"/>
+                <w:b/>
+                <w:sz w:val="24"/>
+              </w:rPr>
+            </w:pPr>
+          </w:p>
+        </w:tc>
+        <w:tc>
+          <w:tcPr>
+            <w:tcW w:w="1978" w:type="dxa"/>
+          </w:tcPr>
+          <w:p>
+            <w:pPr>
+              <w:pStyle w:val="PlainText"/>
+              <w:rPr>
+                <w:rFonts w:ascii="Times New Roman" w:eastAsia="MS Mincho" w:hAnsi="Times New Roman" w:cs="Times New Roman"/>
+                <w:b/>
+                <w:sz w:val="24"/>
+              </w:rPr>
+            </w:pPr>
+          </w:p>
+        </w:tc>
+        <w:tc>
+          <w:tcPr>
+            <w:tcW w:w="1978" w:type="dxa"/>
+          </w:tcPr>
+          <w:p>
+            <w:pPr>
+              <w:pStyle w:val="PlainText"/>
+              <w:rPr>
+                <w:rFonts w:ascii="Times New Roman" w:eastAsia="MS Mincho" w:hAnsi="Times New Roman" w:cs="Times New Roman"/>
+                <w:b/>
+                <w:sz w:val="24"/>
+              </w:rPr>
+            </w:pPr>
+          </w:p>
+        </w:tc>
+        <w:tc>
+          <w:tcPr>
+            <w:tcW w:w="1979" w:type="dxa"/>
+          </w:tcPr>
+          <w:p>
+            <w:pPr>
+              <w:pStyle w:val="PlainText"/>
+              <w:rPr>
+                <w:rFonts w:ascii="Times New Roman" w:eastAsia="MS Mincho" w:hAnsi="Times New Roman" w:cs="Times New Roman"/>
+                <w:b/>
+                <w:sz w:val="24"/>
+              </w:rPr>
+            </w:pPr>
+          </w:p>
+        </w:tc>
+      </w:tr>
+      <w:tr>
+        <w:trPr>
+          <w:trHeight w:val="744"/>
+        </w:trPr>
+        <w:tc>
+          <w:tcPr>
+            <w:tcW w:w="1978" w:type="dxa"/>
+          </w:tcPr>
+          <w:p>
+            <w:pPr>
+              <w:pStyle w:val="PlainText"/>
+              <w:rPr>
+                <w:rFonts w:ascii="Times New Roman" w:eastAsia="MS Mincho" w:hAnsi="Times New Roman" w:cs="Times New Roman"/>
+                <w:b/>
+                <w:sz w:val="24"/>
+              </w:rPr>
+            </w:pPr>
+          </w:p>
+        </w:tc>
+        <w:tc>
+          <w:tcPr>
+            <w:tcW w:w="1978" w:type="dxa"/>
+          </w:tcPr>
+          <w:p>
+            <w:pPr>
+              <w:pStyle w:val="PlainText"/>
+              <w:rPr>
+                <w:rFonts w:ascii="Times New Roman" w:eastAsia="MS Mincho" w:hAnsi="Times New Roman" w:cs="Times New Roman"/>
+                <w:b/>
+                <w:sz w:val="24"/>
+              </w:rPr>
+            </w:pPr>
+          </w:p>
+        </w:tc>
+        <w:tc>
+          <w:tcPr>
+            <w:tcW w:w="1978" w:type="dxa"/>
+          </w:tcPr>
+          <w:p>
+            <w:pPr>
+              <w:pStyle w:val="PlainText"/>
+              <w:rPr>
+                <w:rFonts w:ascii="Times New Roman" w:eastAsia="MS Mincho" w:hAnsi="Times New Roman" w:cs="Times New Roman"/>
+                <w:b/>
+                <w:sz w:val="24"/>
+              </w:rPr>
+            </w:pPr>
+          </w:p>
+        </w:tc>
+        <w:tc>
+          <w:tcPr>
+            <w:tcW w:w="1978" w:type="dxa"/>
+          </w:tcPr>
+          <w:p>
+            <w:pPr>
+              <w:pStyle w:val="PlainText"/>
+              <w:rPr>
+                <w:rFonts w:ascii="Times New Roman" w:eastAsia="MS Mincho" w:hAnsi="Times New Roman" w:cs="Times New Roman"/>
+                <w:b/>
+                <w:sz w:val="24"/>
+              </w:rPr>
+            </w:pPr>
+          </w:p>
+        </w:tc>
+        <w:tc>
+          <w:tcPr>
+            <w:tcW w:w="1979" w:type="dxa"/>
+          </w:tcPr>
+          <w:p>
+            <w:pPr>
+              <w:pStyle w:val="PlainText"/>
+              <w:rPr>
+                <w:rFonts w:ascii="Times New Roman" w:eastAsia="MS Mincho" w:hAnsi="Times New Roman" w:cs="Times New Roman"/>
+                <w:b/>
+                <w:sz w:val="24"/>
+              </w:rPr>
+            </w:pPr>
+          </w:p>
+        </w:tc>
+      </w:tr>
+      <w:tr>
+        <w:trPr>
+          <w:trHeight w:val="744"/>
+        </w:trPr>
+        <w:tc>
+          <w:tcPr>
+            <w:tcW w:w="1978" w:type="dxa"/>
+          </w:tcPr>
+          <w:p>
+            <w:pPr>
+              <w:pStyle w:val="PlainText"/>
+              <w:rPr>
+                <w:rFonts w:ascii="Times New Roman" w:eastAsia="MS Mincho" w:hAnsi="Times New Roman" w:cs="Times New Roman"/>
+                <w:b/>
+                <w:sz w:val="24"/>
+              </w:rPr>
+            </w:pPr>
+          </w:p>
+        </w:tc>
+        <w:tc>
+          <w:tcPr>
+            <w:tcW w:w="1978" w:type="dxa"/>
+          </w:tcPr>
+          <w:p>
+            <w:pPr>
+              <w:pStyle w:val="PlainText"/>
+              <w:rPr>
+                <w:rFonts w:ascii="Times New Roman" w:eastAsia="MS Mincho" w:hAnsi="Times New Roman" w:cs="Times New Roman"/>
+                <w:b/>
+                <w:sz w:val="24"/>
+              </w:rPr>
+            </w:pPr>
+          </w:p>
+        </w:tc>
+        <w:tc>
+          <w:tcPr>
+            <w:tcW w:w="1978" w:type="dxa"/>
+          </w:tcPr>
+          <w:p>
+            <w:pPr>
+              <w:pStyle w:val="PlainText"/>
+              <w:rPr>
+                <w:rFonts w:ascii="Times New Roman" w:eastAsia="MS Mincho" w:hAnsi="Times New Roman" w:cs="Times New Roman"/>
+                <w:b/>
+                <w:sz w:val="24"/>
+              </w:rPr>
+            </w:pPr>
+          </w:p>
+        </w:tc>
+        <w:tc>
+          <w:tcPr>
+            <w:tcW w:w="1978" w:type="dxa"/>
+          </w:tcPr>
+          <w:p>
+            <w:pPr>
+              <w:pStyle w:val="PlainText"/>
+              <w:rPr>
+                <w:rFonts w:ascii="Times New Roman" w:eastAsia="MS Mincho" w:hAnsi="Times New Roman" w:cs="Times New Roman"/>
+                <w:b/>
+                <w:sz w:val="24"/>
+              </w:rPr>
+            </w:pPr>
+          </w:p>
+        </w:tc>
+        <w:tc>
+          <w:tcPr>
+            <w:tcW w:w="1979" w:type="dxa"/>
+          </w:tcPr>
+          <w:p>
+            <w:pPr>
+              <w:pStyle w:val="PlainText"/>
+              <w:rPr>
+                <w:rFonts w:ascii="Times New Roman" w:eastAsia="MS Mincho" w:hAnsi="Times New Roman" w:cs="Times New Roman"/>
+                <w:b/>
+                <w:sz w:val="24"/>
+              </w:rPr>
+            </w:pPr>
+          </w:p>
+        </w:tc>
+      </w:tr>
+      <w:tr>
+        <w:trPr>
+          <w:trHeight w:val="785"/>
+        </w:trPr>
+        <w:tc>
+          <w:tcPr>
+            <w:tcW w:w="1978" w:type="dxa"/>
+          </w:tcPr>
+          <w:p>
+            <w:pPr>
+              <w:pStyle w:val="PlainText"/>
+              <w:rPr>
+                <w:rFonts w:ascii="Times New Roman" w:eastAsia="MS Mincho" w:hAnsi="Times New Roman" w:cs="Times New Roman"/>
+                <w:b/>
+                <w:sz w:val="24"/>
+              </w:rPr>
+            </w:pPr>
+          </w:p>
+        </w:tc>
+        <w:tc>
+          <w:tcPr>
+            <w:tcW w:w="1978" w:type="dxa"/>
+          </w:tcPr>
+          <w:p>
+            <w:pPr>
+              <w:pStyle w:val="PlainText"/>
+              <w:rPr>
+                <w:rFonts w:ascii="Times New Roman" w:eastAsia="MS Mincho" w:hAnsi="Times New Roman" w:cs="Times New Roman"/>
+                <w:b/>
+                <w:sz w:val="24"/>
+              </w:rPr>
+            </w:pPr>
+          </w:p>
+        </w:tc>
+        <w:tc>
+          <w:tcPr>
+            <w:tcW w:w="1978" w:type="dxa"/>
+          </w:tcPr>
+          <w:p>
+            <w:pPr>
+              <w:pStyle w:val="PlainText"/>
+              <w:rPr>
+                <w:rFonts w:ascii="Times New Roman" w:eastAsia="MS Mincho" w:hAnsi="Times New Roman" w:cs="Times New Roman"/>
+                <w:b/>
+                <w:sz w:val="24"/>
+              </w:rPr>
+            </w:pPr>
+          </w:p>
+        </w:tc>
+        <w:tc>
+          <w:tcPr>
+            <w:tcW w:w="1978" w:type="dxa"/>
+          </w:tcPr>
+          <w:p>
+            <w:pPr>
+              <w:pStyle w:val="PlainText"/>
+              <w:rPr>
+                <w:rFonts w:ascii="Times New Roman" w:eastAsia="MS Mincho" w:hAnsi="Times New Roman" w:cs="Times New Roman"/>
+                <w:b/>
+                <w:sz w:val="24"/>
+              </w:rPr>
+            </w:pPr>
+          </w:p>
+        </w:tc>
+        <w:tc>
+          <w:tcPr>
+            <w:tcW w:w="1979" w:type="dxa"/>
+          </w:tcPr>
+          <w:p>
+            <w:pPr>
+              <w:pStyle w:val="PlainText"/>
+              <w:rPr>
+                <w:rFonts w:ascii="Times New Roman" w:eastAsia="MS Mincho" w:hAnsi="Times New Roman" w:cs="Times New Roman"/>
+                <w:b/>
+                <w:sz w:val="24"/>
+              </w:rPr>
+            </w:pPr>
+          </w:p>
+        </w:tc>
+      </w:tr>
+      <w:tr>
+        <w:trPr>
+          <w:trHeight w:val="744"/>
+        </w:trPr>
+        <w:tc>
+          <w:tcPr>
+            <w:tcW w:w="1978" w:type="dxa"/>
+          </w:tcPr>
+          <w:p>
+            <w:pPr>
+              <w:pStyle w:val="PlainText"/>
+              <w:rPr>
+                <w:rFonts w:ascii="Times New Roman" w:eastAsia="MS Mincho" w:hAnsi="Times New Roman" w:cs="Times New Roman"/>
+                <w:b/>
+                <w:sz w:val="24"/>
+              </w:rPr>
+            </w:pPr>
+          </w:p>
+        </w:tc>
+        <w:tc>
+          <w:tcPr>
+            <w:tcW w:w="1978" w:type="dxa"/>
+          </w:tcPr>
+          <w:p>
+            <w:pPr>
+              <w:pStyle w:val="PlainText"/>
+              <w:rPr>
+                <w:rFonts w:ascii="Times New Roman" w:eastAsia="MS Mincho" w:hAnsi="Times New Roman" w:cs="Times New Roman"/>
+                <w:b/>
+                <w:sz w:val="24"/>
+              </w:rPr>
+            </w:pPr>
+          </w:p>
+        </w:tc>
+        <w:tc>
+          <w:tcPr>
+            <w:tcW w:w="1978" w:type="dxa"/>
+          </w:tcPr>
+          <w:p>
+            <w:pPr>
+              <w:pStyle w:val="PlainText"/>
+              <w:rPr>
+                <w:rFonts w:ascii="Times New Roman" w:eastAsia="MS Mincho" w:hAnsi="Times New Roman" w:cs="Times New Roman"/>
+                <w:b/>
+                <w:sz w:val="24"/>
+              </w:rPr>
+            </w:pPr>
+          </w:p>
+        </w:tc>
+        <w:tc>
+          <w:tcPr>
+            <w:tcW w:w="1978" w:type="dxa"/>
+          </w:tcPr>
+          <w:p>
+            <w:pPr>
+              <w:pStyle w:val="PlainText"/>
+              <w:rPr>
+                <w:rFonts w:ascii="Times New Roman" w:eastAsia="MS Mincho" w:hAnsi="Times New Roman" w:cs="Times New Roman"/>
+                <w:b/>
+                <w:sz w:val="24"/>
+              </w:rPr>
+            </w:pPr>
+          </w:p>
+        </w:tc>
+        <w:tc>
+          <w:tcPr>
+            <w:tcW w:w="1979" w:type="dxa"/>
+          </w:tcPr>
+          <w:p>
+            <w:pPr>
+              <w:pStyle w:val="PlainText"/>
+              <w:rPr>
+                <w:rFonts w:ascii="Times New Roman" w:eastAsia="MS Mincho" w:hAnsi="Times New Roman" w:cs="Times New Roman"/>
+                <w:b/>
+                <w:sz w:val="24"/>
+              </w:rPr>
+            </w:pPr>
+          </w:p>
+        </w:tc>
+      </w:tr>
+      <w:tr>
+        <w:trPr>
+          <w:trHeight w:val="744"/>
+        </w:trPr>
+        <w:tc>
+          <w:tcPr>
+            <w:tcW w:w="1978" w:type="dxa"/>
+          </w:tcPr>
+          <w:p>
+            <w:pPr>
+              <w:pStyle w:val="PlainText"/>
+              <w:rPr>
+                <w:rFonts w:ascii="Times New Roman" w:eastAsia="MS Mincho" w:hAnsi="Times New Roman" w:cs="Times New Roman"/>
+                <w:b/>
+                <w:sz w:val="24"/>
+              </w:rPr>
+            </w:pPr>
+          </w:p>
+        </w:tc>
+        <w:tc>
+          <w:tcPr>
+            <w:tcW w:w="1978" w:type="dxa"/>
+          </w:tcPr>
+          <w:p>
+            <w:pPr>
+              <w:pStyle w:val="PlainText"/>
+              <w:rPr>
+                <w:rFonts w:ascii="Times New Roman" w:eastAsia="MS Mincho" w:hAnsi="Times New Roman" w:cs="Times New Roman"/>
+                <w:b/>
+                <w:sz w:val="24"/>
+              </w:rPr>
+            </w:pPr>
+          </w:p>
+        </w:tc>
+        <w:tc>
+          <w:tcPr>
+            <w:tcW w:w="1978" w:type="dxa"/>
+          </w:tcPr>
+          <w:p>
+            <w:pPr>
+              <w:pStyle w:val="PlainText"/>
+              <w:rPr>
+                <w:rFonts w:ascii="Times New Roman" w:eastAsia="MS Mincho" w:hAnsi="Times New Roman" w:cs="Times New Roman"/>
+                <w:b/>
+                <w:sz w:val="24"/>
+              </w:rPr>
+            </w:pPr>
+          </w:p>
+        </w:tc>
+        <w:tc>
+          <w:tcPr>
+            <w:tcW w:w="1978" w:type="dxa"/>
+          </w:tcPr>
+          <w:p>
+            <w:pPr>
+              <w:pStyle w:val="PlainText"/>
+              <w:rPr>
+                <w:rFonts w:ascii="Times New Roman" w:eastAsia="MS Mincho" w:hAnsi="Times New Roman" w:cs="Times New Roman"/>
+                <w:b/>
+                <w:sz w:val="24"/>
+              </w:rPr>
+            </w:pPr>
+          </w:p>
+        </w:tc>
+        <w:tc>
+          <w:tcPr>
+            <w:tcW w:w="1979" w:type="dxa"/>
+          </w:tcPr>
+          <w:p>
+            <w:pPr>
+              <w:pStyle w:val="PlainText"/>
+              <w:rPr>
+                <w:rFonts w:ascii="Times New Roman" w:eastAsia="MS Mincho" w:hAnsi="Times New Roman" w:cs="Times New Roman"/>
+                <w:b/>
+                <w:sz w:val="24"/>
+              </w:rPr>
+            </w:pPr>
+          </w:p>
+        </w:tc>
+      </w:tr>
+    </w:tbl>
+    <w:p>
+      <w:pPr>
+        <w:pStyle w:val="PlainText"/>
+        <w:rPr>
+          <w:rFonts w:ascii="Times New Roman" w:eastAsia="MS Mincho" w:hAnsi="Times New Roman" w:cs="Times New Roman"/>
+          <w:b/>
+          <w:sz w:val="24"/>
+        </w:rPr>
+      </w:pPr>
+    </w:p>
+    <w:p>
+      <w:pPr>
+        <w:pStyle w:val="PlainText"/>
+        <w:rPr>
+          <w:rFonts w:ascii="Times New Roman" w:eastAsia="MS Mincho" w:hAnsi="Times New Roman" w:cs="Times New Roman"/>
+          <w:b/>
+          <w:sz w:val="24"/>
+        </w:rPr>
+      </w:pPr>
+      <w:r>
+        <w:rPr>
+          <w:rFonts w:ascii="Times New Roman" w:eastAsia="MS Mincho" w:hAnsi="Times New Roman" w:cs="Times New Roman"/>
+          <w:b/>
+          <w:sz w:val="24"/>
+        </w:rPr>
+        <w:tab/>
+      </w:r>
+    </w:p>
+    <w:p>
+      <w:pPr>
+        <w:pStyle w:val="PlainText"/>
+        <w:rPr>
+          <w:rFonts w:ascii="Times New Roman" w:eastAsia="MS Mincho" w:hAnsi="Times New Roman" w:cs="Times New Roman"/>
+          <w:b/>
+          <w:sz w:val="24"/>
+        </w:rPr>
+      </w:pPr>
+    </w:p>
+    <w:p>
+      <w:pPr>
+        <w:pStyle w:val="PlainText"/>
+        <w:rPr>
+          <w:rFonts w:ascii="Times New Roman" w:eastAsia="MS Mincho" w:hAnsi="Times New Roman" w:cs="Times New Roman"/>
+          <w:b/>
+          <w:sz w:val="24"/>
+        </w:rPr>
+      </w:pPr>
+    </w:p>
+    <w:p>
+      <w:pPr>
+        <w:pStyle w:val="PlainText"/>
+        <w:rPr>
+          <w:rFonts w:ascii="Times New Roman" w:eastAsia="MS Mincho" w:hAnsi="Times New Roman" w:cs="Times New Roman"/>
+          <w:b/>
+          <w:sz w:val="24"/>
+        </w:rPr>
+      </w:pPr>
+      <w:r>
+        <w:rPr>
+          <w:rFonts w:ascii="Times New Roman" w:eastAsia="MS Mincho" w:hAnsi="Times New Roman" w:cs="Times New Roman"/>
+          <w:b/>
+          <w:sz w:val="24"/>
+        </w:rPr>
+        <w:t xml:space="preserve">      2.3</w:t>
+      </w:r>
+      <w:r>
+        <w:rPr>
+          <w:rFonts w:ascii="Times New Roman" w:eastAsia="MS Mincho" w:hAnsi="Times New Roman" w:cs="Times New Roman"/>
+          <w:b/>
+          <w:sz w:val="24"/>
+        </w:rPr>
+        <w:t xml:space="preserve"> Impressions of the Process </w:t>
+      </w:r>
+    </w:p>
+    <w:p>
+      <w:pPr>
+        <w:pStyle w:val="PlainText"/>
+        <w:rPr>
+          <w:rFonts w:ascii="Times New Roman" w:eastAsia="MS Mincho" w:hAnsi="Times New Roman" w:cs="Times New Roman"/>
+          <w:sz w:val="24"/>
+        </w:rPr>
+      </w:pPr>
+    </w:p>
+    <w:p>
+      <w:pPr>
         <w:rPr>
           <w:rFonts w:eastAsia="MS Mincho"/>
         </w:rPr>
@@ -1272,6 +2102,7 @@
         <w:rPr>
           <w:rFonts w:eastAsia="MS Mincho"/>
         </w:rPr>
+        <w:lastRenderedPageBreak/>
         <w:br w:type="page"/>
       </w:r>
     </w:p>
@@ -1922,8 +2753,8 @@
 </file>
 
 <file path=word/numbering.xml><?xml version="1.0" encoding="utf-8"?>
-<w:numbering xmlns:wpc="http://schemas.microsoft.com/office/word/2010/wordprocessingCanvas" xmlns:mc="http://schemas.openxmlformats.org/markup-compatibility/2006" xmlns:o="urn:schemas-microsoft-com:office:office" xmlns:r="http://schemas.openxmlformats.org/officeDocument/2006/relationships" xmlns:m="http://schemas.openxmlformats.org/officeDocument/2006/math" xmlns:v="urn:schemas-microsoft-com:vml" xmlns:wp14="http://schemas.microsoft.com/office/word/2010/wordprocessingDrawing" xmlns:wp="http://schemas.openxmlformats.org/drawingml/2006/wordprocessingDrawing" xmlns:w10="urn:schemas-microsoft-com:office:word" xmlns:w="http://schemas.openxmlformats.org/wordprocessingml/2006/main" xmlns:w14="http://schemas.microsoft.com/office/word/2010/wordml" xmlns:wpg="http://schemas.microsoft.com/office/word/2010/wordprocessingGroup" xmlns:wpi="http://schemas.microsoft.com/office/word/2010/wordprocessingInk" xmlns:wne="http://schemas.microsoft.com/office/word/2006/wordml" xmlns:wps="http://schemas.microsoft.com/office/word/2010/wordprocessingShape" mc:Ignorable="w14 wp14">
-  <w:abstractNum w:abstractNumId="0">
+<w:numbering xmlns:wpc="http://schemas.microsoft.com/office/word/2010/wordprocessingCanvas" xmlns:mc="http://schemas.openxmlformats.org/markup-compatibility/2006" xmlns:o="urn:schemas-microsoft-com:office:office" xmlns:r="http://schemas.openxmlformats.org/officeDocument/2006/relationships" xmlns:m="http://schemas.openxmlformats.org/officeDocument/2006/math" xmlns:v="urn:schemas-microsoft-com:vml" xmlns:wp14="http://schemas.microsoft.com/office/word/2010/wordprocessingDrawing" xmlns:wp="http://schemas.openxmlformats.org/drawingml/2006/wordprocessingDrawing" xmlns:w10="urn:schemas-microsoft-com:office:word" xmlns:w="http://schemas.openxmlformats.org/wordprocessingml/2006/main" xmlns:w14="http://schemas.microsoft.com/office/word/2010/wordml" xmlns:w15="http://schemas.microsoft.com/office/word/2012/wordml" xmlns:wpg="http://schemas.microsoft.com/office/word/2010/wordprocessingGroup" xmlns:wpi="http://schemas.microsoft.com/office/word/2010/wordprocessingInk" xmlns:wne="http://schemas.microsoft.com/office/word/2006/wordml" xmlns:wps="http://schemas.microsoft.com/office/word/2010/wordprocessingShape" mc:Ignorable="w14 w15 wp14">
+  <w:abstractNum w:abstractNumId="0" w15:restartNumberingAfterBreak="0">
     <w:nsid w:val="024C3C4D"/>
     <w:multiLevelType w:val="multilevel"/>
     <w:tmpl w:val="38801600"/>
@@ -2063,7 +2894,7 @@
       </w:rPr>
     </w:lvl>
   </w:abstractNum>
-  <w:abstractNum w:abstractNumId="1">
+  <w:abstractNum w:abstractNumId="1" w15:restartNumberingAfterBreak="0">
     <w:nsid w:val="084C0B3F"/>
     <w:multiLevelType w:val="multilevel"/>
     <w:tmpl w:val="86C22B70"/>
@@ -2211,7 +3042,7 @@
       </w:rPr>
     </w:lvl>
   </w:abstractNum>
-  <w:abstractNum w:abstractNumId="2">
+  <w:abstractNum w:abstractNumId="2" w15:restartNumberingAfterBreak="0">
     <w:nsid w:val="09A936DE"/>
     <w:multiLevelType w:val="multilevel"/>
     <w:tmpl w:val="4892848E"/>
@@ -2351,7 +3182,7 @@
       </w:rPr>
     </w:lvl>
   </w:abstractNum>
-  <w:abstractNum w:abstractNumId="3">
+  <w:abstractNum w:abstractNumId="3" w15:restartNumberingAfterBreak="0">
     <w:nsid w:val="0ECA1E58"/>
     <w:multiLevelType w:val="hybridMultilevel"/>
     <w:tmpl w:val="B97C5478"/>
@@ -2467,7 +3298,7 @@
       </w:pPr>
     </w:lvl>
   </w:abstractNum>
-  <w:abstractNum w:abstractNumId="4">
+  <w:abstractNum w:abstractNumId="4" w15:restartNumberingAfterBreak="0">
     <w:nsid w:val="211B3699"/>
     <w:multiLevelType w:val="hybridMultilevel"/>
     <w:tmpl w:val="77B27894"/>
@@ -2607,7 +3438,7 @@
       </w:rPr>
     </w:lvl>
   </w:abstractNum>
-  <w:abstractNum w:abstractNumId="5">
+  <w:abstractNum w:abstractNumId="5" w15:restartNumberingAfterBreak="0">
     <w:nsid w:val="21F73E31"/>
     <w:multiLevelType w:val="hybridMultilevel"/>
     <w:tmpl w:val="6388F8B6"/>
@@ -2747,7 +3578,7 @@
       </w:rPr>
     </w:lvl>
   </w:abstractNum>
-  <w:abstractNum w:abstractNumId="6">
+  <w:abstractNum w:abstractNumId="6" w15:restartNumberingAfterBreak="0">
     <w:nsid w:val="65151DDB"/>
     <w:multiLevelType w:val="hybridMultilevel"/>
     <w:tmpl w:val="598E371E"/>
@@ -2862,7 +3693,7 @@
       </w:pPr>
     </w:lvl>
   </w:abstractNum>
-  <w:abstractNum w:abstractNumId="7">
+  <w:abstractNum w:abstractNumId="7" w15:restartNumberingAfterBreak="0">
     <w:nsid w:val="6782413C"/>
     <w:multiLevelType w:val="hybridMultilevel"/>
     <w:tmpl w:val="985C7B8C"/>
@@ -3011,7 +3842,7 @@
       </w:rPr>
     </w:lvl>
   </w:abstractNum>
-  <w:abstractNum w:abstractNumId="8">
+  <w:abstractNum w:abstractNumId="8" w15:restartNumberingAfterBreak="0">
     <w:nsid w:val="697C7836"/>
     <w:multiLevelType w:val="multilevel"/>
     <w:tmpl w:val="86C22B70"/>
@@ -3158,7 +3989,7 @@
       </w:rPr>
     </w:lvl>
   </w:abstractNum>
-  <w:abstractNum w:abstractNumId="9">
+  <w:abstractNum w:abstractNumId="9" w15:restartNumberingAfterBreak="0">
     <w:nsid w:val="6A7F64E1"/>
     <w:multiLevelType w:val="multilevel"/>
     <w:tmpl w:val="99F84508"/>
@@ -3298,7 +4129,7 @@
       </w:rPr>
     </w:lvl>
   </w:abstractNum>
-  <w:abstractNum w:abstractNumId="10">
+  <w:abstractNum w:abstractNumId="10" w15:restartNumberingAfterBreak="0">
     <w:nsid w:val="71004B32"/>
     <w:multiLevelType w:val="multilevel"/>
     <w:tmpl w:val="86C22B70"/>
@@ -3445,7 +4276,7 @@
       </w:rPr>
     </w:lvl>
   </w:abstractNum>
-  <w:abstractNum w:abstractNumId="11">
+  <w:abstractNum w:abstractNumId="11" w15:restartNumberingAfterBreak="0">
     <w:nsid w:val="76C94B6B"/>
     <w:multiLevelType w:val="hybridMultilevel"/>
     <w:tmpl w:val="12662A56"/>
@@ -3558,7 +4389,7 @@
       </w:rPr>
     </w:lvl>
   </w:abstractNum>
-  <w:abstractNum w:abstractNumId="12">
+  <w:abstractNum w:abstractNumId="12" w15:restartNumberingAfterBreak="0">
     <w:nsid w:val="78FA6B08"/>
     <w:multiLevelType w:val="hybridMultilevel"/>
     <w:tmpl w:val="DB888F90"/>
@@ -3698,7 +4529,7 @@
       </w:rPr>
     </w:lvl>
   </w:abstractNum>
-  <w:abstractNum w:abstractNumId="13">
+  <w:abstractNum w:abstractNumId="13" w15:restartNumberingAfterBreak="0">
     <w:nsid w:val="7BEA21A3"/>
     <w:multiLevelType w:val="multilevel"/>
     <w:tmpl w:val="C5F0FF40"/>
@@ -3847,7 +4678,7 @@
       </w:rPr>
     </w:lvl>
   </w:abstractNum>
-  <w:abstractNum w:abstractNumId="14">
+  <w:abstractNum w:abstractNumId="14" w15:restartNumberingAfterBreak="0">
     <w:nsid w:val="7F150AE2"/>
     <w:multiLevelType w:val="multilevel"/>
     <w:tmpl w:val="D73CB080"/>
@@ -4044,7 +4875,7 @@
 </file>
 
 <file path=word/styles.xml><?xml version="1.0" encoding="utf-8"?>
-<w:styles xmlns:mc="http://schemas.openxmlformats.org/markup-compatibility/2006" xmlns:r="http://schemas.openxmlformats.org/officeDocument/2006/relationships" xmlns:w="http://schemas.openxmlformats.org/wordprocessingml/2006/main" xmlns:w14="http://schemas.microsoft.com/office/word/2010/wordml" mc:Ignorable="w14">
+<w:styles xmlns:mc="http://schemas.openxmlformats.org/markup-compatibility/2006" xmlns:r="http://schemas.openxmlformats.org/officeDocument/2006/relationships" xmlns:w="http://schemas.openxmlformats.org/wordprocessingml/2006/main" xmlns:w14="http://schemas.microsoft.com/office/word/2010/wordml" xmlns:w15="http://schemas.microsoft.com/office/word/2012/wordml" mc:Ignorable="w14 w15">
   <w:docDefaults>
     <w:rPrDefault>
       <w:rPr>
@@ -4054,144 +4885,378 @@
     </w:rPrDefault>
     <w:pPrDefault/>
   </w:docDefaults>
-  <w:latentStyles w:defLockedState="0" w:defUIPriority="99" w:defSemiHidden="1" w:defUnhideWhenUsed="1" w:defQFormat="0" w:count="267">
-    <w:lsdException w:name="Normal" w:semiHidden="0" w:uiPriority="0" w:unhideWhenUsed="0" w:qFormat="1"/>
-    <w:lsdException w:name="heading 1" w:semiHidden="0" w:uiPriority="9" w:unhideWhenUsed="0" w:qFormat="1"/>
-    <w:lsdException w:name="heading 2" w:semiHidden="0" w:uiPriority="9" w:unhideWhenUsed="0" w:qFormat="1"/>
-    <w:lsdException w:name="heading 3" w:semiHidden="0" w:uiPriority="9" w:unhideWhenUsed="0" w:qFormat="1"/>
-    <w:lsdException w:name="heading 4" w:semiHidden="0" w:uiPriority="9" w:unhideWhenUsed="0" w:qFormat="1"/>
-    <w:lsdException w:name="heading 5" w:uiPriority="9" w:qFormat="1"/>
-    <w:lsdException w:name="heading 6" w:uiPriority="9" w:qFormat="1"/>
-    <w:lsdException w:name="heading 7" w:uiPriority="9" w:qFormat="1"/>
-    <w:lsdException w:name="heading 8" w:uiPriority="9" w:qFormat="1"/>
-    <w:lsdException w:name="heading 9" w:uiPriority="9" w:qFormat="1"/>
-    <w:lsdException w:name="toc 1" w:uiPriority="39"/>
-    <w:lsdException w:name="toc 2" w:uiPriority="39"/>
-    <w:lsdException w:name="toc 3" w:uiPriority="39"/>
-    <w:lsdException w:name="toc 4" w:uiPriority="39"/>
-    <w:lsdException w:name="toc 5" w:uiPriority="39"/>
-    <w:lsdException w:name="toc 6" w:uiPriority="39"/>
-    <w:lsdException w:name="toc 7" w:uiPriority="39"/>
-    <w:lsdException w:name="toc 8" w:uiPriority="39"/>
-    <w:lsdException w:name="toc 9" w:uiPriority="39"/>
-    <w:lsdException w:name="caption" w:uiPriority="35" w:qFormat="1"/>
-    <w:lsdException w:name="Title" w:semiHidden="0" w:uiPriority="10" w:unhideWhenUsed="0" w:qFormat="1"/>
-    <w:lsdException w:name="Default Paragraph Font" w:uiPriority="1"/>
-    <w:lsdException w:name="Subtitle" w:semiHidden="0" w:uiPriority="11" w:unhideWhenUsed="0" w:qFormat="1"/>
-    <w:lsdException w:name="Strong" w:semiHidden="0" w:uiPriority="22" w:unhideWhenUsed="0" w:qFormat="1"/>
-    <w:lsdException w:name="Emphasis" w:semiHidden="0" w:uiPriority="20" w:unhideWhenUsed="0" w:qFormat="1"/>
-    <w:lsdException w:name="Table Grid" w:semiHidden="0" w:uiPriority="39" w:unhideWhenUsed="0"/>
-    <w:lsdException w:name="Placeholder Text" w:unhideWhenUsed="0"/>
-    <w:lsdException w:name="No Spacing" w:semiHidden="0" w:uiPriority="1" w:unhideWhenUsed="0" w:qFormat="1"/>
-    <w:lsdException w:name="Light Shading" w:semiHidden="0" w:uiPriority="60" w:unhideWhenUsed="0"/>
-    <w:lsdException w:name="Light List" w:semiHidden="0" w:uiPriority="61" w:unhideWhenUsed="0"/>
-    <w:lsdException w:name="Light Grid" w:semiHidden="0" w:uiPriority="62" w:unhideWhenUsed="0"/>
-    <w:lsdException w:name="Medium Shading 1" w:semiHidden="0" w:uiPriority="63" w:unhideWhenUsed="0"/>
-    <w:lsdException w:name="Medium Shading 2" w:semiHidden="0" w:uiPriority="64" w:unhideWhenUsed="0"/>
-    <w:lsdException w:name="Medium List 1" w:semiHidden="0" w:uiPriority="65" w:unhideWhenUsed="0"/>
-    <w:lsdException w:name="Medium List 2" w:semiHidden="0" w:uiPriority="66" w:unhideWhenUsed="0"/>
-    <w:lsdException w:name="Medium Grid 1" w:semiHidden="0" w:uiPriority="67" w:unhideWhenUsed="0"/>
-    <w:lsdException w:name="Medium Grid 2" w:semiHidden="0" w:uiPriority="68" w:unhideWhenUsed="0"/>
-    <w:lsdException w:name="Medium Grid 3" w:semiHidden="0" w:uiPriority="69" w:unhideWhenUsed="0"/>
-    <w:lsdException w:name="Dark List" w:semiHidden="0" w:uiPriority="70" w:unhideWhenUsed="0"/>
-    <w:lsdException w:name="Colorful Shading" w:semiHidden="0" w:uiPriority="71" w:unhideWhenUsed="0"/>
-    <w:lsdException w:name="Colorful List" w:semiHidden="0" w:uiPriority="72" w:unhideWhenUsed="0"/>
-    <w:lsdException w:name="Colorful Grid" w:semiHidden="0" w:uiPriority="73" w:unhideWhenUsed="0"/>
-    <w:lsdException w:name="Light Shading Accent 1" w:semiHidden="0" w:uiPriority="60" w:unhideWhenUsed="0"/>
-    <w:lsdException w:name="Light List Accent 1" w:semiHidden="0" w:uiPriority="61" w:unhideWhenUsed="0"/>
-    <w:lsdException w:name="Light Grid Accent 1" w:semiHidden="0" w:uiPriority="62" w:unhideWhenUsed="0"/>
-    <w:lsdException w:name="Medium Shading 1 Accent 1" w:semiHidden="0" w:uiPriority="63" w:unhideWhenUsed="0"/>
-    <w:lsdException w:name="Medium Shading 2 Accent 1" w:semiHidden="0" w:uiPriority="64" w:unhideWhenUsed="0"/>
-    <w:lsdException w:name="Medium List 1 Accent 1" w:semiHidden="0" w:uiPriority="65" w:unhideWhenUsed="0"/>
-    <w:lsdException w:name="Revision" w:unhideWhenUsed="0"/>
-    <w:lsdException w:name="List Paragraph" w:semiHidden="0" w:uiPriority="34" w:unhideWhenUsed="0" w:qFormat="1"/>
-    <w:lsdException w:name="Quote" w:semiHidden="0" w:uiPriority="29" w:unhideWhenUsed="0" w:qFormat="1"/>
-    <w:lsdException w:name="Intense Quote" w:semiHidden="0" w:uiPriority="30" w:unhideWhenUsed="0" w:qFormat="1"/>
-    <w:lsdException w:name="Medium List 2 Accent 1" w:semiHidden="0" w:uiPriority="66" w:unhideWhenUsed="0"/>
-    <w:lsdException w:name="Medium Grid 1 Accent 1" w:semiHidden="0" w:uiPriority="67" w:unhideWhenUsed="0"/>
-    <w:lsdException w:name="Medium Grid 2 Accent 1" w:semiHidden="0" w:uiPriority="68" w:unhideWhenUsed="0"/>
-    <w:lsdException w:name="Medium Grid 3 Accent 1" w:semiHidden="0" w:uiPriority="69" w:unhideWhenUsed="0"/>
-    <w:lsdException w:name="Dark List Accent 1" w:semiHidden="0" w:uiPriority="70" w:unhideWhenUsed="0"/>
-    <w:lsdException w:name="Colorful Shading Accent 1" w:semiHidden="0" w:uiPriority="71" w:unhideWhenUsed="0"/>
-    <w:lsdException w:name="Colorful List Accent 1" w:semiHidden="0" w:uiPriority="72" w:unhideWhenUsed="0"/>
-    <w:lsdException w:name="Colorful Grid Accent 1" w:semiHidden="0" w:uiPriority="73" w:unhideWhenUsed="0"/>
-    <w:lsdException w:name="Light Shading Accent 2" w:semiHidden="0" w:uiPriority="60" w:unhideWhenUsed="0"/>
-    <w:lsdException w:name="Light List Accent 2" w:semiHidden="0" w:uiPriority="61" w:unhideWhenUsed="0"/>
-    <w:lsdException w:name="Light Grid Accent 2" w:semiHidden="0" w:uiPriority="62" w:unhideWhenUsed="0"/>
-    <w:lsdException w:name="Medium Shading 1 Accent 2" w:semiHidden="0" w:uiPriority="63" w:unhideWhenUsed="0"/>
-    <w:lsdException w:name="Medium Shading 2 Accent 2" w:semiHidden="0" w:uiPriority="64" w:unhideWhenUsed="0"/>
-    <w:lsdException w:name="Medium List 1 Accent 2" w:semiHidden="0" w:uiPriority="65" w:unhideWhenUsed="0"/>
-    <w:lsdException w:name="Medium List 2 Accent 2" w:semiHidden="0" w:uiPriority="66" w:unhideWhenUsed="0"/>
-    <w:lsdException w:name="Medium Grid 1 Accent 2" w:semiHidden="0" w:uiPriority="67" w:unhideWhenUsed="0"/>
-    <w:lsdException w:name="Medium Grid 2 Accent 2" w:semiHidden="0" w:uiPriority="68" w:unhideWhenUsed="0"/>
-    <w:lsdException w:name="Medium Grid 3 Accent 2" w:semiHidden="0" w:uiPriority="69" w:unhideWhenUsed="0"/>
-    <w:lsdException w:name="Dark List Accent 2" w:semiHidden="0" w:uiPriority="70" w:unhideWhenUsed="0"/>
-    <w:lsdException w:name="Colorful Shading Accent 2" w:semiHidden="0" w:uiPriority="71" w:unhideWhenUsed="0"/>
-    <w:lsdException w:name="Colorful List Accent 2" w:semiHidden="0" w:uiPriority="72" w:unhideWhenUsed="0"/>
-    <w:lsdException w:name="Colorful Grid Accent 2" w:semiHidden="0" w:uiPriority="73" w:unhideWhenUsed="0"/>
-    <w:lsdException w:name="Light Shading Accent 3" w:semiHidden="0" w:uiPriority="60" w:unhideWhenUsed="0"/>
-    <w:lsdException w:name="Light List Accent 3" w:semiHidden="0" w:uiPriority="61" w:unhideWhenUsed="0"/>
-    <w:lsdException w:name="Light Grid Accent 3" w:semiHidden="0" w:uiPriority="62" w:unhideWhenUsed="0"/>
-    <w:lsdException w:name="Medium Shading 1 Accent 3" w:semiHidden="0" w:uiPriority="63" w:unhideWhenUsed="0"/>
-    <w:lsdException w:name="Medium Shading 2 Accent 3" w:semiHidden="0" w:uiPriority="64" w:unhideWhenUsed="0"/>
-    <w:lsdException w:name="Medium List 1 Accent 3" w:semiHidden="0" w:uiPriority="65" w:unhideWhenUsed="0"/>
-    <w:lsdException w:name="Medium List 2 Accent 3" w:semiHidden="0" w:uiPriority="66" w:unhideWhenUsed="0"/>
-    <w:lsdException w:name="Medium Grid 1 Accent 3" w:semiHidden="0" w:uiPriority="67" w:unhideWhenUsed="0"/>
-    <w:lsdException w:name="Medium Grid 2 Accent 3" w:semiHidden="0" w:uiPriority="68" w:unhideWhenUsed="0"/>
-    <w:lsdException w:name="Medium Grid 3 Accent 3" w:semiHidden="0" w:uiPriority="69" w:unhideWhenUsed="0"/>
-    <w:lsdException w:name="Dark List Accent 3" w:semiHidden="0" w:uiPriority="70" w:unhideWhenUsed="0"/>
-    <w:lsdException w:name="Colorful Shading Accent 3" w:semiHidden="0" w:uiPriority="71" w:unhideWhenUsed="0"/>
-    <w:lsdException w:name="Colorful List Accent 3" w:semiHidden="0" w:uiPriority="72" w:unhideWhenUsed="0"/>
-    <w:lsdException w:name="Colorful Grid Accent 3" w:semiHidden="0" w:uiPriority="73" w:unhideWhenUsed="0"/>
-    <w:lsdException w:name="Light Shading Accent 4" w:semiHidden="0" w:uiPriority="60" w:unhideWhenUsed="0"/>
-    <w:lsdException w:name="Light List Accent 4" w:semiHidden="0" w:uiPriority="61" w:unhideWhenUsed="0"/>
-    <w:lsdException w:name="Light Grid Accent 4" w:semiHidden="0" w:uiPriority="62" w:unhideWhenUsed="0"/>
-    <w:lsdException w:name="Medium Shading 1 Accent 4" w:semiHidden="0" w:uiPriority="63" w:unhideWhenUsed="0"/>
-    <w:lsdException w:name="Medium Shading 2 Accent 4" w:semiHidden="0" w:uiPriority="64" w:unhideWhenUsed="0"/>
-    <w:lsdException w:name="Medium List 1 Accent 4" w:semiHidden="0" w:uiPriority="65" w:unhideWhenUsed="0"/>
-    <w:lsdException w:name="Medium List 2 Accent 4" w:semiHidden="0" w:uiPriority="66" w:unhideWhenUsed="0"/>
-    <w:lsdException w:name="Medium Grid 1 Accent 4" w:semiHidden="0" w:uiPriority="67" w:unhideWhenUsed="0"/>
-    <w:lsdException w:name="Medium Grid 2 Accent 4" w:semiHidden="0" w:uiPriority="68" w:unhideWhenUsed="0"/>
-    <w:lsdException w:name="Medium Grid 3 Accent 4" w:semiHidden="0" w:uiPriority="69" w:unhideWhenUsed="0"/>
-    <w:lsdException w:name="Dark List Accent 4" w:semiHidden="0" w:uiPriority="70" w:unhideWhenUsed="0"/>
-    <w:lsdException w:name="Colorful Shading Accent 4" w:semiHidden="0" w:uiPriority="71" w:unhideWhenUsed="0"/>
-    <w:lsdException w:name="Colorful List Accent 4" w:semiHidden="0" w:uiPriority="72" w:unhideWhenUsed="0"/>
-    <w:lsdException w:name="Colorful Grid Accent 4" w:semiHidden="0" w:uiPriority="73" w:unhideWhenUsed="0"/>
-    <w:lsdException w:name="Light Shading Accent 5" w:semiHidden="0" w:uiPriority="60" w:unhideWhenUsed="0"/>
-    <w:lsdException w:name="Light List Accent 5" w:semiHidden="0" w:uiPriority="61" w:unhideWhenUsed="0"/>
-    <w:lsdException w:name="Light Grid Accent 5" w:semiHidden="0" w:uiPriority="62" w:unhideWhenUsed="0"/>
-    <w:lsdException w:name="Medium Shading 1 Accent 5" w:semiHidden="0" w:uiPriority="63" w:unhideWhenUsed="0"/>
-    <w:lsdException w:name="Medium Shading 2 Accent 5" w:semiHidden="0" w:uiPriority="64" w:unhideWhenUsed="0"/>
-    <w:lsdException w:name="Medium List 1 Accent 5" w:semiHidden="0" w:uiPriority="65" w:unhideWhenUsed="0"/>
-    <w:lsdException w:name="Medium List 2 Accent 5" w:semiHidden="0" w:uiPriority="66" w:unhideWhenUsed="0"/>
-    <w:lsdException w:name="Medium Grid 1 Accent 5" w:semiHidden="0" w:uiPriority="67" w:unhideWhenUsed="0"/>
-    <w:lsdException w:name="Medium Grid 2 Accent 5" w:semiHidden="0" w:uiPriority="68" w:unhideWhenUsed="0"/>
-    <w:lsdException w:name="Medium Grid 3 Accent 5" w:semiHidden="0" w:uiPriority="69" w:unhideWhenUsed="0"/>
-    <w:lsdException w:name="Dark List Accent 5" w:semiHidden="0" w:uiPriority="70" w:unhideWhenUsed="0"/>
-    <w:lsdException w:name="Colorful Shading Accent 5" w:semiHidden="0" w:uiPriority="71" w:unhideWhenUsed="0"/>
-    <w:lsdException w:name="Colorful List Accent 5" w:semiHidden="0" w:uiPriority="72" w:unhideWhenUsed="0"/>
-    <w:lsdException w:name="Colorful Grid Accent 5" w:semiHidden="0" w:uiPriority="73" w:unhideWhenUsed="0"/>
-    <w:lsdException w:name="Light Shading Accent 6" w:semiHidden="0" w:uiPriority="60" w:unhideWhenUsed="0"/>
-    <w:lsdException w:name="Light List Accent 6" w:semiHidden="0" w:uiPriority="61" w:unhideWhenUsed="0"/>
-    <w:lsdException w:name="Light Grid Accent 6" w:semiHidden="0" w:uiPriority="62" w:unhideWhenUsed="0"/>
-    <w:lsdException w:name="Medium Shading 1 Accent 6" w:semiHidden="0" w:uiPriority="63" w:unhideWhenUsed="0"/>
-    <w:lsdException w:name="Medium Shading 2 Accent 6" w:semiHidden="0" w:uiPriority="64" w:unhideWhenUsed="0"/>
-    <w:lsdException w:name="Medium List 1 Accent 6" w:semiHidden="0" w:uiPriority="65" w:unhideWhenUsed="0"/>
-    <w:lsdException w:name="Medium List 2 Accent 6" w:semiHidden="0" w:uiPriority="66" w:unhideWhenUsed="0"/>
-    <w:lsdException w:name="Medium Grid 1 Accent 6" w:semiHidden="0" w:uiPriority="67" w:unhideWhenUsed="0"/>
-    <w:lsdException w:name="Medium Grid 2 Accent 6" w:semiHidden="0" w:uiPriority="68" w:unhideWhenUsed="0"/>
-    <w:lsdException w:name="Medium Grid 3 Accent 6" w:semiHidden="0" w:uiPriority="69" w:unhideWhenUsed="0"/>
-    <w:lsdException w:name="Dark List Accent 6" w:semiHidden="0" w:uiPriority="70" w:unhideWhenUsed="0"/>
-    <w:lsdException w:name="Colorful Shading Accent 6" w:semiHidden="0" w:uiPriority="71" w:unhideWhenUsed="0"/>
-    <w:lsdException w:name="Colorful List Accent 6" w:semiHidden="0" w:uiPriority="72" w:unhideWhenUsed="0"/>
-    <w:lsdException w:name="Colorful Grid Accent 6" w:semiHidden="0" w:uiPriority="73" w:unhideWhenUsed="0"/>
-    <w:lsdException w:name="Subtle Emphasis" w:semiHidden="0" w:uiPriority="19" w:unhideWhenUsed="0" w:qFormat="1"/>
-    <w:lsdException w:name="Intense Emphasis" w:semiHidden="0" w:uiPriority="21" w:unhideWhenUsed="0" w:qFormat="1"/>
-    <w:lsdException w:name="Subtle Reference" w:semiHidden="0" w:uiPriority="31" w:unhideWhenUsed="0" w:qFormat="1"/>
-    <w:lsdException w:name="Intense Reference" w:semiHidden="0" w:uiPriority="32" w:unhideWhenUsed="0" w:qFormat="1"/>
-    <w:lsdException w:name="Book Title" w:semiHidden="0" w:uiPriority="33" w:unhideWhenUsed="0" w:qFormat="1"/>
-    <w:lsdException w:name="Bibliography" w:uiPriority="37"/>
-    <w:lsdException w:name="TOC Heading" w:uiPriority="39" w:qFormat="1"/>
+  <w:latentStyles w:defLockedState="0" w:defUIPriority="99" w:defSemiHidden="0" w:defUnhideWhenUsed="0" w:defQFormat="0" w:count="371">
+    <w:lsdException w:name="Normal" w:uiPriority="0" w:qFormat="1"/>
+    <w:lsdException w:name="heading 1" w:uiPriority="9" w:qFormat="1"/>
+    <w:lsdException w:name="heading 2" w:uiPriority="9" w:qFormat="1"/>
+    <w:lsdException w:name="heading 3" w:uiPriority="9" w:qFormat="1"/>
+    <w:lsdException w:name="heading 4" w:uiPriority="9" w:qFormat="1"/>
+    <w:lsdException w:name="heading 5" w:semiHidden="1" w:uiPriority="9" w:unhideWhenUsed="1" w:qFormat="1"/>
+    <w:lsdException w:name="heading 6" w:semiHidden="1" w:uiPriority="9" w:unhideWhenUsed="1" w:qFormat="1"/>
+    <w:lsdException w:name="heading 7" w:semiHidden="1" w:uiPriority="9" w:unhideWhenUsed="1" w:qFormat="1"/>
+    <w:lsdException w:name="heading 8" w:semiHidden="1" w:uiPriority="9" w:unhideWhenUsed="1" w:qFormat="1"/>
+    <w:lsdException w:name="heading 9" w:semiHidden="1" w:uiPriority="9" w:unhideWhenUsed="1" w:qFormat="1"/>
+    <w:lsdException w:name="index 1" w:semiHidden="1" w:unhideWhenUsed="1"/>
+    <w:lsdException w:name="index 2" w:semiHidden="1" w:unhideWhenUsed="1"/>
+    <w:lsdException w:name="index 3" w:semiHidden="1" w:unhideWhenUsed="1"/>
+    <w:lsdException w:name="index 4" w:semiHidden="1" w:unhideWhenUsed="1"/>
+    <w:lsdException w:name="index 5" w:semiHidden="1" w:unhideWhenUsed="1"/>
+    <w:lsdException w:name="index 6" w:semiHidden="1" w:unhideWhenUsed="1"/>
+    <w:lsdException w:name="index 7" w:semiHidden="1" w:unhideWhenUsed="1"/>
+    <w:lsdException w:name="index 8" w:semiHidden="1" w:unhideWhenUsed="1"/>
+    <w:lsdException w:name="index 9" w:semiHidden="1" w:unhideWhenUsed="1"/>
+    <w:lsdException w:name="toc 1" w:semiHidden="1" w:uiPriority="39" w:unhideWhenUsed="1"/>
+    <w:lsdException w:name="toc 2" w:semiHidden="1" w:uiPriority="39" w:unhideWhenUsed="1"/>
+    <w:lsdException w:name="toc 3" w:semiHidden="1" w:uiPriority="39" w:unhideWhenUsed="1"/>
+    <w:lsdException w:name="toc 4" w:semiHidden="1" w:uiPriority="39" w:unhideWhenUsed="1"/>
+    <w:lsdException w:name="toc 5" w:semiHidden="1" w:uiPriority="39" w:unhideWhenUsed="1"/>
+    <w:lsdException w:name="toc 6" w:semiHidden="1" w:uiPriority="39" w:unhideWhenUsed="1"/>
+    <w:lsdException w:name="toc 7" w:semiHidden="1" w:uiPriority="39" w:unhideWhenUsed="1"/>
+    <w:lsdException w:name="toc 8" w:semiHidden="1" w:uiPriority="39" w:unhideWhenUsed="1"/>
+    <w:lsdException w:name="toc 9" w:semiHidden="1" w:uiPriority="39" w:unhideWhenUsed="1"/>
+    <w:lsdException w:name="Normal Indent" w:semiHidden="1" w:unhideWhenUsed="1"/>
+    <w:lsdException w:name="footnote text" w:semiHidden="1" w:unhideWhenUsed="1"/>
+    <w:lsdException w:name="annotation text" w:semiHidden="1" w:unhideWhenUsed="1"/>
+    <w:lsdException w:name="header" w:semiHidden="1" w:unhideWhenUsed="1"/>
+    <w:lsdException w:name="footer" w:semiHidden="1" w:unhideWhenUsed="1"/>
+    <w:lsdException w:name="index heading" w:semiHidden="1" w:unhideWhenUsed="1"/>
+    <w:lsdException w:name="caption" w:semiHidden="1" w:uiPriority="35" w:unhideWhenUsed="1" w:qFormat="1"/>
+    <w:lsdException w:name="table of figures" w:semiHidden="1" w:unhideWhenUsed="1"/>
+    <w:lsdException w:name="envelope address" w:semiHidden="1" w:unhideWhenUsed="1"/>
+    <w:lsdException w:name="envelope return" w:semiHidden="1" w:unhideWhenUsed="1"/>
+    <w:lsdException w:name="footnote reference" w:semiHidden="1" w:unhideWhenUsed="1"/>
+    <w:lsdException w:name="annotation reference" w:semiHidden="1" w:unhideWhenUsed="1"/>
+    <w:lsdException w:name="line number" w:semiHidden="1" w:unhideWhenUsed="1"/>
+    <w:lsdException w:name="page number" w:semiHidden="1" w:unhideWhenUsed="1"/>
+    <w:lsdException w:name="endnote reference" w:semiHidden="1" w:unhideWhenUsed="1"/>
+    <w:lsdException w:name="endnote text" w:semiHidden="1" w:unhideWhenUsed="1"/>
+    <w:lsdException w:name="table of authorities" w:semiHidden="1" w:unhideWhenUsed="1"/>
+    <w:lsdException w:name="macro" w:semiHidden="1" w:unhideWhenUsed="1"/>
+    <w:lsdException w:name="toa heading" w:semiHidden="1" w:unhideWhenUsed="1"/>
+    <w:lsdException w:name="List" w:semiHidden="1" w:unhideWhenUsed="1"/>
+    <w:lsdException w:name="List Bullet" w:semiHidden="1" w:unhideWhenUsed="1"/>
+    <w:lsdException w:name="List Number" w:semiHidden="1" w:unhideWhenUsed="1"/>
+    <w:lsdException w:name="List 2" w:semiHidden="1" w:unhideWhenUsed="1"/>
+    <w:lsdException w:name="List 3" w:semiHidden="1" w:unhideWhenUsed="1"/>
+    <w:lsdException w:name="List 4" w:semiHidden="1" w:unhideWhenUsed="1"/>
+    <w:lsdException w:name="List 5" w:semiHidden="1" w:unhideWhenUsed="1"/>
+    <w:lsdException w:name="List Bullet 2" w:semiHidden="1" w:unhideWhenUsed="1"/>
+    <w:lsdException w:name="List Bullet 3" w:semiHidden="1" w:unhideWhenUsed="1"/>
+    <w:lsdException w:name="List Bullet 4" w:semiHidden="1" w:unhideWhenUsed="1"/>
+    <w:lsdException w:name="List Bullet 5" w:semiHidden="1" w:unhideWhenUsed="1"/>
+    <w:lsdException w:name="List Number 2" w:semiHidden="1" w:unhideWhenUsed="1"/>
+    <w:lsdException w:name="List Number 3" w:semiHidden="1" w:unhideWhenUsed="1"/>
+    <w:lsdException w:name="List Number 4" w:semiHidden="1" w:unhideWhenUsed="1"/>
+    <w:lsdException w:name="List Number 5" w:semiHidden="1" w:unhideWhenUsed="1"/>
+    <w:lsdException w:name="Title" w:uiPriority="10" w:qFormat="1"/>
+    <w:lsdException w:name="Closing" w:semiHidden="1" w:unhideWhenUsed="1"/>
+    <w:lsdException w:name="Signature" w:semiHidden="1" w:unhideWhenUsed="1"/>
+    <w:lsdException w:name="Default Paragraph Font" w:semiHidden="1" w:uiPriority="1" w:unhideWhenUsed="1"/>
+    <w:lsdException w:name="Body Text" w:semiHidden="1" w:unhideWhenUsed="1"/>
+    <w:lsdException w:name="Body Text Indent" w:semiHidden="1" w:unhideWhenUsed="1"/>
+    <w:lsdException w:name="List Continue" w:semiHidden="1" w:unhideWhenUsed="1"/>
+    <w:lsdException w:name="List Continue 2" w:semiHidden="1" w:unhideWhenUsed="1"/>
+    <w:lsdException w:name="List Continue 3" w:semiHidden="1" w:unhideWhenUsed="1"/>
+    <w:lsdException w:name="List Continue 4" w:semiHidden="1" w:unhideWhenUsed="1"/>
+    <w:lsdException w:name="List Continue 5" w:semiHidden="1" w:unhideWhenUsed="1"/>
+    <w:lsdException w:name="Message Header" w:semiHidden="1" w:unhideWhenUsed="1"/>
+    <w:lsdException w:name="Subtitle" w:uiPriority="11" w:qFormat="1"/>
+    <w:lsdException w:name="Salutation" w:semiHidden="1" w:unhideWhenUsed="1"/>
+    <w:lsdException w:name="Date" w:semiHidden="1" w:unhideWhenUsed="1"/>
+    <w:lsdException w:name="Body Text First Indent" w:semiHidden="1" w:unhideWhenUsed="1"/>
+    <w:lsdException w:name="Body Text First Indent 2" w:semiHidden="1" w:unhideWhenUsed="1"/>
+    <w:lsdException w:name="Note Heading" w:semiHidden="1" w:unhideWhenUsed="1"/>
+    <w:lsdException w:name="Body Text 2" w:semiHidden="1" w:unhideWhenUsed="1"/>
+    <w:lsdException w:name="Body Text 3" w:semiHidden="1" w:unhideWhenUsed="1"/>
+    <w:lsdException w:name="Body Text Indent 2" w:semiHidden="1" w:unhideWhenUsed="1"/>
+    <w:lsdException w:name="Body Text Indent 3" w:semiHidden="1" w:unhideWhenUsed="1"/>
+    <w:lsdException w:name="Block Text" w:semiHidden="1" w:unhideWhenUsed="1"/>
+    <w:lsdException w:name="Hyperlink" w:semiHidden="1" w:unhideWhenUsed="1"/>
+    <w:lsdException w:name="FollowedHyperlink" w:semiHidden="1" w:unhideWhenUsed="1"/>
+    <w:lsdException w:name="Strong" w:uiPriority="22" w:qFormat="1"/>
+    <w:lsdException w:name="Emphasis" w:uiPriority="20" w:qFormat="1"/>
+    <w:lsdException w:name="Document Map" w:semiHidden="1" w:unhideWhenUsed="1"/>
+    <w:lsdException w:name="Plain Text" w:semiHidden="1" w:unhideWhenUsed="1"/>
+    <w:lsdException w:name="E-mail Signature" w:semiHidden="1" w:unhideWhenUsed="1"/>
+    <w:lsdException w:name="HTML Top of Form" w:semiHidden="1" w:unhideWhenUsed="1"/>
+    <w:lsdException w:name="HTML Bottom of Form" w:semiHidden="1" w:unhideWhenUsed="1"/>
+    <w:lsdException w:name="Normal (Web)" w:semiHidden="1" w:unhideWhenUsed="1"/>
+    <w:lsdException w:name="HTML Acronym" w:semiHidden="1" w:unhideWhenUsed="1"/>
+    <w:lsdException w:name="HTML Address" w:semiHidden="1" w:unhideWhenUsed="1"/>
+    <w:lsdException w:name="HTML Cite" w:semiHidden="1" w:unhideWhenUsed="1"/>
+    <w:lsdException w:name="HTML Code" w:semiHidden="1" w:unhideWhenUsed="1"/>
+    <w:lsdException w:name="HTML Definition" w:semiHidden="1" w:unhideWhenUsed="1"/>
+    <w:lsdException w:name="HTML Keyboard" w:semiHidden="1" w:unhideWhenUsed="1"/>
+    <w:lsdException w:name="HTML Preformatted" w:semiHidden="1" w:unhideWhenUsed="1"/>
+    <w:lsdException w:name="HTML Sample" w:semiHidden="1" w:unhideWhenUsed="1"/>
+    <w:lsdException w:name="HTML Typewriter" w:semiHidden="1" w:unhideWhenUsed="1"/>
+    <w:lsdException w:name="HTML Variable" w:semiHidden="1" w:unhideWhenUsed="1"/>
+    <w:lsdException w:name="Normal Table" w:semiHidden="1" w:unhideWhenUsed="1"/>
+    <w:lsdException w:name="annotation subject" w:semiHidden="1" w:unhideWhenUsed="1"/>
+    <w:lsdException w:name="No List" w:semiHidden="1" w:unhideWhenUsed="1"/>
+    <w:lsdException w:name="Outline List 1" w:semiHidden="1" w:unhideWhenUsed="1"/>
+    <w:lsdException w:name="Outline List 2" w:semiHidden="1" w:unhideWhenUsed="1"/>
+    <w:lsdException w:name="Outline List 3" w:semiHidden="1" w:unhideWhenUsed="1"/>
+    <w:lsdException w:name="Table Simple 1" w:semiHidden="1" w:unhideWhenUsed="1"/>
+    <w:lsdException w:name="Table Simple 2" w:semiHidden="1" w:unhideWhenUsed="1"/>
+    <w:lsdException w:name="Table Simple 3" w:semiHidden="1" w:unhideWhenUsed="1"/>
+    <w:lsdException w:name="Table Classic 1" w:semiHidden="1" w:unhideWhenUsed="1"/>
+    <w:lsdException w:name="Table Classic 2" w:semiHidden="1" w:unhideWhenUsed="1"/>
+    <w:lsdException w:name="Table Classic 3" w:semiHidden="1" w:unhideWhenUsed="1"/>
+    <w:lsdException w:name="Table Classic 4" w:semiHidden="1" w:unhideWhenUsed="1"/>
+    <w:lsdException w:name="Table Colorful 1" w:semiHidden="1" w:unhideWhenUsed="1"/>
+    <w:lsdException w:name="Table Colorful 2" w:semiHidden="1" w:unhideWhenUsed="1"/>
+    <w:lsdException w:name="Table Colorful 3" w:semiHidden="1" w:unhideWhenUsed="1"/>
+    <w:lsdException w:name="Table Columns 1" w:semiHidden="1" w:unhideWhenUsed="1"/>
+    <w:lsdException w:name="Table Columns 2" w:semiHidden="1" w:unhideWhenUsed="1"/>
+    <w:lsdException w:name="Table Columns 3" w:semiHidden="1" w:unhideWhenUsed="1"/>
+    <w:lsdException w:name="Table Columns 4" w:semiHidden="1" w:unhideWhenUsed="1"/>
+    <w:lsdException w:name="Table Columns 5" w:semiHidden="1" w:unhideWhenUsed="1"/>
+    <w:lsdException w:name="Table Grid 1" w:semiHidden="1" w:unhideWhenUsed="1"/>
+    <w:lsdException w:name="Table Grid 2" w:semiHidden="1" w:unhideWhenUsed="1"/>
+    <w:lsdException w:name="Table Grid 3" w:semiHidden="1" w:unhideWhenUsed="1"/>
+    <w:lsdException w:name="Table Grid 4" w:semiHidden="1" w:unhideWhenUsed="1"/>
+    <w:lsdException w:name="Table Grid 5" w:semiHidden="1" w:unhideWhenUsed="1"/>
+    <w:lsdException w:name="Table Grid 6" w:semiHidden="1" w:unhideWhenUsed="1"/>
+    <w:lsdException w:name="Table Grid 7" w:semiHidden="1" w:unhideWhenUsed="1"/>
+    <w:lsdException w:name="Table Grid 8" w:semiHidden="1" w:unhideWhenUsed="1"/>
+    <w:lsdException w:name="Table List 1" w:semiHidden="1" w:unhideWhenUsed="1"/>
+    <w:lsdException w:name="Table List 2" w:semiHidden="1" w:unhideWhenUsed="1"/>
+    <w:lsdException w:name="Table List 3" w:semiHidden="1" w:unhideWhenUsed="1"/>
+    <w:lsdException w:name="Table List 4" w:semiHidden="1" w:unhideWhenUsed="1"/>
+    <w:lsdException w:name="Table List 5" w:semiHidden="1" w:unhideWhenUsed="1"/>
+    <w:lsdException w:name="Table List 6" w:semiHidden="1" w:unhideWhenUsed="1"/>
+    <w:lsdException w:name="Table List 7" w:semiHidden="1" w:unhideWhenUsed="1"/>
+    <w:lsdException w:name="Table List 8" w:semiHidden="1" w:unhideWhenUsed="1"/>
+    <w:lsdException w:name="Table 3D effects 1" w:semiHidden="1" w:unhideWhenUsed="1"/>
+    <w:lsdException w:name="Table 3D effects 2" w:semiHidden="1" w:unhideWhenUsed="1"/>
+    <w:lsdException w:name="Table 3D effects 3" w:semiHidden="1" w:unhideWhenUsed="1"/>
+    <w:lsdException w:name="Table Contemporary" w:semiHidden="1" w:unhideWhenUsed="1"/>
+    <w:lsdException w:name="Table Elegant" w:semiHidden="1" w:unhideWhenUsed="1"/>
+    <w:lsdException w:name="Table Professional" w:semiHidden="1" w:unhideWhenUsed="1"/>
+    <w:lsdException w:name="Table Subtle 1" w:semiHidden="1" w:unhideWhenUsed="1"/>
+    <w:lsdException w:name="Table Subtle 2" w:semiHidden="1" w:unhideWhenUsed="1"/>
+    <w:lsdException w:name="Table Web 1" w:semiHidden="1" w:unhideWhenUsed="1"/>
+    <w:lsdException w:name="Table Web 2" w:semiHidden="1" w:unhideWhenUsed="1"/>
+    <w:lsdException w:name="Table Web 3" w:semiHidden="1" w:unhideWhenUsed="1"/>
+    <w:lsdException w:name="Balloon Text" w:semiHidden="1" w:unhideWhenUsed="1"/>
+    <w:lsdException w:name="Table Grid" w:uiPriority="39"/>
+    <w:lsdException w:name="Table Theme" w:semiHidden="1" w:unhideWhenUsed="1"/>
+    <w:lsdException w:name="Placeholder Text" w:semiHidden="1"/>
+    <w:lsdException w:name="No Spacing" w:uiPriority="1" w:qFormat="1"/>
+    <w:lsdException w:name="Light Shading" w:uiPriority="60"/>
+    <w:lsdException w:name="Light List" w:uiPriority="61"/>
+    <w:lsdException w:name="Light Grid" w:uiPriority="62"/>
+    <w:lsdException w:name="Medium Shading 1" w:uiPriority="63"/>
+    <w:lsdException w:name="Medium Shading 2" w:uiPriority="64"/>
+    <w:lsdException w:name="Medium List 1" w:uiPriority="65"/>
+    <w:lsdException w:name="Medium List 2" w:uiPriority="66"/>
+    <w:lsdException w:name="Medium Grid 1" w:uiPriority="67"/>
+    <w:lsdException w:name="Medium Grid 2" w:uiPriority="68"/>
+    <w:lsdException w:name="Medium Grid 3" w:uiPriority="69"/>
+    <w:lsdException w:name="Dark List" w:uiPriority="70"/>
+    <w:lsdException w:name="Colorful Shading" w:uiPriority="71"/>
+    <w:lsdException w:name="Colorful List" w:uiPriority="72"/>
+    <w:lsdException w:name="Colorful Grid" w:uiPriority="73"/>
+    <w:lsdException w:name="Light Shading Accent 1" w:uiPriority="60"/>
+    <w:lsdException w:name="Light List Accent 1" w:uiPriority="61"/>
+    <w:lsdException w:name="Light Grid Accent 1" w:uiPriority="62"/>
+    <w:lsdException w:name="Medium Shading 1 Accent 1" w:uiPriority="63"/>
+    <w:lsdException w:name="Medium Shading 2 Accent 1" w:uiPriority="64"/>
+    <w:lsdException w:name="Medium List 1 Accent 1" w:uiPriority="65"/>
+    <w:lsdException w:name="Revision" w:semiHidden="1"/>
+    <w:lsdException w:name="List Paragraph" w:uiPriority="34" w:qFormat="1"/>
+    <w:lsdException w:name="Quote" w:uiPriority="29" w:qFormat="1"/>
+    <w:lsdException w:name="Intense Quote" w:uiPriority="30" w:qFormat="1"/>
+    <w:lsdException w:name="Medium List 2 Accent 1" w:uiPriority="66"/>
+    <w:lsdException w:name="Medium Grid 1 Accent 1" w:uiPriority="67"/>
+    <w:lsdException w:name="Medium Grid 2 Accent 1" w:uiPriority="68"/>
+    <w:lsdException w:name="Medium Grid 3 Accent 1" w:uiPriority="69"/>
+    <w:lsdException w:name="Dark List Accent 1" w:uiPriority="70"/>
+    <w:lsdException w:name="Colorful Shading Accent 1" w:uiPriority="71"/>
+    <w:lsdException w:name="Colorful List Accent 1" w:uiPriority="72"/>
+    <w:lsdException w:name="Colorful Grid Accent 1" w:uiPriority="73"/>
+    <w:lsdException w:name="Light Shading Accent 2" w:uiPriority="60"/>
+    <w:lsdException w:name="Light List Accent 2" w:uiPriority="61"/>
+    <w:lsdException w:name="Light Grid Accent 2" w:uiPriority="62"/>
+    <w:lsdException w:name="Medium Shading 1 Accent 2" w:uiPriority="63"/>
+    <w:lsdException w:name="Medium Shading 2 Accent 2" w:uiPriority="64"/>
+    <w:lsdException w:name="Medium List 1 Accent 2" w:uiPriority="65"/>
+    <w:lsdException w:name="Medium List 2 Accent 2" w:uiPriority="66"/>
+    <w:lsdException w:name="Medium Grid 1 Accent 2" w:uiPriority="67"/>
+    <w:lsdException w:name="Medium Grid 2 Accent 2" w:uiPriority="68"/>
+    <w:lsdException w:name="Medium Grid 3 Accent 2" w:uiPriority="69"/>
+    <w:lsdException w:name="Dark List Accent 2" w:uiPriority="70"/>
+    <w:lsdException w:name="Colorful Shading Accent 2" w:uiPriority="71"/>
+    <w:lsdException w:name="Colorful List Accent 2" w:uiPriority="72"/>
+    <w:lsdException w:name="Colorful Grid Accent 2" w:uiPriority="73"/>
+    <w:lsdException w:name="Light Shading Accent 3" w:uiPriority="60"/>
+    <w:lsdException w:name="Light List Accent 3" w:uiPriority="61"/>
+    <w:lsdException w:name="Light Grid Accent 3" w:uiPriority="62"/>
+    <w:lsdException w:name="Medium Shading 1 Accent 3" w:uiPriority="63"/>
+    <w:lsdException w:name="Medium Shading 2 Accent 3" w:uiPriority="64"/>
+    <w:lsdException w:name="Medium List 1 Accent 3" w:uiPriority="65"/>
+    <w:lsdException w:name="Medium List 2 Accent 3" w:uiPriority="66"/>
+    <w:lsdException w:name="Medium Grid 1 Accent 3" w:uiPriority="67"/>
+    <w:lsdException w:name="Medium Grid 2 Accent 3" w:uiPriority="68"/>
+    <w:lsdException w:name="Medium Grid 3 Accent 3" w:uiPriority="69"/>
+    <w:lsdException w:name="Dark List Accent 3" w:uiPriority="70"/>
+    <w:lsdException w:name="Colorful Shading Accent 3" w:uiPriority="71"/>
+    <w:lsdException w:name="Colorful List Accent 3" w:uiPriority="72"/>
+    <w:lsdException w:name="Colorful Grid Accent 3" w:uiPriority="73"/>
+    <w:lsdException w:name="Light Shading Accent 4" w:uiPriority="60"/>
+    <w:lsdException w:name="Light List Accent 4" w:uiPriority="61"/>
+    <w:lsdException w:name="Light Grid Accent 4" w:uiPriority="62"/>
+    <w:lsdException w:name="Medium Shading 1 Accent 4" w:uiPriority="63"/>
+    <w:lsdException w:name="Medium Shading 2 Accent 4" w:uiPriority="64"/>
+    <w:lsdException w:name="Medium List 1 Accent 4" w:uiPriority="65"/>
+    <w:lsdException w:name="Medium List 2 Accent 4" w:uiPriority="66"/>
+    <w:lsdException w:name="Medium Grid 1 Accent 4" w:uiPriority="67"/>
+    <w:lsdException w:name="Medium Grid 2 Accent 4" w:uiPriority="68"/>
+    <w:lsdException w:name="Medium Grid 3 Accent 4" w:uiPriority="69"/>
+    <w:lsdException w:name="Dark List Accent 4" w:uiPriority="70"/>
+    <w:lsdException w:name="Colorful Shading Accent 4" w:uiPriority="71"/>
+    <w:lsdException w:name="Colorful List Accent 4" w:uiPriority="72"/>
+    <w:lsdException w:name="Colorful Grid Accent 4" w:uiPriority="73"/>
+    <w:lsdException w:name="Light Shading Accent 5" w:uiPriority="60"/>
+    <w:lsdException w:name="Light List Accent 5" w:uiPriority="61"/>
+    <w:lsdException w:name="Light Grid Accent 5" w:uiPriority="62"/>
+    <w:lsdException w:name="Medium Shading 1 Accent 5" w:uiPriority="63"/>
+    <w:lsdException w:name="Medium Shading 2 Accent 5" w:uiPriority="64"/>
+    <w:lsdException w:name="Medium List 1 Accent 5" w:uiPriority="65"/>
+    <w:lsdException w:name="Medium List 2 Accent 5" w:uiPriority="66"/>
+    <w:lsdException w:name="Medium Grid 1 Accent 5" w:uiPriority="67"/>
+    <w:lsdException w:name="Medium Grid 2 Accent 5" w:uiPriority="68"/>
+    <w:lsdException w:name="Medium Grid 3 Accent 5" w:uiPriority="69"/>
+    <w:lsdException w:name="Dark List Accent 5" w:uiPriority="70"/>
+    <w:lsdException w:name="Colorful Shading Accent 5" w:uiPriority="71"/>
+    <w:lsdException w:name="Colorful List Accent 5" w:uiPriority="72"/>
+    <w:lsdException w:name="Colorful Grid Accent 5" w:uiPriority="73"/>
+    <w:lsdException w:name="Light Shading Accent 6" w:uiPriority="60"/>
+    <w:lsdException w:name="Light List Accent 6" w:uiPriority="61"/>
+    <w:lsdException w:name="Light Grid Accent 6" w:uiPriority="62"/>
+    <w:lsdException w:name="Medium Shading 1 Accent 6" w:uiPriority="63"/>
+    <w:lsdException w:name="Medium Shading 2 Accent 6" w:uiPriority="64"/>
+    <w:lsdException w:name="Medium List 1 Accent 6" w:uiPriority="65"/>
+    <w:lsdException w:name="Medium List 2 Accent 6" w:uiPriority="66"/>
+    <w:lsdException w:name="Medium Grid 1 Accent 6" w:uiPriority="67"/>
+    <w:lsdException w:name="Medium Grid 2 Accent 6" w:uiPriority="68"/>
+    <w:lsdException w:name="Medium Grid 3 Accent 6" w:uiPriority="69"/>
+    <w:lsdException w:name="Dark List Accent 6" w:uiPriority="70"/>
+    <w:lsdException w:name="Colorful Shading Accent 6" w:uiPriority="71"/>
+    <w:lsdException w:name="Colorful List Accent 6" w:uiPriority="72"/>
+    <w:lsdException w:name="Colorful Grid Accent 6" w:uiPriority="73"/>
+    <w:lsdException w:name="Subtle Emphasis" w:uiPriority="19" w:qFormat="1"/>
+    <w:lsdException w:name="Intense Emphasis" w:uiPriority="21" w:qFormat="1"/>
+    <w:lsdException w:name="Subtle Reference" w:uiPriority="31" w:qFormat="1"/>
+    <w:lsdException w:name="Intense Reference" w:uiPriority="32" w:qFormat="1"/>
+    <w:lsdException w:name="Book Title" w:uiPriority="33" w:qFormat="1"/>
+    <w:lsdException w:name="Bibliography" w:semiHidden="1" w:uiPriority="37" w:unhideWhenUsed="1"/>
+    <w:lsdException w:name="TOC Heading" w:semiHidden="1" w:uiPriority="39" w:unhideWhenUsed="1" w:qFormat="1"/>
+    <w:lsdException w:name="Plain Table 1" w:uiPriority="41"/>
+    <w:lsdException w:name="Plain Table 2" w:uiPriority="42"/>
+    <w:lsdException w:name="Plain Table 3" w:uiPriority="43"/>
+    <w:lsdException w:name="Plain Table 4" w:uiPriority="44"/>
+    <w:lsdException w:name="Plain Table 5" w:uiPriority="45"/>
+    <w:lsdException w:name="Grid Table Light" w:uiPriority="40"/>
+    <w:lsdException w:name="Grid Table 1 Light" w:uiPriority="46"/>
+    <w:lsdException w:name="Grid Table 2" w:uiPriority="47"/>
+    <w:lsdException w:name="Grid Table 3" w:uiPriority="48"/>
+    <w:lsdException w:name="Grid Table 4" w:uiPriority="49"/>
+    <w:lsdException w:name="Grid Table 5 Dark" w:uiPriority="50"/>
+    <w:lsdException w:name="Grid Table 6 Colorful" w:uiPriority="51"/>
+    <w:lsdException w:name="Grid Table 7 Colorful" w:uiPriority="52"/>
+    <w:lsdException w:name="Grid Table 1 Light Accent 1" w:uiPriority="46"/>
+    <w:lsdException w:name="Grid Table 2 Accent 1" w:uiPriority="47"/>
+    <w:lsdException w:name="Grid Table 3 Accent 1" w:uiPriority="48"/>
+    <w:lsdException w:name="Grid Table 4 Accent 1" w:uiPriority="49"/>
+    <w:lsdException w:name="Grid Table 5 Dark Accent 1" w:uiPriority="50"/>
+    <w:lsdException w:name="Grid Table 6 Colorful Accent 1" w:uiPriority="51"/>
+    <w:lsdException w:name="Grid Table 7 Colorful Accent 1" w:uiPriority="52"/>
+    <w:lsdException w:name="Grid Table 1 Light Accent 2" w:uiPriority="46"/>
+    <w:lsdException w:name="Grid Table 2 Accent 2" w:uiPriority="47"/>
+    <w:lsdException w:name="Grid Table 3 Accent 2" w:uiPriority="48"/>
+    <w:lsdException w:name="Grid Table 4 Accent 2" w:uiPriority="49"/>
+    <w:lsdException w:name="Grid Table 5 Dark Accent 2" w:uiPriority="50"/>
+    <w:lsdException w:name="Grid Table 6 Colorful Accent 2" w:uiPriority="51"/>
+    <w:lsdException w:name="Grid Table 7 Colorful Accent 2" w:uiPriority="52"/>
+    <w:lsdException w:name="Grid Table 1 Light Accent 3" w:uiPriority="46"/>
+    <w:lsdException w:name="Grid Table 2 Accent 3" w:uiPriority="47"/>
+    <w:lsdException w:name="Grid Table 3 Accent 3" w:uiPriority="48"/>
+    <w:lsdException w:name="Grid Table 4 Accent 3" w:uiPriority="49"/>
+    <w:lsdException w:name="Grid Table 5 Dark Accent 3" w:uiPriority="50"/>
+    <w:lsdException w:name="Grid Table 6 Colorful Accent 3" w:uiPriority="51"/>
+    <w:lsdException w:name="Grid Table 7 Colorful Accent 3" w:uiPriority="52"/>
+    <w:lsdException w:name="Grid Table 1 Light Accent 4" w:uiPriority="46"/>
+    <w:lsdException w:name="Grid Table 2 Accent 4" w:uiPriority="47"/>
+    <w:lsdException w:name="Grid Table 3 Accent 4" w:uiPriority="48"/>
+    <w:lsdException w:name="Grid Table 4 Accent 4" w:uiPriority="49"/>
+    <w:lsdException w:name="Grid Table 5 Dark Accent 4" w:uiPriority="50"/>
+    <w:lsdException w:name="Grid Table 6 Colorful Accent 4" w:uiPriority="51"/>
+    <w:lsdException w:name="Grid Table 7 Colorful Accent 4" w:uiPriority="52"/>
+    <w:lsdException w:name="Grid Table 1 Light Accent 5" w:uiPriority="46"/>
+    <w:lsdException w:name="Grid Table 2 Accent 5" w:uiPriority="47"/>
+    <w:lsdException w:name="Grid Table 3 Accent 5" w:uiPriority="48"/>
+    <w:lsdException w:name="Grid Table 4 Accent 5" w:uiPriority="49"/>
+    <w:lsdException w:name="Grid Table 5 Dark Accent 5" w:uiPriority="50"/>
+    <w:lsdException w:name="Grid Table 6 Colorful Accent 5" w:uiPriority="51"/>
+    <w:lsdException w:name="Grid Table 7 Colorful Accent 5" w:uiPriority="52"/>
+    <w:lsdException w:name="Grid Table 1 Light Accent 6" w:uiPriority="46"/>
+    <w:lsdException w:name="Grid Table 2 Accent 6" w:uiPriority="47"/>
+    <w:lsdException w:name="Grid Table 3 Accent 6" w:uiPriority="48"/>
+    <w:lsdException w:name="Grid Table 4 Accent 6" w:uiPriority="49"/>
+    <w:lsdException w:name="Grid Table 5 Dark Accent 6" w:uiPriority="50"/>
+    <w:lsdException w:name="Grid Table 6 Colorful Accent 6" w:uiPriority="51"/>
+    <w:lsdException w:name="Grid Table 7 Colorful Accent 6" w:uiPriority="52"/>
+    <w:lsdException w:name="List Table 1 Light" w:uiPriority="46"/>
+    <w:lsdException w:name="List Table 2" w:uiPriority="47"/>
+    <w:lsdException w:name="List Table 3" w:uiPriority="48"/>
+    <w:lsdException w:name="List Table 4" w:uiPriority="49"/>
+    <w:lsdException w:name="List Table 5 Dark" w:uiPriority="50"/>
+    <w:lsdException w:name="List Table 6 Colorful" w:uiPriority="51"/>
+    <w:lsdException w:name="List Table 7 Colorful" w:uiPriority="52"/>
+    <w:lsdException w:name="List Table 1 Light Accent 1" w:uiPriority="46"/>
+    <w:lsdException w:name="List Table 2 Accent 1" w:uiPriority="47"/>
+    <w:lsdException w:name="List Table 3 Accent 1" w:uiPriority="48"/>
+    <w:lsdException w:name="List Table 4 Accent 1" w:uiPriority="49"/>
+    <w:lsdException w:name="List Table 5 Dark Accent 1" w:uiPriority="50"/>
+    <w:lsdException w:name="List Table 6 Colorful Accent 1" w:uiPriority="51"/>
+    <w:lsdException w:name="List Table 7 Colorful Accent 1" w:uiPriority="52"/>
+    <w:lsdException w:name="List Table 1 Light Accent 2" w:uiPriority="46"/>
+    <w:lsdException w:name="List Table 2 Accent 2" w:uiPriority="47"/>
+    <w:lsdException w:name="List Table 3 Accent 2" w:uiPriority="48"/>
+    <w:lsdException w:name="List Table 4 Accent 2" w:uiPriority="49"/>
+    <w:lsdException w:name="List Table 5 Dark Accent 2" w:uiPriority="50"/>
+    <w:lsdException w:name="List Table 6 Colorful Accent 2" w:uiPriority="51"/>
+    <w:lsdException w:name="List Table 7 Colorful Accent 2" w:uiPriority="52"/>
+    <w:lsdException w:name="List Table 1 Light Accent 3" w:uiPriority="46"/>
+    <w:lsdException w:name="List Table 2 Accent 3" w:uiPriority="47"/>
+    <w:lsdException w:name="List Table 3 Accent 3" w:uiPriority="48"/>
+    <w:lsdException w:name="List Table 4 Accent 3" w:uiPriority="49"/>
+    <w:lsdException w:name="List Table 5 Dark Accent 3" w:uiPriority="50"/>
+    <w:lsdException w:name="List Table 6 Colorful Accent 3" w:uiPriority="51"/>
+    <w:lsdException w:name="List Table 7 Colorful Accent 3" w:uiPriority="52"/>
+    <w:lsdException w:name="List Table 1 Light Accent 4" w:uiPriority="46"/>
+    <w:lsdException w:name="List Table 2 Accent 4" w:uiPriority="47"/>
+    <w:lsdException w:name="List Table 3 Accent 4" w:uiPriority="48"/>
+    <w:lsdException w:name="List Table 4 Accent 4" w:uiPriority="49"/>
+    <w:lsdException w:name="List Table 5 Dark Accent 4" w:uiPriority="50"/>
+    <w:lsdException w:name="List Table 6 Colorful Accent 4" w:uiPriority="51"/>
+    <w:lsdException w:name="List Table 7 Colorful Accent 4" w:uiPriority="52"/>
+    <w:lsdException w:name="List Table 1 Light Accent 5" w:uiPriority="46"/>
+    <w:lsdException w:name="List Table 2 Accent 5" w:uiPriority="47"/>
+    <w:lsdException w:name="List Table 3 Accent 5" w:uiPriority="48"/>
+    <w:lsdException w:name="List Table 4 Accent 5" w:uiPriority="49"/>
+    <w:lsdException w:name="List Table 5 Dark Accent 5" w:uiPriority="50"/>
+    <w:lsdException w:name="List Table 6 Colorful Accent 5" w:uiPriority="51"/>
+    <w:lsdException w:name="List Table 7 Colorful Accent 5" w:uiPriority="52"/>
+    <w:lsdException w:name="List Table 1 Light Accent 6" w:uiPriority="46"/>
+    <w:lsdException w:name="List Table 2 Accent 6" w:uiPriority="47"/>
+    <w:lsdException w:name="List Table 3 Accent 6" w:uiPriority="48"/>
+    <w:lsdException w:name="List Table 4 Accent 6" w:uiPriority="49"/>
+    <w:lsdException w:name="List Table 5 Dark Accent 6" w:uiPriority="50"/>
+    <w:lsdException w:name="List Table 6 Colorful Accent 6" w:uiPriority="51"/>
+    <w:lsdException w:name="List Table 7 Colorful Accent 6" w:uiPriority="52"/>
   </w:latentStyles>
   <w:style w:type="paragraph" w:default="1" w:styleId="Normal">
     <w:name w:val="Normal"/>
@@ -4405,370 +5470,21 @@
       <w:szCs w:val="16"/>
     </w:rPr>
   </w:style>
-</w:styles>
-</file>
-
-<file path=word/stylesWithEffects.xml><?xml version="1.0" encoding="utf-8"?>
-<w:styles xmlns:wpc="http://schemas.microsoft.com/office/word/2010/wordprocessingCanvas" xmlns:mc="http://schemas.openxmlformats.org/markup-compatibility/2006" xmlns:o="urn:schemas-microsoft-com:office:office" xmlns:r="http://schemas.openxmlformats.org/officeDocument/2006/relationships" xmlns:m="http://schemas.openxmlformats.org/officeDocument/2006/math" xmlns:v="urn:schemas-microsoft-com:vml" xmlns:wp14="http://schemas.microsoft.com/office/word/2010/wordprocessingDrawing" xmlns:wp="http://schemas.openxmlformats.org/drawingml/2006/wordprocessingDrawing" xmlns:w10="urn:schemas-microsoft-com:office:word" xmlns:w="http://schemas.openxmlformats.org/wordprocessingml/2006/main" xmlns:w14="http://schemas.microsoft.com/office/word/2010/wordml" xmlns:wpg="http://schemas.microsoft.com/office/word/2010/wordprocessingGroup" xmlns:wpi="http://schemas.microsoft.com/office/word/2010/wordprocessingInk" xmlns:wne="http://schemas.microsoft.com/office/word/2006/wordml" xmlns:wps="http://schemas.microsoft.com/office/word/2010/wordprocessingShape" mc:Ignorable="w14 wp14">
-  <w:docDefaults>
-    <w:rPrDefault>
-      <w:rPr>
-        <w:rFonts w:ascii="Times New Roman" w:eastAsia="Times New Roman" w:hAnsi="Times New Roman" w:cs="Times New Roman"/>
-        <w:lang w:val="en-US" w:eastAsia="en-US" w:bidi="ar-SA"/>
-      </w:rPr>
-    </w:rPrDefault>
-    <w:pPrDefault/>
-  </w:docDefaults>
-  <w:latentStyles w:defLockedState="0" w:defUIPriority="99" w:defSemiHidden="1" w:defUnhideWhenUsed="1" w:defQFormat="0" w:count="267">
-    <w:lsdException w:name="Normal" w:semiHidden="0" w:uiPriority="0" w:unhideWhenUsed="0" w:qFormat="1"/>
-    <w:lsdException w:name="heading 1" w:semiHidden="0" w:uiPriority="9" w:unhideWhenUsed="0" w:qFormat="1"/>
-    <w:lsdException w:name="heading 2" w:semiHidden="0" w:uiPriority="9" w:unhideWhenUsed="0" w:qFormat="1"/>
-    <w:lsdException w:name="heading 3" w:semiHidden="0" w:uiPriority="9" w:unhideWhenUsed="0" w:qFormat="1"/>
-    <w:lsdException w:name="heading 4" w:semiHidden="0" w:uiPriority="9" w:unhideWhenUsed="0" w:qFormat="1"/>
-    <w:lsdException w:name="heading 5" w:uiPriority="9" w:qFormat="1"/>
-    <w:lsdException w:name="heading 6" w:uiPriority="9" w:qFormat="1"/>
-    <w:lsdException w:name="heading 7" w:uiPriority="9" w:qFormat="1"/>
-    <w:lsdException w:name="heading 8" w:uiPriority="9" w:qFormat="1"/>
-    <w:lsdException w:name="heading 9" w:uiPriority="9" w:qFormat="1"/>
-    <w:lsdException w:name="toc 1" w:uiPriority="39"/>
-    <w:lsdException w:name="toc 2" w:uiPriority="39"/>
-    <w:lsdException w:name="toc 3" w:uiPriority="39"/>
-    <w:lsdException w:name="toc 4" w:uiPriority="39"/>
-    <w:lsdException w:name="toc 5" w:uiPriority="39"/>
-    <w:lsdException w:name="toc 6" w:uiPriority="39"/>
-    <w:lsdException w:name="toc 7" w:uiPriority="39"/>
-    <w:lsdException w:name="toc 8" w:uiPriority="39"/>
-    <w:lsdException w:name="toc 9" w:uiPriority="39"/>
-    <w:lsdException w:name="caption" w:uiPriority="35" w:qFormat="1"/>
-    <w:lsdException w:name="Title" w:semiHidden="0" w:uiPriority="10" w:unhideWhenUsed="0" w:qFormat="1"/>
-    <w:lsdException w:name="Default Paragraph Font" w:uiPriority="1"/>
-    <w:lsdException w:name="Subtitle" w:semiHidden="0" w:uiPriority="11" w:unhideWhenUsed="0" w:qFormat="1"/>
-    <w:lsdException w:name="Strong" w:semiHidden="0" w:uiPriority="22" w:unhideWhenUsed="0" w:qFormat="1"/>
-    <w:lsdException w:name="Emphasis" w:semiHidden="0" w:uiPriority="20" w:unhideWhenUsed="0" w:qFormat="1"/>
-    <w:lsdException w:name="Table Grid" w:semiHidden="0" w:uiPriority="39" w:unhideWhenUsed="0"/>
-    <w:lsdException w:name="Placeholder Text" w:unhideWhenUsed="0"/>
-    <w:lsdException w:name="No Spacing" w:semiHidden="0" w:uiPriority="1" w:unhideWhenUsed="0" w:qFormat="1"/>
-    <w:lsdException w:name="Light Shading" w:semiHidden="0" w:uiPriority="60" w:unhideWhenUsed="0"/>
-    <w:lsdException w:name="Light List" w:semiHidden="0" w:uiPriority="61" w:unhideWhenUsed="0"/>
-    <w:lsdException w:name="Light Grid" w:semiHidden="0" w:uiPriority="62" w:unhideWhenUsed="0"/>
-    <w:lsdException w:name="Medium Shading 1" w:semiHidden="0" w:uiPriority="63" w:unhideWhenUsed="0"/>
-    <w:lsdException w:name="Medium Shading 2" w:semiHidden="0" w:uiPriority="64" w:unhideWhenUsed="0"/>
-    <w:lsdException w:name="Medium List 1" w:semiHidden="0" w:uiPriority="65" w:unhideWhenUsed="0"/>
-    <w:lsdException w:name="Medium List 2" w:semiHidden="0" w:uiPriority="66" w:unhideWhenUsed="0"/>
-    <w:lsdException w:name="Medium Grid 1" w:semiHidden="0" w:uiPriority="67" w:unhideWhenUsed="0"/>
-    <w:lsdException w:name="Medium Grid 2" w:semiHidden="0" w:uiPriority="68" w:unhideWhenUsed="0"/>
-    <w:lsdException w:name="Medium Grid 3" w:semiHidden="0" w:uiPriority="69" w:unhideWhenUsed="0"/>
-    <w:lsdException w:name="Dark List" w:semiHidden="0" w:uiPriority="70" w:unhideWhenUsed="0"/>
-    <w:lsdException w:name="Colorful Shading" w:semiHidden="0" w:uiPriority="71" w:unhideWhenUsed="0"/>
-    <w:lsdException w:name="Colorful List" w:semiHidden="0" w:uiPriority="72" w:unhideWhenUsed="0"/>
-    <w:lsdException w:name="Colorful Grid" w:semiHidden="0" w:uiPriority="73" w:unhideWhenUsed="0"/>
-    <w:lsdException w:name="Light Shading Accent 1" w:semiHidden="0" w:uiPriority="60" w:unhideWhenUsed="0"/>
-    <w:lsdException w:name="Light List Accent 1" w:semiHidden="0" w:uiPriority="61" w:unhideWhenUsed="0"/>
-    <w:lsdException w:name="Light Grid Accent 1" w:semiHidden="0" w:uiPriority="62" w:unhideWhenUsed="0"/>
-    <w:lsdException w:name="Medium Shading 1 Accent 1" w:semiHidden="0" w:uiPriority="63" w:unhideWhenUsed="0"/>
-    <w:lsdException w:name="Medium Shading 2 Accent 1" w:semiHidden="0" w:uiPriority="64" w:unhideWhenUsed="0"/>
-    <w:lsdException w:name="Medium List 1 Accent 1" w:semiHidden="0" w:uiPriority="65" w:unhideWhenUsed="0"/>
-    <w:lsdException w:name="Revision" w:unhideWhenUsed="0"/>
-    <w:lsdException w:name="List Paragraph" w:semiHidden="0" w:uiPriority="34" w:unhideWhenUsed="0" w:qFormat="1"/>
-    <w:lsdException w:name="Quote" w:semiHidden="0" w:uiPriority="29" w:unhideWhenUsed="0" w:qFormat="1"/>
-    <w:lsdException w:name="Intense Quote" w:semiHidden="0" w:uiPriority="30" w:unhideWhenUsed="0" w:qFormat="1"/>
-    <w:lsdException w:name="Medium List 2 Accent 1" w:semiHidden="0" w:uiPriority="66" w:unhideWhenUsed="0"/>
-    <w:lsdException w:name="Medium Grid 1 Accent 1" w:semiHidden="0" w:uiPriority="67" w:unhideWhenUsed="0"/>
-    <w:lsdException w:name="Medium Grid 2 Accent 1" w:semiHidden="0" w:uiPriority="68" w:unhideWhenUsed="0"/>
-    <w:lsdException w:name="Medium Grid 3 Accent 1" w:semiHidden="0" w:uiPriority="69" w:unhideWhenUsed="0"/>
-    <w:lsdException w:name="Dark List Accent 1" w:semiHidden="0" w:uiPriority="70" w:unhideWhenUsed="0"/>
-    <w:lsdException w:name="Colorful Shading Accent 1" w:semiHidden="0" w:uiPriority="71" w:unhideWhenUsed="0"/>
-    <w:lsdException w:name="Colorful List Accent 1" w:semiHidden="0" w:uiPriority="72" w:unhideWhenUsed="0"/>
-    <w:lsdException w:name="Colorful Grid Accent 1" w:semiHidden="0" w:uiPriority="73" w:unhideWhenUsed="0"/>
-    <w:lsdException w:name="Light Shading Accent 2" w:semiHidden="0" w:uiPriority="60" w:unhideWhenUsed="0"/>
-    <w:lsdException w:name="Light List Accent 2" w:semiHidden="0" w:uiPriority="61" w:unhideWhenUsed="0"/>
-    <w:lsdException w:name="Light Grid Accent 2" w:semiHidden="0" w:uiPriority="62" w:unhideWhenUsed="0"/>
-    <w:lsdException w:name="Medium Shading 1 Accent 2" w:semiHidden="0" w:uiPriority="63" w:unhideWhenUsed="0"/>
-    <w:lsdException w:name="Medium Shading 2 Accent 2" w:semiHidden="0" w:uiPriority="64" w:unhideWhenUsed="0"/>
-    <w:lsdException w:name="Medium List 1 Accent 2" w:semiHidden="0" w:uiPriority="65" w:unhideWhenUsed="0"/>
-    <w:lsdException w:name="Medium List 2 Accent 2" w:semiHidden="0" w:uiPriority="66" w:unhideWhenUsed="0"/>
-    <w:lsdException w:name="Medium Grid 1 Accent 2" w:semiHidden="0" w:uiPriority="67" w:unhideWhenUsed="0"/>
-    <w:lsdException w:name="Medium Grid 2 Accent 2" w:semiHidden="0" w:uiPriority="68" w:unhideWhenUsed="0"/>
-    <w:lsdException w:name="Medium Grid 3 Accent 2" w:semiHidden="0" w:uiPriority="69" w:unhideWhenUsed="0"/>
-    <w:lsdException w:name="Dark List Accent 2" w:semiHidden="0" w:uiPriority="70" w:unhideWhenUsed="0"/>
-    <w:lsdException w:name="Colorful Shading Accent 2" w:semiHidden="0" w:uiPriority="71" w:unhideWhenUsed="0"/>
-    <w:lsdException w:name="Colorful List Accent 2" w:semiHidden="0" w:uiPriority="72" w:unhideWhenUsed="0"/>
-    <w:lsdException w:name="Colorful Grid Accent 2" w:semiHidden="0" w:uiPriority="73" w:unhideWhenUsed="0"/>
-    <w:lsdException w:name="Light Shading Accent 3" w:semiHidden="0" w:uiPriority="60" w:unhideWhenUsed="0"/>
-    <w:lsdException w:name="Light List Accent 3" w:semiHidden="0" w:uiPriority="61" w:unhideWhenUsed="0"/>
-    <w:lsdException w:name="Light Grid Accent 3" w:semiHidden="0" w:uiPriority="62" w:unhideWhenUsed="0"/>
-    <w:lsdException w:name="Medium Shading 1 Accent 3" w:semiHidden="0" w:uiPriority="63" w:unhideWhenUsed="0"/>
-    <w:lsdException w:name="Medium Shading 2 Accent 3" w:semiHidden="0" w:uiPriority="64" w:unhideWhenUsed="0"/>
-    <w:lsdException w:name="Medium List 1 Accent 3" w:semiHidden="0" w:uiPriority="65" w:unhideWhenUsed="0"/>
-    <w:lsdException w:name="Medium List 2 Accent 3" w:semiHidden="0" w:uiPriority="66" w:unhideWhenUsed="0"/>
-    <w:lsdException w:name="Medium Grid 1 Accent 3" w:semiHidden="0" w:uiPriority="67" w:unhideWhenUsed="0"/>
-    <w:lsdException w:name="Medium Grid 2 Accent 3" w:semiHidden="0" w:uiPriority="68" w:unhideWhenUsed="0"/>
-    <w:lsdException w:name="Medium Grid 3 Accent 3" w:semiHidden="0" w:uiPriority="69" w:unhideWhenUsed="0"/>
-    <w:lsdException w:name="Dark List Accent 3" w:semiHidden="0" w:uiPriority="70" w:unhideWhenUsed="0"/>
-    <w:lsdException w:name="Colorful Shading Accent 3" w:semiHidden="0" w:uiPriority="71" w:unhideWhenUsed="0"/>
-    <w:lsdException w:name="Colorful List Accent 3" w:semiHidden="0" w:uiPriority="72" w:unhideWhenUsed="0"/>
-    <w:lsdException w:name="Colorful Grid Accent 3" w:semiHidden="0" w:uiPriority="73" w:unhideWhenUsed="0"/>
-    <w:lsdException w:name="Light Shading Accent 4" w:semiHidden="0" w:uiPriority="60" w:unhideWhenUsed="0"/>
-    <w:lsdException w:name="Light List Accent 4" w:semiHidden="0" w:uiPriority="61" w:unhideWhenUsed="0"/>
-    <w:lsdException w:name="Light Grid Accent 4" w:semiHidden="0" w:uiPriority="62" w:unhideWhenUsed="0"/>
-    <w:lsdException w:name="Medium Shading 1 Accent 4" w:semiHidden="0" w:uiPriority="63" w:unhideWhenUsed="0"/>
-    <w:lsdException w:name="Medium Shading 2 Accent 4" w:semiHidden="0" w:uiPriority="64" w:unhideWhenUsed="0"/>
-    <w:lsdException w:name="Medium List 1 Accent 4" w:semiHidden="0" w:uiPriority="65" w:unhideWhenUsed="0"/>
-    <w:lsdException w:name="Medium List 2 Accent 4" w:semiHidden="0" w:uiPriority="66" w:unhideWhenUsed="0"/>
-    <w:lsdException w:name="Medium Grid 1 Accent 4" w:semiHidden="0" w:uiPriority="67" w:unhideWhenUsed="0"/>
-    <w:lsdException w:name="Medium Grid 2 Accent 4" w:semiHidden="0" w:uiPriority="68" w:unhideWhenUsed="0"/>
-    <w:lsdException w:name="Medium Grid 3 Accent 4" w:semiHidden="0" w:uiPriority="69" w:unhideWhenUsed="0"/>
-    <w:lsdException w:name="Dark List Accent 4" w:semiHidden="0" w:uiPriority="70" w:unhideWhenUsed="0"/>
-    <w:lsdException w:name="Colorful Shading Accent 4" w:semiHidden="0" w:uiPriority="71" w:unhideWhenUsed="0"/>
-    <w:lsdException w:name="Colorful List Accent 4" w:semiHidden="0" w:uiPriority="72" w:unhideWhenUsed="0"/>
-    <w:lsdException w:name="Colorful Grid Accent 4" w:semiHidden="0" w:uiPriority="73" w:unhideWhenUsed="0"/>
-    <w:lsdException w:name="Light Shading Accent 5" w:semiHidden="0" w:uiPriority="60" w:unhideWhenUsed="0"/>
-    <w:lsdException w:name="Light List Accent 5" w:semiHidden="0" w:uiPriority="61" w:unhideWhenUsed="0"/>
-    <w:lsdException w:name="Light Grid Accent 5" w:semiHidden="0" w:uiPriority="62" w:unhideWhenUsed="0"/>
-    <w:lsdException w:name="Medium Shading 1 Accent 5" w:semiHidden="0" w:uiPriority="63" w:unhideWhenUsed="0"/>
-    <w:lsdException w:name="Medium Shading 2 Accent 5" w:semiHidden="0" w:uiPriority="64" w:unhideWhenUsed="0"/>
-    <w:lsdException w:name="Medium List 1 Accent 5" w:semiHidden="0" w:uiPriority="65" w:unhideWhenUsed="0"/>
-    <w:lsdException w:name="Medium List 2 Accent 5" w:semiHidden="0" w:uiPriority="66" w:unhideWhenUsed="0"/>
-    <w:lsdException w:name="Medium Grid 1 Accent 5" w:semiHidden="0" w:uiPriority="67" w:unhideWhenUsed="0"/>
-    <w:lsdException w:name="Medium Grid 2 Accent 5" w:semiHidden="0" w:uiPriority="68" w:unhideWhenUsed="0"/>
-    <w:lsdException w:name="Medium Grid 3 Accent 5" w:semiHidden="0" w:uiPriority="69" w:unhideWhenUsed="0"/>
-    <w:lsdException w:name="Dark List Accent 5" w:semiHidden="0" w:uiPriority="70" w:unhideWhenUsed="0"/>
-    <w:lsdException w:name="Colorful Shading Accent 5" w:semiHidden="0" w:uiPriority="71" w:unhideWhenUsed="0"/>
-    <w:lsdException w:name="Colorful List Accent 5" w:semiHidden="0" w:uiPriority="72" w:unhideWhenUsed="0"/>
-    <w:lsdException w:name="Colorful Grid Accent 5" w:semiHidden="0" w:uiPriority="73" w:unhideWhenUsed="0"/>
-    <w:lsdException w:name="Light Shading Accent 6" w:semiHidden="0" w:uiPriority="60" w:unhideWhenUsed="0"/>
-    <w:lsdException w:name="Light List Accent 6" w:semiHidden="0" w:uiPriority="61" w:unhideWhenUsed="0"/>
-    <w:lsdException w:name="Light Grid Accent 6" w:semiHidden="0" w:uiPriority="62" w:unhideWhenUsed="0"/>
-    <w:lsdException w:name="Medium Shading 1 Accent 6" w:semiHidden="0" w:uiPriority="63" w:unhideWhenUsed="0"/>
-    <w:lsdException w:name="Medium Shading 2 Accent 6" w:semiHidden="0" w:uiPriority="64" w:unhideWhenUsed="0"/>
-    <w:lsdException w:name="Medium List 1 Accent 6" w:semiHidden="0" w:uiPriority="65" w:unhideWhenUsed="0"/>
-    <w:lsdException w:name="Medium List 2 Accent 6" w:semiHidden="0" w:uiPriority="66" w:unhideWhenUsed="0"/>
-    <w:lsdException w:name="Medium Grid 1 Accent 6" w:semiHidden="0" w:uiPriority="67" w:unhideWhenUsed="0"/>
-    <w:lsdException w:name="Medium Grid 2 Accent 6" w:semiHidden="0" w:uiPriority="68" w:unhideWhenUsed="0"/>
-    <w:lsdException w:name="Medium Grid 3 Accent 6" w:semiHidden="0" w:uiPriority="69" w:unhideWhenUsed="0"/>
-    <w:lsdException w:name="Dark List Accent 6" w:semiHidden="0" w:uiPriority="70" w:unhideWhenUsed="0"/>
-    <w:lsdException w:name="Colorful Shading Accent 6" w:semiHidden="0" w:uiPriority="71" w:unhideWhenUsed="0"/>
-    <w:lsdException w:name="Colorful List Accent 6" w:semiHidden="0" w:uiPriority="72" w:unhideWhenUsed="0"/>
-    <w:lsdException w:name="Colorful Grid Accent 6" w:semiHidden="0" w:uiPriority="73" w:unhideWhenUsed="0"/>
-    <w:lsdException w:name="Subtle Emphasis" w:semiHidden="0" w:uiPriority="19" w:unhideWhenUsed="0" w:qFormat="1"/>
-    <w:lsdException w:name="Intense Emphasis" w:semiHidden="0" w:uiPriority="21" w:unhideWhenUsed="0" w:qFormat="1"/>
-    <w:lsdException w:name="Subtle Reference" w:semiHidden="0" w:uiPriority="31" w:unhideWhenUsed="0" w:qFormat="1"/>
-    <w:lsdException w:name="Intense Reference" w:semiHidden="0" w:uiPriority="32" w:unhideWhenUsed="0" w:qFormat="1"/>
-    <w:lsdException w:name="Book Title" w:semiHidden="0" w:uiPriority="33" w:unhideWhenUsed="0" w:qFormat="1"/>
-    <w:lsdException w:name="Bibliography" w:uiPriority="37"/>
-    <w:lsdException w:name="TOC Heading" w:uiPriority="39" w:qFormat="1"/>
-  </w:latentStyles>
-  <w:style w:type="paragraph" w:default="1" w:styleId="Normal">
-    <w:name w:val="Normal"/>
-    <w:qFormat/>
-    <w:rPr>
-      <w:sz w:val="24"/>
-      <w:szCs w:val="24"/>
-    </w:rPr>
-  </w:style>
-  <w:style w:type="paragraph" w:styleId="Heading1">
-    <w:name w:val="heading 1"/>
-    <w:basedOn w:val="Normal"/>
-    <w:next w:val="Normal"/>
-    <w:qFormat/>
-    <w:pPr>
-      <w:keepNext/>
-      <w:spacing w:before="240" w:after="60"/>
-      <w:outlineLvl w:val="0"/>
-    </w:pPr>
-    <w:rPr>
-      <w:rFonts w:ascii="Arial" w:hAnsi="Arial"/>
-      <w:b/>
-      <w:bCs/>
-      <w:kern w:val="32"/>
-      <w:sz w:val="32"/>
-      <w:szCs w:val="32"/>
-    </w:rPr>
-  </w:style>
-  <w:style w:type="paragraph" w:styleId="Heading2">
-    <w:name w:val="heading 2"/>
-    <w:basedOn w:val="Normal"/>
-    <w:next w:val="Normal"/>
-    <w:qFormat/>
-    <w:pPr>
-      <w:keepNext/>
-      <w:spacing w:before="240" w:after="60"/>
-      <w:outlineLvl w:val="1"/>
-    </w:pPr>
-    <w:rPr>
-      <w:rFonts w:ascii="Arial" w:hAnsi="Arial" w:cs="Arial"/>
-      <w:b/>
-      <w:bCs/>
-      <w:i/>
-      <w:iCs/>
-      <w:sz w:val="28"/>
-      <w:szCs w:val="28"/>
-    </w:rPr>
-  </w:style>
-  <w:style w:type="paragraph" w:styleId="Heading3">
-    <w:name w:val="heading 3"/>
-    <w:basedOn w:val="Normal"/>
-    <w:next w:val="Normal"/>
-    <w:qFormat/>
-    <w:pPr>
-      <w:keepNext/>
-      <w:jc w:val="center"/>
-      <w:outlineLvl w:val="2"/>
-    </w:pPr>
-    <w:rPr>
-      <w:rFonts w:ascii="Arial" w:hAnsi="Arial" w:cs="Arial"/>
-      <w:sz w:val="32"/>
-      <w:szCs w:val="20"/>
-    </w:rPr>
-  </w:style>
-  <w:style w:type="paragraph" w:styleId="Heading4">
-    <w:name w:val="heading 4"/>
-    <w:basedOn w:val="Normal"/>
-    <w:next w:val="Normal"/>
-    <w:qFormat/>
-    <w:pPr>
-      <w:keepNext/>
-      <w:spacing w:before="240" w:after="60"/>
-      <w:outlineLvl w:val="3"/>
-    </w:pPr>
-    <w:rPr>
-      <w:b/>
-      <w:bCs/>
-      <w:sz w:val="28"/>
-      <w:szCs w:val="28"/>
-    </w:rPr>
-  </w:style>
-  <w:style w:type="character" w:default="1" w:styleId="DefaultParagraphFont">
-    <w:name w:val="Default Paragraph Font"/>
-    <w:uiPriority w:val="1"/>
-    <w:semiHidden/>
-    <w:unhideWhenUsed/>
-  </w:style>
-  <w:style w:type="table" w:default="1" w:styleId="TableNormal">
-    <w:name w:val="Normal Table"/>
-    <w:uiPriority w:val="99"/>
-    <w:semiHidden/>
-    <w:unhideWhenUsed/>
+  <w:style w:type="table" w:styleId="TableGrid">
+    <w:name w:val="Table Grid"/>
+    <w:basedOn w:val="TableNormal"/>
+    <w:uiPriority w:val="39"/>
+    <w:rsid w:val="002B186A"/>
     <w:tblPr>
-      <w:tblInd w:w="0" w:type="dxa"/>
-      <w:tblCellMar>
-        <w:top w:w="0" w:type="dxa"/>
-        <w:left w:w="108" w:type="dxa"/>
-        <w:bottom w:w="0" w:type="dxa"/>
-        <w:right w:w="108" w:type="dxa"/>
-      </w:tblCellMar>
+      <w:tblBorders>
+        <w:top w:val="single" w:sz="4" w:space="0" w:color="auto"/>
+        <w:left w:val="single" w:sz="4" w:space="0" w:color="auto"/>
+        <w:bottom w:val="single" w:sz="4" w:space="0" w:color="auto"/>
+        <w:right w:val="single" w:sz="4" w:space="0" w:color="auto"/>
+        <w:insideH w:val="single" w:sz="4" w:space="0" w:color="auto"/>
+        <w:insideV w:val="single" w:sz="4" w:space="0" w:color="auto"/>
+      </w:tblBorders>
     </w:tblPr>
-  </w:style>
-  <w:style w:type="numbering" w:default="1" w:styleId="NoList">
-    <w:name w:val="No List"/>
-    <w:uiPriority w:val="99"/>
-    <w:semiHidden/>
-    <w:unhideWhenUsed/>
-  </w:style>
-  <w:style w:type="paragraph" w:styleId="PlainText">
-    <w:name w:val="Plain Text"/>
-    <w:basedOn w:val="Normal"/>
-    <w:rPr>
-      <w:rFonts w:ascii="Courier New" w:hAnsi="Courier New" w:cs="Courier New"/>
-      <w:sz w:val="20"/>
-      <w:szCs w:val="20"/>
-    </w:rPr>
-  </w:style>
-  <w:style w:type="paragraph" w:styleId="NormalWeb">
-    <w:name w:val="Normal (Web)"/>
-    <w:basedOn w:val="Normal"/>
-    <w:pPr>
-      <w:spacing w:before="100" w:beforeAutospacing="1" w:after="100" w:afterAutospacing="1"/>
-    </w:pPr>
-  </w:style>
-  <w:style w:type="paragraph" w:styleId="BodyTextIndent">
-    <w:name w:val="Body Text Indent"/>
-    <w:basedOn w:val="Normal"/>
-    <w:pPr>
-      <w:ind w:left="720"/>
-    </w:pPr>
-  </w:style>
-  <w:style w:type="paragraph" w:styleId="BodyTextIndent2">
-    <w:name w:val="Body Text Indent 2"/>
-    <w:basedOn w:val="Normal"/>
-    <w:rsid w:val="002E7BC5"/>
-    <w:pPr>
-      <w:spacing w:after="120" w:line="480" w:lineRule="auto"/>
-      <w:ind w:left="360"/>
-    </w:pPr>
-  </w:style>
-  <w:style w:type="character" w:styleId="Hyperlink">
-    <w:name w:val="Hyperlink"/>
-    <w:basedOn w:val="DefaultParagraphFont"/>
-    <w:uiPriority w:val="99"/>
-    <w:unhideWhenUsed/>
-    <w:rsid w:val="003974FC"/>
-    <w:rPr>
-      <w:color w:val="0563C1" w:themeColor="hyperlink"/>
-      <w:u w:val="single"/>
-    </w:rPr>
-  </w:style>
-  <w:style w:type="paragraph" w:styleId="ListParagraph">
-    <w:name w:val="List Paragraph"/>
-    <w:basedOn w:val="Normal"/>
-    <w:uiPriority w:val="34"/>
-    <w:qFormat/>
-    <w:rsid w:val="002948E0"/>
-    <w:pPr>
-      <w:ind w:left="720"/>
-      <w:contextualSpacing/>
-    </w:pPr>
-  </w:style>
-  <w:style w:type="paragraph" w:styleId="NoSpacing">
-    <w:name w:val="No Spacing"/>
-    <w:link w:val="NoSpacingChar"/>
-    <w:uiPriority w:val="1"/>
-    <w:qFormat/>
-    <w:rsid w:val="00B314A6"/>
-    <w:rPr>
-      <w:rFonts w:asciiTheme="minorHAnsi" w:eastAsiaTheme="minorEastAsia" w:hAnsiTheme="minorHAnsi" w:cstheme="minorBidi"/>
-      <w:sz w:val="22"/>
-      <w:szCs w:val="22"/>
-    </w:rPr>
-  </w:style>
-  <w:style w:type="character" w:customStyle="1" w:styleId="NoSpacingChar">
-    <w:name w:val="No Spacing Char"/>
-    <w:basedOn w:val="DefaultParagraphFont"/>
-    <w:link w:val="NoSpacing"/>
-    <w:uiPriority w:val="1"/>
-    <w:rsid w:val="00B314A6"/>
-    <w:rPr>
-      <w:rFonts w:asciiTheme="minorHAnsi" w:eastAsiaTheme="minorEastAsia" w:hAnsiTheme="minorHAnsi" w:cstheme="minorBidi"/>
-      <w:sz w:val="22"/>
-      <w:szCs w:val="22"/>
-    </w:rPr>
-  </w:style>
-  <w:style w:type="paragraph" w:styleId="BalloonText">
-    <w:name w:val="Balloon Text"/>
-    <w:basedOn w:val="Normal"/>
-    <w:link w:val="BalloonTextChar"/>
-    <w:uiPriority w:val="99"/>
-    <w:semiHidden/>
-    <w:unhideWhenUsed/>
-    <w:rsid w:val="00B314A6"/>
-    <w:rPr>
-      <w:rFonts w:ascii="Tahoma" w:hAnsi="Tahoma" w:cs="Tahoma"/>
-      <w:sz w:val="16"/>
-      <w:szCs w:val="16"/>
-    </w:rPr>
-  </w:style>
-  <w:style w:type="character" w:customStyle="1" w:styleId="BalloonTextChar">
-    <w:name w:val="Balloon Text Char"/>
-    <w:basedOn w:val="DefaultParagraphFont"/>
-    <w:link w:val="BalloonText"/>
-    <w:uiPriority w:val="99"/>
-    <w:semiHidden/>
-    <w:rsid w:val="00B314A6"/>
-    <w:rPr>
-      <w:rFonts w:ascii="Tahoma" w:hAnsi="Tahoma" w:cs="Tahoma"/>
-      <w:sz w:val="16"/>
-      <w:szCs w:val="16"/>
-    </w:rPr>
   </w:style>
 </w:styles>
 </file>
@@ -5028,7 +5744,7 @@
   <a:extraClrSchemeLst/>
   <a:extLst>
     <a:ext uri="{05A4C25C-085E-4340-85A3-A5531E510DB2}">
-      <thm15:themeFamily xmlns="" xmlns:thm15="http://schemas.microsoft.com/office/thememl/2012/main" name="Office Theme" id="{62F939B6-93AF-4DB8-9C6B-D6C7DFDC589F}" vid="{4A3C46E8-61CC-4603-A589-7422A47A8E4A}"/>
+      <thm15:themeFamily xmlns:thm15="http://schemas.microsoft.com/office/thememl/2012/main" name="Office Theme" id="{62F939B6-93AF-4DB8-9C6B-D6C7DFDC589F}" vid="{4A3C46E8-61CC-4603-A589-7422A47A8E4A}"/>
     </a:ext>
   </a:extLst>
 </a:theme>

</xml_diff>

<commit_message>
Added testing suite for log in/register
</commit_message>
<xml_diff>
--- a/Testing Report/Testing Report.docx
+++ b/Testing Report/Testing Report.docx
@@ -282,6 +282,7 @@
                                   </w:sdtPr>
                                   <w:sdtEndPr/>
                                   <w:sdtContent>
+                                    <w:proofErr w:type="spellStart"/>
                                     <w:r>
                                       <w:rPr>
                                         <w:rFonts w:ascii="Cambria" w:hAnsi="Cambria"/>
@@ -289,7 +290,17 @@
                                         <w:sz w:val="72"/>
                                         <w:szCs w:val="72"/>
                                       </w:rPr>
-                                      <w:t>VeriHandy Testing Report</w:t>
+                                      <w:t>VeriHandy</w:t>
+                                    </w:r>
+                                    <w:proofErr w:type="spellEnd"/>
+                                    <w:r>
+                                      <w:rPr>
+                                        <w:rFonts w:ascii="Cambria" w:hAnsi="Cambria"/>
+                                        <w:color w:val="5B9BD5" w:themeColor="accent1"/>
+                                        <w:sz w:val="72"/>
+                                        <w:szCs w:val="72"/>
+                                      </w:rPr>
+                                      <w:t xml:space="preserve"> Testing Report</w:t>
                                     </w:r>
                                   </w:sdtContent>
                                 </w:sdt>
@@ -777,10 +788,12 @@
       </w:r>
     </w:p>
     <w:p>
+      <w:proofErr w:type="spellStart"/>
       <w:r>
         <w:lastRenderedPageBreak/>
         <w:t>VeriHandy</w:t>
       </w:r>
+      <w:proofErr w:type="spellEnd"/>
     </w:p>
     <w:p>
       <w:pPr>
@@ -2183,7 +2196,23 @@
           <w:rFonts w:ascii="Times New Roman" w:eastAsia="MS Mincho" w:hAnsi="Times New Roman" w:cs="Times New Roman"/>
           <w:sz w:val="24"/>
         </w:rPr>
-        <w:t>The installation of Vagrant and Laravel has been a key component in testing our development. Each team member is able to create a clone of the webpage under their local host to perform testing on their own without hindering team members.</w:t>
+        <w:t xml:space="preserve">The installation of Vagrant and </w:t>
+      </w:r>
+      <w:proofErr w:type="spellStart"/>
+      <w:r>
+        <w:rPr>
+          <w:rFonts w:ascii="Times New Roman" w:eastAsia="MS Mincho" w:hAnsi="Times New Roman" w:cs="Times New Roman"/>
+          <w:sz w:val="24"/>
+        </w:rPr>
+        <w:t>Laravel</w:t>
+      </w:r>
+      <w:proofErr w:type="spellEnd"/>
+      <w:r>
+        <w:rPr>
+          <w:rFonts w:ascii="Times New Roman" w:eastAsia="MS Mincho" w:hAnsi="Times New Roman" w:cs="Times New Roman"/>
+          <w:sz w:val="24"/>
+        </w:rPr>
+        <w:t xml:space="preserve"> has been a key component in testing our development. Each team member is able to create a clone of the webpage under their local host to perform testing on their own without hindering team members.</w:t>
       </w:r>
     </w:p>
     <w:p>
@@ -2250,6 +2279,669 @@
     </w:p>
     <w:p>
       <w:pPr>
+        <w:pStyle w:val="ListParagraph"/>
+        <w:ind w:left="360"/>
+        <w:rPr>
+          <w:b/>
+        </w:rPr>
+      </w:pPr>
+    </w:p>
+    <w:tbl>
+      <w:tblPr>
+        <w:tblStyle w:val="TableGrid"/>
+        <w:tblW w:w="0" w:type="auto"/>
+        <w:tblInd w:w="360" w:type="dxa"/>
+        <w:tblLook w:val="04A0" w:firstRow="1" w:lastRow="0" w:firstColumn="1" w:lastColumn="0" w:noHBand="0" w:noVBand="1"/>
+      </w:tblPr>
+      <w:tblGrid>
+        <w:gridCol w:w="4489"/>
+        <w:gridCol w:w="4501"/>
+      </w:tblGrid>
+      <w:tr>
+        <w:tc>
+          <w:tcPr>
+            <w:tcW w:w="4675" w:type="dxa"/>
+          </w:tcPr>
+          <w:p>
+            <w:pPr>
+              <w:pStyle w:val="ListParagraph"/>
+              <w:ind w:left="0"/>
+              <w:rPr>
+                <w:b/>
+              </w:rPr>
+            </w:pPr>
+            <w:r>
+              <w:rPr>
+                <w:b/>
+              </w:rPr>
+              <w:t>Use Case</w:t>
+            </w:r>
+          </w:p>
+        </w:tc>
+        <w:tc>
+          <w:tcPr>
+            <w:tcW w:w="4675" w:type="dxa"/>
+          </w:tcPr>
+          <w:p>
+            <w:pPr>
+              <w:pStyle w:val="ListParagraph"/>
+              <w:ind w:left="0"/>
+              <w:rPr>
+                <w:b/>
+              </w:rPr>
+            </w:pPr>
+            <w:r>
+              <w:rPr>
+                <w:b/>
+              </w:rPr>
+              <w:t>Register to webpage</w:t>
+            </w:r>
+          </w:p>
+        </w:tc>
+      </w:tr>
+      <w:tr>
+        <w:tc>
+          <w:tcPr>
+            <w:tcW w:w="4675" w:type="dxa"/>
+          </w:tcPr>
+          <w:p>
+            <w:pPr>
+              <w:pStyle w:val="ListParagraph"/>
+              <w:ind w:left="0"/>
+              <w:rPr>
+                <w:b/>
+              </w:rPr>
+            </w:pPr>
+            <w:r>
+              <w:rPr>
+                <w:b/>
+              </w:rPr>
+              <w:t>Valid Situation</w:t>
+            </w:r>
+          </w:p>
+        </w:tc>
+        <w:tc>
+          <w:tcPr>
+            <w:tcW w:w="4675" w:type="dxa"/>
+          </w:tcPr>
+          <w:p>
+            <w:pPr>
+              <w:pStyle w:val="ListParagraph"/>
+              <w:ind w:left="0"/>
+              <w:rPr>
+                <w:b/>
+              </w:rPr>
+            </w:pPr>
+            <w:r>
+              <w:rPr>
+                <w:b/>
+              </w:rPr>
+              <w:t>User clicks register on the webpage and enters in appropriate information for all user information fields</w:t>
+            </w:r>
+          </w:p>
+        </w:tc>
+      </w:tr>
+      <w:tr>
+        <w:tc>
+          <w:tcPr>
+            <w:tcW w:w="4675" w:type="dxa"/>
+          </w:tcPr>
+          <w:p>
+            <w:pPr>
+              <w:pStyle w:val="ListParagraph"/>
+              <w:ind w:left="0"/>
+              <w:rPr>
+                <w:b/>
+              </w:rPr>
+            </w:pPr>
+            <w:r>
+              <w:rPr>
+                <w:b/>
+              </w:rPr>
+              <w:t>Invalid Situation</w:t>
+            </w:r>
+          </w:p>
+        </w:tc>
+        <w:tc>
+          <w:tcPr>
+            <w:tcW w:w="4675" w:type="dxa"/>
+          </w:tcPr>
+          <w:p>
+            <w:pPr>
+              <w:pStyle w:val="ListParagraph"/>
+              <w:ind w:left="0"/>
+              <w:rPr>
+                <w:b/>
+              </w:rPr>
+            </w:pPr>
+            <w:r>
+              <w:rPr>
+                <w:b/>
+              </w:rPr>
+              <w:t>User clicks register on the webpage but fails to provide all of the necessary fields during account creation</w:t>
+            </w:r>
+          </w:p>
+        </w:tc>
+      </w:tr>
+      <w:tr>
+        <w:tc>
+          <w:tcPr>
+            <w:tcW w:w="4675" w:type="dxa"/>
+          </w:tcPr>
+          <w:p>
+            <w:pPr>
+              <w:pStyle w:val="ListParagraph"/>
+              <w:ind w:left="0"/>
+              <w:rPr>
+                <w:b/>
+              </w:rPr>
+            </w:pPr>
+            <w:r>
+              <w:rPr>
+                <w:b/>
+              </w:rPr>
+              <w:t>Purpose</w:t>
+            </w:r>
+          </w:p>
+        </w:tc>
+        <w:tc>
+          <w:tcPr>
+            <w:tcW w:w="4675" w:type="dxa"/>
+          </w:tcPr>
+          <w:p>
+            <w:pPr>
+              <w:pStyle w:val="ListParagraph"/>
+              <w:ind w:left="0"/>
+              <w:rPr>
+                <w:b/>
+              </w:rPr>
+            </w:pPr>
+            <w:r>
+              <w:rPr>
+                <w:b/>
+              </w:rPr>
+              <w:t xml:space="preserve">To test successful account registration for </w:t>
+            </w:r>
+            <w:proofErr w:type="spellStart"/>
+            <w:r>
+              <w:rPr>
+                <w:b/>
+              </w:rPr>
+              <w:t>VeriHandy</w:t>
+            </w:r>
+            <w:proofErr w:type="spellEnd"/>
+          </w:p>
+        </w:tc>
+      </w:tr>
+      <w:tr>
+        <w:tc>
+          <w:tcPr>
+            <w:tcW w:w="4675" w:type="dxa"/>
+          </w:tcPr>
+          <w:p>
+            <w:pPr>
+              <w:pStyle w:val="ListParagraph"/>
+              <w:ind w:left="0"/>
+              <w:rPr>
+                <w:b/>
+              </w:rPr>
+            </w:pPr>
+            <w:r>
+              <w:rPr>
+                <w:b/>
+              </w:rPr>
+              <w:t>Expected Results for Valid Situation</w:t>
+            </w:r>
+          </w:p>
+        </w:tc>
+        <w:tc>
+          <w:tcPr>
+            <w:tcW w:w="4675" w:type="dxa"/>
+          </w:tcPr>
+          <w:p>
+            <w:pPr>
+              <w:pStyle w:val="ListParagraph"/>
+              <w:ind w:left="0"/>
+              <w:rPr>
+                <w:b/>
+              </w:rPr>
+            </w:pPr>
+            <w:r>
+              <w:rPr>
+                <w:b/>
+              </w:rPr>
+              <w:t>User is prompted with a confirmation message</w:t>
+            </w:r>
+          </w:p>
+        </w:tc>
+      </w:tr>
+      <w:tr>
+        <w:tc>
+          <w:tcPr>
+            <w:tcW w:w="4675" w:type="dxa"/>
+          </w:tcPr>
+          <w:p>
+            <w:pPr>
+              <w:pStyle w:val="ListParagraph"/>
+              <w:ind w:left="0"/>
+              <w:rPr>
+                <w:b/>
+              </w:rPr>
+            </w:pPr>
+            <w:r>
+              <w:rPr>
+                <w:b/>
+              </w:rPr>
+              <w:t>Expected Results for Invalid Situation</w:t>
+            </w:r>
+          </w:p>
+        </w:tc>
+        <w:tc>
+          <w:tcPr>
+            <w:tcW w:w="4675" w:type="dxa"/>
+          </w:tcPr>
+          <w:p>
+            <w:pPr>
+              <w:pStyle w:val="ListParagraph"/>
+              <w:ind w:left="0"/>
+              <w:rPr>
+                <w:b/>
+              </w:rPr>
+            </w:pPr>
+            <w:r>
+              <w:rPr>
+                <w:b/>
+              </w:rPr>
+              <w:t>User is prompted to fill in any blank account information slots</w:t>
+            </w:r>
+          </w:p>
+        </w:tc>
+      </w:tr>
+      <w:tr>
+        <w:tc>
+          <w:tcPr>
+            <w:tcW w:w="4675" w:type="dxa"/>
+          </w:tcPr>
+          <w:p>
+            <w:pPr>
+              <w:pStyle w:val="ListParagraph"/>
+              <w:ind w:left="0"/>
+              <w:rPr>
+                <w:b/>
+              </w:rPr>
+            </w:pPr>
+            <w:r>
+              <w:rPr>
+                <w:b/>
+              </w:rPr>
+              <w:t>Boundary Conditions</w:t>
+            </w:r>
+          </w:p>
+        </w:tc>
+        <w:tc>
+          <w:tcPr>
+            <w:tcW w:w="4675" w:type="dxa"/>
+          </w:tcPr>
+          <w:p>
+            <w:pPr>
+              <w:pStyle w:val="ListParagraph"/>
+              <w:ind w:left="0"/>
+              <w:rPr>
+                <w:b/>
+              </w:rPr>
+            </w:pPr>
+            <w:r>
+              <w:rPr>
+                <w:b/>
+              </w:rPr>
+              <w:t>Invalid or NULL entries result in error message</w:t>
+            </w:r>
+            <w:bookmarkStart w:id="0" w:name="_GoBack"/>
+            <w:bookmarkEnd w:id="0"/>
+          </w:p>
+        </w:tc>
+      </w:tr>
+    </w:tbl>
+    <w:p>
+      <w:pPr>
+        <w:pStyle w:val="ListParagraph"/>
+        <w:ind w:left="360"/>
+        <w:rPr>
+          <w:b/>
+        </w:rPr>
+      </w:pPr>
+    </w:p>
+    <w:tbl>
+      <w:tblPr>
+        <w:tblStyle w:val="TableGrid"/>
+        <w:tblW w:w="0" w:type="auto"/>
+        <w:tblInd w:w="360" w:type="dxa"/>
+        <w:tblLook w:val="04A0" w:firstRow="1" w:lastRow="0" w:firstColumn="1" w:lastColumn="0" w:noHBand="0" w:noVBand="1"/>
+      </w:tblPr>
+      <w:tblGrid>
+        <w:gridCol w:w="4491"/>
+        <w:gridCol w:w="4499"/>
+      </w:tblGrid>
+      <w:tr>
+        <w:tc>
+          <w:tcPr>
+            <w:tcW w:w="4675" w:type="dxa"/>
+          </w:tcPr>
+          <w:p>
+            <w:pPr>
+              <w:pStyle w:val="ListParagraph"/>
+              <w:ind w:left="0"/>
+              <w:rPr>
+                <w:b/>
+              </w:rPr>
+            </w:pPr>
+            <w:r>
+              <w:rPr>
+                <w:b/>
+              </w:rPr>
+              <w:t>Use Case</w:t>
+            </w:r>
+          </w:p>
+        </w:tc>
+        <w:tc>
+          <w:tcPr>
+            <w:tcW w:w="4675" w:type="dxa"/>
+          </w:tcPr>
+          <w:p>
+            <w:pPr>
+              <w:pStyle w:val="ListParagraph"/>
+              <w:ind w:left="0"/>
+              <w:rPr>
+                <w:b/>
+              </w:rPr>
+            </w:pPr>
+            <w:r>
+              <w:rPr>
+                <w:b/>
+              </w:rPr>
+              <w:t>Logging in</w:t>
+            </w:r>
+          </w:p>
+        </w:tc>
+      </w:tr>
+      <w:tr>
+        <w:tc>
+          <w:tcPr>
+            <w:tcW w:w="4675" w:type="dxa"/>
+          </w:tcPr>
+          <w:p>
+            <w:pPr>
+              <w:pStyle w:val="ListParagraph"/>
+              <w:ind w:left="0"/>
+              <w:rPr>
+                <w:b/>
+              </w:rPr>
+            </w:pPr>
+            <w:r>
+              <w:rPr>
+                <w:b/>
+              </w:rPr>
+              <w:t>Valid Situation</w:t>
+            </w:r>
+          </w:p>
+        </w:tc>
+        <w:tc>
+          <w:tcPr>
+            <w:tcW w:w="4675" w:type="dxa"/>
+          </w:tcPr>
+          <w:p>
+            <w:pPr>
+              <w:pStyle w:val="ListParagraph"/>
+              <w:ind w:left="0"/>
+              <w:rPr>
+                <w:b/>
+              </w:rPr>
+            </w:pPr>
+            <w:r>
+              <w:rPr>
+                <w:b/>
+              </w:rPr>
+              <w:t>User clicks Log in button and is prompted to enter their username or email, along with their personal password</w:t>
+            </w:r>
+            <w:r>
+              <w:rPr>
+                <w:b/>
+              </w:rPr>
+              <w:t xml:space="preserve"> and successfully logs in</w:t>
+            </w:r>
+          </w:p>
+        </w:tc>
+      </w:tr>
+      <w:tr>
+        <w:tc>
+          <w:tcPr>
+            <w:tcW w:w="4675" w:type="dxa"/>
+          </w:tcPr>
+          <w:p>
+            <w:pPr>
+              <w:pStyle w:val="ListParagraph"/>
+              <w:ind w:left="0"/>
+              <w:rPr>
+                <w:b/>
+              </w:rPr>
+            </w:pPr>
+            <w:r>
+              <w:rPr>
+                <w:b/>
+              </w:rPr>
+              <w:t>Invalid Situation</w:t>
+            </w:r>
+          </w:p>
+        </w:tc>
+        <w:tc>
+          <w:tcPr>
+            <w:tcW w:w="4675" w:type="dxa"/>
+          </w:tcPr>
+          <w:p>
+            <w:pPr>
+              <w:pStyle w:val="ListParagraph"/>
+              <w:ind w:left="0"/>
+              <w:rPr>
+                <w:b/>
+              </w:rPr>
+            </w:pPr>
+            <w:r>
+              <w:rPr>
+                <w:b/>
+              </w:rPr>
+              <w:t>User clicks Log in button and is not prompted to give credentials, or they provide incorrect credentials when prompted</w:t>
+            </w:r>
+          </w:p>
+        </w:tc>
+      </w:tr>
+      <w:tr>
+        <w:tc>
+          <w:tcPr>
+            <w:tcW w:w="4675" w:type="dxa"/>
+          </w:tcPr>
+          <w:p>
+            <w:pPr>
+              <w:pStyle w:val="ListParagraph"/>
+              <w:ind w:left="0"/>
+              <w:rPr>
+                <w:b/>
+              </w:rPr>
+            </w:pPr>
+            <w:r>
+              <w:rPr>
+                <w:b/>
+              </w:rPr>
+              <w:t>Purpose</w:t>
+            </w:r>
+          </w:p>
+        </w:tc>
+        <w:tc>
+          <w:tcPr>
+            <w:tcW w:w="4675" w:type="dxa"/>
+          </w:tcPr>
+          <w:p>
+            <w:pPr>
+              <w:pStyle w:val="ListParagraph"/>
+              <w:ind w:left="0"/>
+              <w:rPr>
+                <w:b/>
+              </w:rPr>
+            </w:pPr>
+            <w:r>
+              <w:rPr>
+                <w:b/>
+              </w:rPr>
+              <w:t xml:space="preserve">To test the ability to log into </w:t>
+            </w:r>
+            <w:proofErr w:type="spellStart"/>
+            <w:r>
+              <w:rPr>
+                <w:b/>
+              </w:rPr>
+              <w:t>VeriHandy</w:t>
+            </w:r>
+            <w:proofErr w:type="spellEnd"/>
+          </w:p>
+        </w:tc>
+      </w:tr>
+      <w:tr>
+        <w:tc>
+          <w:tcPr>
+            <w:tcW w:w="4675" w:type="dxa"/>
+          </w:tcPr>
+          <w:p>
+            <w:pPr>
+              <w:pStyle w:val="ListParagraph"/>
+              <w:ind w:left="0"/>
+              <w:rPr>
+                <w:b/>
+              </w:rPr>
+            </w:pPr>
+            <w:r>
+              <w:rPr>
+                <w:b/>
+              </w:rPr>
+              <w:t>Expected results for Valid Situation</w:t>
+            </w:r>
+          </w:p>
+        </w:tc>
+        <w:tc>
+          <w:tcPr>
+            <w:tcW w:w="4675" w:type="dxa"/>
+          </w:tcPr>
+          <w:p>
+            <w:pPr>
+              <w:pStyle w:val="ListParagraph"/>
+              <w:ind w:left="0"/>
+              <w:rPr>
+                <w:b/>
+              </w:rPr>
+            </w:pPr>
+            <w:r>
+              <w:rPr>
+                <w:b/>
+              </w:rPr>
+              <w:t>User is relayed to the homepage</w:t>
+            </w:r>
+          </w:p>
+        </w:tc>
+      </w:tr>
+      <w:tr>
+        <w:tc>
+          <w:tcPr>
+            <w:tcW w:w="4675" w:type="dxa"/>
+          </w:tcPr>
+          <w:p>
+            <w:pPr>
+              <w:pStyle w:val="ListParagraph"/>
+              <w:ind w:left="0"/>
+              <w:rPr>
+                <w:b/>
+              </w:rPr>
+            </w:pPr>
+            <w:r>
+              <w:rPr>
+                <w:b/>
+              </w:rPr>
+              <w:t>Expected results for Invalid Situation</w:t>
+            </w:r>
+          </w:p>
+        </w:tc>
+        <w:tc>
+          <w:tcPr>
+            <w:tcW w:w="4675" w:type="dxa"/>
+          </w:tcPr>
+          <w:p>
+            <w:pPr>
+              <w:pStyle w:val="ListParagraph"/>
+              <w:ind w:left="0"/>
+              <w:rPr>
+                <w:b/>
+              </w:rPr>
+            </w:pPr>
+            <w:r>
+              <w:rPr>
+                <w:b/>
+              </w:rPr>
+              <w:t>User is given an error message and asked to re-enter a valid set of credentials</w:t>
+            </w:r>
+          </w:p>
+        </w:tc>
+      </w:tr>
+      <w:tr>
+        <w:tc>
+          <w:tcPr>
+            <w:tcW w:w="4675" w:type="dxa"/>
+          </w:tcPr>
+          <w:p>
+            <w:pPr>
+              <w:pStyle w:val="ListParagraph"/>
+              <w:ind w:left="0"/>
+              <w:rPr>
+                <w:b/>
+              </w:rPr>
+            </w:pPr>
+            <w:r>
+              <w:rPr>
+                <w:b/>
+              </w:rPr>
+              <w:t>Boundary conditions</w:t>
+            </w:r>
+          </w:p>
+        </w:tc>
+        <w:tc>
+          <w:tcPr>
+            <w:tcW w:w="4675" w:type="dxa"/>
+          </w:tcPr>
+          <w:p>
+            <w:pPr>
+              <w:pStyle w:val="ListParagraph"/>
+              <w:ind w:left="0"/>
+              <w:rPr>
+                <w:b/>
+              </w:rPr>
+            </w:pPr>
+            <w:r>
+              <w:rPr>
+                <w:b/>
+              </w:rPr>
+              <w:t>Invalid log in credentials result in error message</w:t>
+            </w:r>
+          </w:p>
+        </w:tc>
+      </w:tr>
+    </w:tbl>
+    <w:p>
+      <w:pPr>
+        <w:pStyle w:val="ListParagraph"/>
+        <w:ind w:left="360"/>
+        <w:rPr>
+          <w:b/>
+        </w:rPr>
+      </w:pPr>
+    </w:p>
+    <w:p>
+      <w:pPr>
         <w:rPr>
           <w:b/>
         </w:rPr>
@@ -2537,8 +3229,6 @@
           <w:b/>
         </w:rPr>
       </w:pPr>
-      <w:bookmarkStart w:id="0" w:name="_GoBack"/>
-      <w:bookmarkEnd w:id="0"/>
     </w:p>
     <w:p>
       <w:pPr>
@@ -2600,7 +3290,15 @@
         <w:ind w:left="0"/>
       </w:pPr>
       <w:r>
-        <w:t>Anil Kendir: _______________________________________</w:t>
+        <w:t xml:space="preserve">Anil </w:t>
+      </w:r>
+      <w:proofErr w:type="spellStart"/>
+      <w:r>
+        <w:t>Kendir</w:t>
+      </w:r>
+      <w:proofErr w:type="spellEnd"/>
+      <w:r>
+        <w:t>: _______________________________________</w:t>
       </w:r>
       <w:r>
         <w:t xml:space="preserve"> </w:t>
@@ -2734,8 +3432,13 @@
         <w:ind w:left="0"/>
       </w:pPr>
       <w:r>
-        <w:t>Anil Kendir</w:t>
-      </w:r>
+        <w:t xml:space="preserve">Anil </w:t>
+      </w:r>
+      <w:proofErr w:type="spellStart"/>
+      <w:r>
+        <w:t>Kendir</w:t>
+      </w:r>
+      <w:proofErr w:type="spellEnd"/>
     </w:p>
     <w:p>
       <w:pPr>

</xml_diff>